<commit_message>
Politicas e mecanismos de seguranca.
</commit_message>
<xml_diff>
--- a/relatorios/fase_C/RC-G2.docx
+++ b/relatorios/fase_C/RC-G2.docx
@@ -1890,7 +1890,7 @@
               <w:sz w:val="20"/>
               <w:szCs w:val="20"/>
             </w:rPr>
-            <w:instrText xml:space="preserve"> TOC \o "1-3" \h \z \u </w:instrText>
+            <w:instrText xml:space="preserve"> TOC \o "1-4" \h \z \u </w:instrText>
           </w:r>
           <w:r>
             <w:rPr>
@@ -1899,7 +1899,7 @@
             </w:rPr>
             <w:fldChar w:fldCharType="separate"/>
           </w:r>
-          <w:hyperlink w:anchor="_Toc104758791" w:history="1">
+          <w:hyperlink w:anchor="_Toc104799830" w:history="1">
             <w:r>
               <w:rPr>
                 <w:rStyle w:val="Hiperligao"/>
@@ -1941,7 +1941,7 @@
                 <w:noProof/>
                 <w:webHidden/>
               </w:rPr>
-              <w:instrText xml:space="preserve"> PAGEREF _Toc104758791 \h </w:instrText>
+              <w:instrText xml:space="preserve"> PAGEREF _Toc104799830 \h </w:instrText>
             </w:r>
             <w:r>
               <w:rPr>
@@ -1985,7 +1985,7 @@
               <w:lang w:eastAsia="pt-PT"/>
             </w:rPr>
           </w:pPr>
-          <w:hyperlink w:anchor="_Toc104758792" w:history="1">
+          <w:hyperlink w:anchor="_Toc104799831" w:history="1">
             <w:r>
               <w:rPr>
                 <w:rStyle w:val="Hiperligao"/>
@@ -2027,7 +2027,7 @@
                 <w:noProof/>
                 <w:webHidden/>
               </w:rPr>
-              <w:instrText xml:space="preserve"> PAGEREF _Toc104758792 \h </w:instrText>
+              <w:instrText xml:space="preserve"> PAGEREF _Toc104799831 \h </w:instrText>
             </w:r>
             <w:r>
               <w:rPr>
@@ -2070,7 +2070,7 @@
               <w:lang w:eastAsia="pt-PT"/>
             </w:rPr>
           </w:pPr>
-          <w:hyperlink w:anchor="_Toc104758793" w:history="1">
+          <w:hyperlink w:anchor="_Toc104799832" w:history="1">
             <w:r>
               <w:rPr>
                 <w:rStyle w:val="Hiperligao"/>
@@ -2097,7 +2097,7 @@
                 <w:noProof/>
                 <w:webHidden/>
               </w:rPr>
-              <w:instrText xml:space="preserve"> PAGEREF _Toc104758793 \h </w:instrText>
+              <w:instrText xml:space="preserve"> PAGEREF _Toc104799832 \h </w:instrText>
             </w:r>
             <w:r>
               <w:rPr>
@@ -2140,7 +2140,7 @@
               <w:lang w:eastAsia="pt-PT"/>
             </w:rPr>
           </w:pPr>
-          <w:hyperlink w:anchor="_Toc104758794" w:history="1">
+          <w:hyperlink w:anchor="_Toc104799833" w:history="1">
             <w:r>
               <w:rPr>
                 <w:rStyle w:val="Hiperligao"/>
@@ -2168,7 +2168,7 @@
                 <w:noProof/>
                 <w:webHidden/>
               </w:rPr>
-              <w:instrText xml:space="preserve"> PAGEREF _Toc104758794 \h </w:instrText>
+              <w:instrText xml:space="preserve"> PAGEREF _Toc104799833 \h </w:instrText>
             </w:r>
             <w:r>
               <w:rPr>
@@ -2212,7 +2212,7 @@
               <w:lang w:eastAsia="pt-PT"/>
             </w:rPr>
           </w:pPr>
-          <w:hyperlink w:anchor="_Toc104758795" w:history="1">
+          <w:hyperlink w:anchor="_Toc104799834" w:history="1">
             <w:r>
               <w:rPr>
                 <w:rStyle w:val="Hiperligao"/>
@@ -2233,7 +2233,7 @@
                 <w:rStyle w:val="Hiperligao"/>
                 <w:noProof/>
               </w:rPr>
-              <w:t>Etapas do trabalho desenvolvido</w:t>
+              <w:t>Fases do trabalho desenvolvido</w:t>
             </w:r>
             <w:r>
               <w:rPr>
@@ -2254,7 +2254,7 @@
                 <w:noProof/>
                 <w:webHidden/>
               </w:rPr>
-              <w:instrText xml:space="preserve"> PAGEREF _Toc104758795 \h </w:instrText>
+              <w:instrText xml:space="preserve"> PAGEREF _Toc104799834 \h </w:instrText>
             </w:r>
             <w:r>
               <w:rPr>
@@ -2297,7 +2297,7 @@
               <w:lang w:eastAsia="pt-PT"/>
             </w:rPr>
           </w:pPr>
-          <w:hyperlink w:anchor="_Toc104758796" w:history="1">
+          <w:hyperlink w:anchor="_Toc104799835" w:history="1">
             <w:r>
               <w:rPr>
                 <w:rStyle w:val="Hiperligao"/>
@@ -2324,7 +2324,7 @@
                 <w:noProof/>
                 <w:webHidden/>
               </w:rPr>
-              <w:instrText xml:space="preserve"> PAGEREF _Toc104758796 \h </w:instrText>
+              <w:instrText xml:space="preserve"> PAGEREF _Toc104799835 \h </w:instrText>
             </w:r>
             <w:r>
               <w:rPr>
@@ -2367,7 +2367,7 @@
               <w:lang w:eastAsia="pt-PT"/>
             </w:rPr>
           </w:pPr>
-          <w:hyperlink w:anchor="_Toc104758797" w:history="1">
+          <w:hyperlink w:anchor="_Toc104799836" w:history="1">
             <w:r>
               <w:rPr>
                 <w:rStyle w:val="Hiperligao"/>
@@ -2394,7 +2394,7 @@
                 <w:noProof/>
                 <w:webHidden/>
               </w:rPr>
-              <w:instrText xml:space="preserve"> PAGEREF _Toc104758797 \h </w:instrText>
+              <w:instrText xml:space="preserve"> PAGEREF _Toc104799836 \h </w:instrText>
             </w:r>
             <w:r>
               <w:rPr>
@@ -2437,13 +2437,13 @@
               <w:lang w:eastAsia="pt-PT"/>
             </w:rPr>
           </w:pPr>
-          <w:hyperlink w:anchor="_Toc104758798" w:history="1">
+          <w:hyperlink w:anchor="_Toc104799837" w:history="1">
             <w:r>
               <w:rPr>
                 <w:rStyle w:val="Hiperligao"/>
                 <w:noProof/>
               </w:rPr>
-              <w:t>3.2.1 Sample</w:t>
+              <w:t>3.2.1 Mecanismos e políticas de segurança</w:t>
             </w:r>
             <w:r>
               <w:rPr>
@@ -2464,7 +2464,75 @@
                 <w:noProof/>
                 <w:webHidden/>
               </w:rPr>
-              <w:instrText xml:space="preserve"> PAGEREF _Toc104758798 \h </w:instrText>
+              <w:instrText xml:space="preserve"> PAGEREF _Toc104799837 \h </w:instrText>
+            </w:r>
+            <w:r>
+              <w:rPr>
+                <w:noProof/>
+                <w:webHidden/>
+              </w:rPr>
+            </w:r>
+            <w:r>
+              <w:rPr>
+                <w:noProof/>
+                <w:webHidden/>
+              </w:rPr>
+              <w:fldChar w:fldCharType="separate"/>
+            </w:r>
+            <w:r>
+              <w:rPr>
+                <w:noProof/>
+                <w:webHidden/>
+              </w:rPr>
+              <w:t>10</w:t>
+            </w:r>
+            <w:r>
+              <w:rPr>
+                <w:noProof/>
+                <w:webHidden/>
+              </w:rPr>
+              <w:fldChar w:fldCharType="end"/>
+            </w:r>
+          </w:hyperlink>
+        </w:p>
+        <w:p>
+          <w:pPr>
+            <w:pStyle w:val="ndice4"/>
+            <w:tabs>
+              <w:tab w:val="right" w:leader="dot" w:pos="8494"/>
+            </w:tabs>
+            <w:rPr>
+              <w:noProof/>
+            </w:rPr>
+          </w:pPr>
+          <w:hyperlink w:anchor="_Toc104799838" w:history="1">
+            <w:r>
+              <w:rPr>
+                <w:rStyle w:val="Hiperligao"/>
+                <w:noProof/>
+              </w:rPr>
+              <w:t>3.2.1.1 Enumerados</w:t>
+            </w:r>
+            <w:r>
+              <w:rPr>
+                <w:noProof/>
+                <w:webHidden/>
+              </w:rPr>
+              <w:tab/>
+            </w:r>
+            <w:r>
+              <w:rPr>
+                <w:noProof/>
+                <w:webHidden/>
+              </w:rPr>
+              <w:fldChar w:fldCharType="begin"/>
+            </w:r>
+            <w:r>
+              <w:rPr>
+                <w:noProof/>
+                <w:webHidden/>
+              </w:rPr>
+              <w:instrText xml:space="preserve"> PAGEREF _Toc104799838 \h </w:instrText>
             </w:r>
             <w:r>
               <w:rPr>
@@ -2507,7 +2575,7 @@
               <w:lang w:eastAsia="pt-PT"/>
             </w:rPr>
           </w:pPr>
-          <w:hyperlink w:anchor="_Toc104758799" w:history="1">
+          <w:hyperlink w:anchor="_Toc104799839" w:history="1">
             <w:r>
               <w:rPr>
                 <w:rStyle w:val="Hiperligao"/>
@@ -2534,7 +2602,7 @@
                 <w:noProof/>
                 <w:webHidden/>
               </w:rPr>
-              <w:instrText xml:space="preserve"> PAGEREF _Toc104758799 \h </w:instrText>
+              <w:instrText xml:space="preserve"> PAGEREF _Toc104799839 \h </w:instrText>
             </w:r>
             <w:r>
               <w:rPr>
@@ -2554,7 +2622,7 @@
                 <w:noProof/>
                 <w:webHidden/>
               </w:rPr>
-              <w:t>13</w:t>
+              <w:t>12</w:t>
             </w:r>
             <w:r>
               <w:rPr>
@@ -2577,7 +2645,7 @@
               <w:lang w:eastAsia="pt-PT"/>
             </w:rPr>
           </w:pPr>
-          <w:hyperlink w:anchor="_Toc104758800" w:history="1">
+          <w:hyperlink w:anchor="_Toc104799840" w:history="1">
             <w:r>
               <w:rPr>
                 <w:rStyle w:val="Hiperligao"/>
@@ -2604,7 +2672,7 @@
                 <w:noProof/>
                 <w:webHidden/>
               </w:rPr>
-              <w:instrText xml:space="preserve"> PAGEREF _Toc104758800 \h </w:instrText>
+              <w:instrText xml:space="preserve"> PAGEREF _Toc104799840 \h </w:instrText>
             </w:r>
             <w:r>
               <w:rPr>
@@ -2624,7 +2692,7 @@
                 <w:noProof/>
                 <w:webHidden/>
               </w:rPr>
-              <w:t>13</w:t>
+              <w:t>12</w:t>
             </w:r>
             <w:r>
               <w:rPr>
@@ -2647,7 +2715,7 @@
               <w:lang w:eastAsia="pt-PT"/>
             </w:rPr>
           </w:pPr>
-          <w:hyperlink w:anchor="_Toc104758801" w:history="1">
+          <w:hyperlink w:anchor="_Toc104799841" w:history="1">
             <w:r>
               <w:rPr>
                 <w:rStyle w:val="Hiperligao"/>
@@ -2674,7 +2742,7 @@
                 <w:noProof/>
                 <w:webHidden/>
               </w:rPr>
-              <w:instrText xml:space="preserve"> PAGEREF _Toc104758801 \h </w:instrText>
+              <w:instrText xml:space="preserve"> PAGEREF _Toc104799841 \h </w:instrText>
             </w:r>
             <w:r>
               <w:rPr>
@@ -2717,7 +2785,7 @@
               <w:lang w:eastAsia="pt-PT"/>
             </w:rPr>
           </w:pPr>
-          <w:hyperlink w:anchor="_Toc104758802" w:history="1">
+          <w:hyperlink w:anchor="_Toc104799842" w:history="1">
             <w:r>
               <w:rPr>
                 <w:rStyle w:val="Hiperligao"/>
@@ -2744,7 +2812,7 @@
                 <w:noProof/>
                 <w:webHidden/>
               </w:rPr>
-              <w:instrText xml:space="preserve"> PAGEREF _Toc104758802 \h </w:instrText>
+              <w:instrText xml:space="preserve"> PAGEREF _Toc104799842 \h </w:instrText>
             </w:r>
             <w:r>
               <w:rPr>
@@ -2787,7 +2855,7 @@
               <w:lang w:eastAsia="pt-PT"/>
             </w:rPr>
           </w:pPr>
-          <w:hyperlink w:anchor="_Toc104758803" w:history="1">
+          <w:hyperlink w:anchor="_Toc104799843" w:history="1">
             <w:r>
               <w:rPr>
                 <w:rStyle w:val="Hiperligao"/>
@@ -2823,7 +2891,7 @@
                 <w:noProof/>
                 <w:webHidden/>
               </w:rPr>
-              <w:instrText xml:space="preserve"> PAGEREF _Toc104758803 \h </w:instrText>
+              <w:instrText xml:space="preserve"> PAGEREF _Toc104799843 \h </w:instrText>
             </w:r>
             <w:r>
               <w:rPr>
@@ -2867,7 +2935,7 @@
               <w:lang w:eastAsia="pt-PT"/>
             </w:rPr>
           </w:pPr>
-          <w:hyperlink w:anchor="_Toc104758804" w:history="1">
+          <w:hyperlink w:anchor="_Toc104799844" w:history="1">
             <w:r>
               <w:rPr>
                 <w:rStyle w:val="Hiperligao"/>
@@ -2909,7 +2977,7 @@
                 <w:noProof/>
                 <w:webHidden/>
               </w:rPr>
-              <w:instrText xml:space="preserve"> PAGEREF _Toc104758804 \h </w:instrText>
+              <w:instrText xml:space="preserve"> PAGEREF _Toc104799844 \h </w:instrText>
             </w:r>
             <w:r>
               <w:rPr>
@@ -2953,7 +3021,7 @@
               <w:lang w:eastAsia="pt-PT"/>
             </w:rPr>
           </w:pPr>
-          <w:hyperlink w:anchor="_Toc104758805" w:history="1">
+          <w:hyperlink w:anchor="_Toc104799845" w:history="1">
             <w:r>
               <w:rPr>
                 <w:rStyle w:val="Hiperligao"/>
@@ -2995,7 +3063,7 @@
                 <w:noProof/>
                 <w:webHidden/>
               </w:rPr>
-              <w:instrText xml:space="preserve"> PAGEREF _Toc104758805 \h </w:instrText>
+              <w:instrText xml:space="preserve"> PAGEREF _Toc104799845 \h </w:instrText>
             </w:r>
             <w:r>
               <w:rPr>
@@ -3038,7 +3106,7 @@
               <w:lang w:eastAsia="pt-PT"/>
             </w:rPr>
           </w:pPr>
-          <w:hyperlink w:anchor="_Toc104758806" w:history="1">
+          <w:hyperlink w:anchor="_Toc104799846" w:history="1">
             <w:r>
               <w:rPr>
                 <w:rStyle w:val="Hiperligao"/>
@@ -3065,7 +3133,7 @@
                 <w:noProof/>
                 <w:webHidden/>
               </w:rPr>
-              <w:instrText xml:space="preserve"> PAGEREF _Toc104758806 \h </w:instrText>
+              <w:instrText xml:space="preserve"> PAGEREF _Toc104799846 \h </w:instrText>
             </w:r>
             <w:r>
               <w:rPr>
@@ -3109,7 +3177,7 @@
               <w:lang w:eastAsia="pt-PT"/>
             </w:rPr>
           </w:pPr>
-          <w:hyperlink w:anchor="_Toc104758807" w:history="1">
+          <w:hyperlink w:anchor="_Toc104799847" w:history="1">
             <w:r>
               <w:rPr>
                 <w:rStyle w:val="Hiperligao"/>
@@ -3151,7 +3219,7 @@
                 <w:noProof/>
                 <w:webHidden/>
               </w:rPr>
-              <w:instrText xml:space="preserve"> PAGEREF _Toc104758807 \h </w:instrText>
+              <w:instrText xml:space="preserve"> PAGEREF _Toc104799847 \h </w:instrText>
             </w:r>
             <w:r>
               <w:rPr>
@@ -3193,9 +3261,6 @@
           </w:pPr>
           <w:r>
             <w:rPr>
-              <w:b/>
-              <w:bCs/>
-              <w:noProof/>
               <w:sz w:val="20"/>
               <w:szCs w:val="20"/>
             </w:rPr>
@@ -3286,7 +3351,7 @@
         <w:rPr>
           <w:noProof/>
         </w:rPr>
-        <w:instrText xml:space="preserve"> PAGEREF _Toc104758868 \h </w:instrText>
+        <w:instrText xml:space="preserve"> PAGEREF _Toc104800397 \h </w:instrText>
       </w:r>
       <w:r>
         <w:rPr>
@@ -3346,7 +3411,7 @@
         <w:rPr>
           <w:noProof/>
         </w:rPr>
-        <w:instrText xml:space="preserve"> PAGEREF _Toc104758869 \h </w:instrText>
+        <w:instrText xml:space="preserve"> PAGEREF _Toc104800398 \h </w:instrText>
       </w:r>
       <w:r>
         <w:rPr>
@@ -3406,7 +3471,7 @@
         <w:rPr>
           <w:noProof/>
         </w:rPr>
-        <w:instrText xml:space="preserve"> PAGEREF _Toc104758870 \h </w:instrText>
+        <w:instrText xml:space="preserve"> PAGEREF _Toc104800399 \h </w:instrText>
       </w:r>
       <w:r>
         <w:rPr>
@@ -3466,7 +3531,7 @@
         <w:rPr>
           <w:noProof/>
         </w:rPr>
-        <w:instrText xml:space="preserve"> PAGEREF _Toc104758871 \h </w:instrText>
+        <w:instrText xml:space="preserve"> PAGEREF _Toc104800400 \h </w:instrText>
       </w:r>
       <w:r>
         <w:rPr>
@@ -3526,7 +3591,7 @@
         <w:rPr>
           <w:noProof/>
         </w:rPr>
-        <w:instrText xml:space="preserve"> PAGEREF _Toc104758872 \h </w:instrText>
+        <w:instrText xml:space="preserve"> PAGEREF _Toc104800401 \h </w:instrText>
       </w:r>
       <w:r>
         <w:rPr>
@@ -3586,7 +3651,7 @@
         <w:rPr>
           <w:noProof/>
         </w:rPr>
-        <w:instrText xml:space="preserve"> PAGEREF _Toc104758873 \h </w:instrText>
+        <w:instrText xml:space="preserve"> PAGEREF _Toc104800402 \h </w:instrText>
       </w:r>
       <w:r>
         <w:rPr>
@@ -3646,7 +3711,7 @@
         <w:rPr>
           <w:noProof/>
         </w:rPr>
-        <w:instrText xml:space="preserve"> PAGEREF _Toc104758874 \h </w:instrText>
+        <w:instrText xml:space="preserve"> PAGEREF _Toc104800403 \h </w:instrText>
       </w:r>
       <w:r>
         <w:rPr>
@@ -3688,7 +3753,7 @@
         <w:rPr>
           <w:noProof/>
         </w:rPr>
-        <w:t>Figura 8 - Ficheiros presentes na diretoria sample.</w:t>
+        <w:t>Figura 8 - Estrutura da diretoria "security".</w:t>
       </w:r>
       <w:r>
         <w:rPr>
@@ -3706,7 +3771,7 @@
         <w:rPr>
           <w:noProof/>
         </w:rPr>
-        <w:instrText xml:space="preserve"> PAGEREF _Toc104758875 \h </w:instrText>
+        <w:instrText xml:space="preserve"> PAGEREF _Toc104800404 \h </w:instrText>
       </w:r>
       <w:r>
         <w:rPr>
@@ -3748,7 +3813,7 @@
         <w:rPr>
           <w:noProof/>
         </w:rPr>
-        <w:t>Figura 9 - Ficheiros presentes na diretoria security.</w:t>
+        <w:t>Figura 9 - Tarefas abordadas no parágrafo anterior.</w:t>
       </w:r>
       <w:r>
         <w:rPr>
@@ -3766,7 +3831,7 @@
         <w:rPr>
           <w:noProof/>
         </w:rPr>
-        <w:instrText xml:space="preserve"> PAGEREF _Toc104758876 \h </w:instrText>
+        <w:instrText xml:space="preserve"> PAGEREF _Toc104800405 \h </w:instrText>
       </w:r>
       <w:r>
         <w:rPr>
@@ -3808,7 +3873,7 @@
         <w:rPr>
           <w:noProof/>
         </w:rPr>
-        <w:t>Figura 10 - Ficheiro presente na diretoria template.</w:t>
+        <w:t>Figura 10 - Estrutura da classe WeatherSampleService.</w:t>
       </w:r>
       <w:r>
         <w:rPr>
@@ -3826,7 +3891,7 @@
         <w:rPr>
           <w:noProof/>
         </w:rPr>
-        <w:instrText xml:space="preserve"> PAGEREF _Toc104758877 \h </w:instrText>
+        <w:instrText xml:space="preserve"> PAGEREF _Toc104800406 \h </w:instrText>
       </w:r>
       <w:r>
         <w:rPr>
@@ -3843,7 +3908,7 @@
         <w:rPr>
           <w:noProof/>
         </w:rPr>
-        <w:t>10</w:t>
+        <w:t>11</w:t>
       </w:r>
       <w:r>
         <w:rPr>
@@ -3868,7 +3933,7 @@
         <w:rPr>
           <w:noProof/>
         </w:rPr>
-        <w:t>Figura 11 - Constituição da diretoria resources.</w:t>
+        <w:t>Figura 11 - Estrutura da classe WeatherSampleService.</w:t>
       </w:r>
       <w:r>
         <w:rPr>
@@ -3886,7 +3951,7 @@
         <w:rPr>
           <w:noProof/>
         </w:rPr>
-        <w:instrText xml:space="preserve"> PAGEREF _Toc104758878 \h </w:instrText>
+        <w:instrText xml:space="preserve"> PAGEREF _Toc104800407 \h </w:instrText>
       </w:r>
       <w:r>
         <w:rPr>
@@ -3903,7 +3968,7 @@
         <w:rPr>
           <w:noProof/>
         </w:rPr>
-        <w:t>10</w:t>
+        <w:t>11</w:t>
       </w:r>
       <w:r>
         <w:rPr>
@@ -3928,7 +3993,7 @@
         <w:rPr>
           <w:noProof/>
         </w:rPr>
-        <w:t>Figura 12 - Estrutura da classe WeatherSample.</w:t>
+        <w:t>Figura 12 - Interações entre as camadas do gestor de serviço.</w:t>
       </w:r>
       <w:r>
         <w:rPr>
@@ -3946,7 +4011,7 @@
         <w:rPr>
           <w:noProof/>
         </w:rPr>
-        <w:instrText xml:space="preserve"> PAGEREF _Toc104758879 \h </w:instrText>
+        <w:instrText xml:space="preserve"> PAGEREF _Toc104800408 \h </w:instrText>
       </w:r>
       <w:r>
         <w:rPr>
@@ -3963,7 +4028,7 @@
         <w:rPr>
           <w:noProof/>
         </w:rPr>
-        <w:t>11</w:t>
+        <w:t>12</w:t>
       </w:r>
       <w:r>
         <w:rPr>
@@ -3988,7 +4053,7 @@
         <w:rPr>
           <w:noProof/>
         </w:rPr>
-        <w:t>Figura 13 - Atributos da tabela weather.</w:t>
+        <w:t>Figura 13 - Estrutura da classe ApplicationSecurityConfig.</w:t>
       </w:r>
       <w:r>
         <w:rPr>
@@ -4006,7 +4071,7 @@
         <w:rPr>
           <w:noProof/>
         </w:rPr>
-        <w:instrText xml:space="preserve"> PAGEREF _Toc104758880 \h </w:instrText>
+        <w:instrText xml:space="preserve"> PAGEREF _Toc104800409 \h </w:instrText>
       </w:r>
       <w:r>
         <w:rPr>
@@ -4023,7 +4088,7 @@
         <w:rPr>
           <w:noProof/>
         </w:rPr>
-        <w:t>11</w:t>
+        <w:t>12</w:t>
       </w:r>
       <w:r>
         <w:rPr>
@@ -4048,7 +4113,7 @@
         <w:rPr>
           <w:noProof/>
         </w:rPr>
-        <w:t>Figura 14 - Estrutura da classe WeatherSampleService.</w:t>
+        <w:t>Figura 14 - Estrutura da classe TemplateController.</w:t>
       </w:r>
       <w:r>
         <w:rPr>
@@ -4066,7 +4131,7 @@
         <w:rPr>
           <w:noProof/>
         </w:rPr>
-        <w:instrText xml:space="preserve"> PAGEREF _Toc104758881 \h </w:instrText>
+        <w:instrText xml:space="preserve"> PAGEREF _Toc104800410 \h </w:instrText>
       </w:r>
       <w:r>
         <w:rPr>
@@ -4108,7 +4173,7 @@
         <w:rPr>
           <w:noProof/>
         </w:rPr>
-        <w:t>Figura 15 - Estrutura da classe WeatherSampleService.</w:t>
+        <w:t>Figura 15 - Ficheiro com as configurações da base de dados.</w:t>
       </w:r>
       <w:r>
         <w:rPr>
@@ -4126,7 +4191,7 @@
         <w:rPr>
           <w:noProof/>
         </w:rPr>
-        <w:instrText xml:space="preserve"> PAGEREF _Toc104758882 \h </w:instrText>
+        <w:instrText xml:space="preserve"> PAGEREF _Toc104800411 \h </w:instrText>
       </w:r>
       <w:r>
         <w:rPr>
@@ -4143,7 +4208,7 @@
         <w:rPr>
           <w:noProof/>
         </w:rPr>
-        <w:t>12</w:t>
+        <w:t>13</w:t>
       </w:r>
       <w:r>
         <w:rPr>
@@ -4168,7 +4233,7 @@
         <w:rPr>
           <w:noProof/>
         </w:rPr>
-        <w:t>Figura 16 - Interações entre as camadas do gestor de serviço.</w:t>
+        <w:t>Figura 16 - Declaração da característica temporal no servidor.</w:t>
       </w:r>
       <w:r>
         <w:rPr>
@@ -4186,7 +4251,7 @@
         <w:rPr>
           <w:noProof/>
         </w:rPr>
-        <w:instrText xml:space="preserve"> PAGEREF _Toc104758883 \h </w:instrText>
+        <w:instrText xml:space="preserve"> PAGEREF _Toc104800412 \h </w:instrText>
       </w:r>
       <w:r>
         <w:rPr>
@@ -4203,7 +4268,7 @@
         <w:rPr>
           <w:noProof/>
         </w:rPr>
-        <w:t>12</w:t>
+        <w:t>14</w:t>
       </w:r>
       <w:r>
         <w:rPr>
@@ -4228,7 +4293,7 @@
         <w:rPr>
           <w:noProof/>
         </w:rPr>
-        <w:t>Figura 17 - Estrutura da classe ApplicationSecurityConfig.</w:t>
+        <w:t>Figura 17- População do array a ser enviado pela característica.</w:t>
       </w:r>
       <w:r>
         <w:rPr>
@@ -4246,7 +4311,7 @@
         <w:rPr>
           <w:noProof/>
         </w:rPr>
-        <w:instrText xml:space="preserve"> PAGEREF _Toc104758884 \h </w:instrText>
+        <w:instrText xml:space="preserve"> PAGEREF _Toc104800413 \h </w:instrText>
       </w:r>
       <w:r>
         <w:rPr>
@@ -4263,7 +4328,7 @@
         <w:rPr>
           <w:noProof/>
         </w:rPr>
-        <w:t>13</w:t>
+        <w:t>14</w:t>
       </w:r>
       <w:r>
         <w:rPr>
@@ -4288,7 +4353,7 @@
         <w:rPr>
           <w:noProof/>
         </w:rPr>
-        <w:t>Figura 18 - Estrutura da classe TemplateController.</w:t>
+        <w:t>Figura 18 - Leitura do valor temporal.</w:t>
       </w:r>
       <w:r>
         <w:rPr>
@@ -4306,7 +4371,7 @@
         <w:rPr>
           <w:noProof/>
         </w:rPr>
-        <w:instrText xml:space="preserve"> PAGEREF _Toc104758885 \h </w:instrText>
+        <w:instrText xml:space="preserve"> PAGEREF _Toc104800414 \h </w:instrText>
       </w:r>
       <w:r>
         <w:rPr>
@@ -4323,7 +4388,7 @@
         <w:rPr>
           <w:noProof/>
         </w:rPr>
-        <w:t>13</w:t>
+        <w:t>14</w:t>
       </w:r>
       <w:r>
         <w:rPr>
@@ -4348,7 +4413,7 @@
         <w:rPr>
           <w:noProof/>
         </w:rPr>
-        <w:t>Figura 19 - Ficheiro com as configurações da base de dados.</w:t>
+        <w:t>Figura 19 - Funções de conversão da data para o formato necessário.</w:t>
       </w:r>
       <w:r>
         <w:rPr>
@@ -4366,7 +4431,7 @@
         <w:rPr>
           <w:noProof/>
         </w:rPr>
-        <w:instrText xml:space="preserve"> PAGEREF _Toc104758886 \h </w:instrText>
+        <w:instrText xml:space="preserve"> PAGEREF _Toc104800415 \h </w:instrText>
       </w:r>
       <w:r>
         <w:rPr>
@@ -4383,7 +4448,7 @@
         <w:rPr>
           <w:noProof/>
         </w:rPr>
-        <w:t>13</w:t>
+        <w:t>14</w:t>
       </w:r>
       <w:r>
         <w:rPr>
@@ -4407,8 +4472,9 @@
       <w:r>
         <w:rPr>
           <w:noProof/>
-        </w:rPr>
-        <w:t>Figura 20 - Declaração da característica temporal no servidor.</w:t>
+          <w:color w:val="FF0000"/>
+        </w:rPr>
+        <w:t>Figura 20 - Página com todas as amostras.</w:t>
       </w:r>
       <w:r>
         <w:rPr>
@@ -4426,7 +4492,7 @@
         <w:rPr>
           <w:noProof/>
         </w:rPr>
-        <w:instrText xml:space="preserve"> PAGEREF _Toc104758887 \h </w:instrText>
+        <w:instrText xml:space="preserve"> PAGEREF _Toc104800416 \h </w:instrText>
       </w:r>
       <w:r>
         <w:rPr>
@@ -4443,7 +4509,7 @@
         <w:rPr>
           <w:noProof/>
         </w:rPr>
-        <w:t>14</w:t>
+        <w:t>15</w:t>
       </w:r>
       <w:r>
         <w:rPr>
@@ -4467,8 +4533,9 @@
       <w:r>
         <w:rPr>
           <w:noProof/>
-        </w:rPr>
-        <w:t>Figura 21- População do array a ser enviado pela característica.</w:t>
+          <w:color w:val="FF0000"/>
+        </w:rPr>
+        <w:t>Figura 21 - Página inicial do servidor web.</w:t>
       </w:r>
       <w:r>
         <w:rPr>
@@ -4486,7 +4553,7 @@
         <w:rPr>
           <w:noProof/>
         </w:rPr>
-        <w:instrText xml:space="preserve"> PAGEREF _Toc104758888 \h </w:instrText>
+        <w:instrText xml:space="preserve"> PAGEREF _Toc104800417 \h </w:instrText>
       </w:r>
       <w:r>
         <w:rPr>
@@ -4503,7 +4570,7 @@
         <w:rPr>
           <w:noProof/>
         </w:rPr>
-        <w:t>14</w:t>
+        <w:t>15</w:t>
       </w:r>
       <w:r>
         <w:rPr>
@@ -4528,7 +4595,7 @@
         <w:rPr>
           <w:noProof/>
         </w:rPr>
-        <w:t>Figura 22 - Leitura do valor temporal.</w:t>
+        <w:t>Figura 22 - Amostras armazenadas na base de dados.</w:t>
       </w:r>
       <w:r>
         <w:rPr>
@@ -4546,7 +4613,7 @@
         <w:rPr>
           <w:noProof/>
         </w:rPr>
-        <w:instrText xml:space="preserve"> PAGEREF _Toc104758889 \h </w:instrText>
+        <w:instrText xml:space="preserve"> PAGEREF _Toc104800418 \h </w:instrText>
       </w:r>
       <w:r>
         <w:rPr>
@@ -4563,7 +4630,7 @@
         <w:rPr>
           <w:noProof/>
         </w:rPr>
-        <w:t>14</w:t>
+        <w:t>17</w:t>
       </w:r>
       <w:r>
         <w:rPr>
@@ -4588,7 +4655,7 @@
         <w:rPr>
           <w:noProof/>
         </w:rPr>
-        <w:t>Figura 23 - Funções de conversão da data para o formato necessário.</w:t>
+        <w:t>Figura 23 - Amostras impressas no serviço web.</w:t>
       </w:r>
       <w:r>
         <w:rPr>
@@ -4606,7 +4673,7 @@
         <w:rPr>
           <w:noProof/>
         </w:rPr>
-        <w:instrText xml:space="preserve"> PAGEREF _Toc104758890 \h </w:instrText>
+        <w:instrText xml:space="preserve"> PAGEREF _Toc104800419 \h </w:instrText>
       </w:r>
       <w:r>
         <w:rPr>
@@ -4623,7 +4690,7 @@
         <w:rPr>
           <w:noProof/>
         </w:rPr>
-        <w:t>14</w:t>
+        <w:t>17</w:t>
       </w:r>
       <w:r>
         <w:rPr>
@@ -4647,9 +4714,8 @@
       <w:r>
         <w:rPr>
           <w:noProof/>
-          <w:color w:val="FF0000"/>
-        </w:rPr>
-        <w:t>Figura 24 - Página com todas as amostras.</w:t>
+        </w:rPr>
+        <w:t>Figura 24 - Script que efetua o parsing das amostras.</w:t>
       </w:r>
       <w:r>
         <w:rPr>
@@ -4667,7 +4733,7 @@
         <w:rPr>
           <w:noProof/>
         </w:rPr>
-        <w:instrText xml:space="preserve"> PAGEREF _Toc104758891 \h </w:instrText>
+        <w:instrText xml:space="preserve"> PAGEREF _Toc104800420 \h </w:instrText>
       </w:r>
       <w:r>
         <w:rPr>
@@ -4684,7 +4750,7 @@
         <w:rPr>
           <w:noProof/>
         </w:rPr>
-        <w:t>15</w:t>
+        <w:t>17</w:t>
       </w:r>
       <w:r>
         <w:rPr>
@@ -4708,9 +4774,8 @@
       <w:r>
         <w:rPr>
           <w:noProof/>
-          <w:color w:val="FF0000"/>
-        </w:rPr>
-        <w:t>Figura 25 - Página inicial do servidor web.</w:t>
+        </w:rPr>
+        <w:t>Figura 25 - Definição das amostras hardcoded.</w:t>
       </w:r>
       <w:r>
         <w:rPr>
@@ -4728,7 +4793,7 @@
         <w:rPr>
           <w:noProof/>
         </w:rPr>
-        <w:instrText xml:space="preserve"> PAGEREF _Toc104758892 \h </w:instrText>
+        <w:instrText xml:space="preserve"> PAGEREF _Toc104800421 \h </w:instrText>
       </w:r>
       <w:r>
         <w:rPr>
@@ -4745,7 +4810,7 @@
         <w:rPr>
           <w:noProof/>
         </w:rPr>
-        <w:t>15</w:t>
+        <w:t>18</w:t>
       </w:r>
       <w:r>
         <w:rPr>
@@ -4770,7 +4835,7 @@
         <w:rPr>
           <w:noProof/>
         </w:rPr>
-        <w:t>Figura 26 - Amostras armazenadas na base de dados.</w:t>
+        <w:t>Figura 26 - Armazenamento e impressão das amostras hardcoded.</w:t>
       </w:r>
       <w:r>
         <w:rPr>
@@ -4788,247 +4853,7 @@
         <w:rPr>
           <w:noProof/>
         </w:rPr>
-        <w:instrText xml:space="preserve"> PAGEREF _Toc104758893 \h </w:instrText>
-      </w:r>
-      <w:r>
-        <w:rPr>
-          <w:noProof/>
-        </w:rPr>
-      </w:r>
-      <w:r>
-        <w:rPr>
-          <w:noProof/>
-        </w:rPr>
-        <w:fldChar w:fldCharType="separate"/>
-      </w:r>
-      <w:r>
-        <w:rPr>
-          <w:noProof/>
-        </w:rPr>
-        <w:t>17</w:t>
-      </w:r>
-      <w:r>
-        <w:rPr>
-          <w:noProof/>
-        </w:rPr>
-        <w:fldChar w:fldCharType="end"/>
-      </w:r>
-    </w:p>
-    <w:p>
-      <w:pPr>
-        <w:pStyle w:val="ndicedeilustraes"/>
-        <w:tabs>
-          <w:tab w:val="right" w:leader="dot" w:pos="8494"/>
-        </w:tabs>
-        <w:rPr>
-          <w:rFonts w:asciiTheme="minorHAnsi" w:eastAsiaTheme="minorEastAsia" w:hAnsiTheme="minorHAnsi" w:cstheme="minorBidi"/>
-          <w:noProof/>
-          <w:lang w:eastAsia="pt-PT"/>
-        </w:rPr>
-      </w:pPr>
-      <w:r>
-        <w:rPr>
-          <w:noProof/>
-        </w:rPr>
-        <w:t>Figura 27 - Amostras impressas no serviço web.</w:t>
-      </w:r>
-      <w:r>
-        <w:rPr>
-          <w:noProof/>
-        </w:rPr>
-        <w:tab/>
-      </w:r>
-      <w:r>
-        <w:rPr>
-          <w:noProof/>
-        </w:rPr>
-        <w:fldChar w:fldCharType="begin"/>
-      </w:r>
-      <w:r>
-        <w:rPr>
-          <w:noProof/>
-        </w:rPr>
-        <w:instrText xml:space="preserve"> PAGEREF _Toc104758894 \h </w:instrText>
-      </w:r>
-      <w:r>
-        <w:rPr>
-          <w:noProof/>
-        </w:rPr>
-      </w:r>
-      <w:r>
-        <w:rPr>
-          <w:noProof/>
-        </w:rPr>
-        <w:fldChar w:fldCharType="separate"/>
-      </w:r>
-      <w:r>
-        <w:rPr>
-          <w:noProof/>
-        </w:rPr>
-        <w:t>17</w:t>
-      </w:r>
-      <w:r>
-        <w:rPr>
-          <w:noProof/>
-        </w:rPr>
-        <w:fldChar w:fldCharType="end"/>
-      </w:r>
-    </w:p>
-    <w:p>
-      <w:pPr>
-        <w:pStyle w:val="ndicedeilustraes"/>
-        <w:tabs>
-          <w:tab w:val="right" w:leader="dot" w:pos="8494"/>
-        </w:tabs>
-        <w:rPr>
-          <w:rFonts w:asciiTheme="minorHAnsi" w:eastAsiaTheme="minorEastAsia" w:hAnsiTheme="minorHAnsi" w:cstheme="minorBidi"/>
-          <w:noProof/>
-          <w:lang w:eastAsia="pt-PT"/>
-        </w:rPr>
-      </w:pPr>
-      <w:r>
-        <w:rPr>
-          <w:noProof/>
-        </w:rPr>
-        <w:t>Figura 28 - Script que efetua o parsing das amostras.</w:t>
-      </w:r>
-      <w:r>
-        <w:rPr>
-          <w:noProof/>
-        </w:rPr>
-        <w:tab/>
-      </w:r>
-      <w:r>
-        <w:rPr>
-          <w:noProof/>
-        </w:rPr>
-        <w:fldChar w:fldCharType="begin"/>
-      </w:r>
-      <w:r>
-        <w:rPr>
-          <w:noProof/>
-        </w:rPr>
-        <w:instrText xml:space="preserve"> PAGEREF _Toc104758895 \h </w:instrText>
-      </w:r>
-      <w:r>
-        <w:rPr>
-          <w:noProof/>
-        </w:rPr>
-      </w:r>
-      <w:r>
-        <w:rPr>
-          <w:noProof/>
-        </w:rPr>
-        <w:fldChar w:fldCharType="separate"/>
-      </w:r>
-      <w:r>
-        <w:rPr>
-          <w:noProof/>
-        </w:rPr>
-        <w:t>17</w:t>
-      </w:r>
-      <w:r>
-        <w:rPr>
-          <w:noProof/>
-        </w:rPr>
-        <w:fldChar w:fldCharType="end"/>
-      </w:r>
-    </w:p>
-    <w:p>
-      <w:pPr>
-        <w:pStyle w:val="ndicedeilustraes"/>
-        <w:tabs>
-          <w:tab w:val="right" w:leader="dot" w:pos="8494"/>
-        </w:tabs>
-        <w:rPr>
-          <w:rFonts w:asciiTheme="minorHAnsi" w:eastAsiaTheme="minorEastAsia" w:hAnsiTheme="minorHAnsi" w:cstheme="minorBidi"/>
-          <w:noProof/>
-          <w:lang w:eastAsia="pt-PT"/>
-        </w:rPr>
-      </w:pPr>
-      <w:r>
-        <w:rPr>
-          <w:noProof/>
-        </w:rPr>
-        <w:t>Figura 29 - Definição das amostras hardcoded.</w:t>
-      </w:r>
-      <w:r>
-        <w:rPr>
-          <w:noProof/>
-        </w:rPr>
-        <w:tab/>
-      </w:r>
-      <w:r>
-        <w:rPr>
-          <w:noProof/>
-        </w:rPr>
-        <w:fldChar w:fldCharType="begin"/>
-      </w:r>
-      <w:r>
-        <w:rPr>
-          <w:noProof/>
-        </w:rPr>
-        <w:instrText xml:space="preserve"> PAGEREF _Toc104758896 \h </w:instrText>
-      </w:r>
-      <w:r>
-        <w:rPr>
-          <w:noProof/>
-        </w:rPr>
-      </w:r>
-      <w:r>
-        <w:rPr>
-          <w:noProof/>
-        </w:rPr>
-        <w:fldChar w:fldCharType="separate"/>
-      </w:r>
-      <w:r>
-        <w:rPr>
-          <w:noProof/>
-        </w:rPr>
-        <w:t>18</w:t>
-      </w:r>
-      <w:r>
-        <w:rPr>
-          <w:noProof/>
-        </w:rPr>
-        <w:fldChar w:fldCharType="end"/>
-      </w:r>
-    </w:p>
-    <w:p>
-      <w:pPr>
-        <w:pStyle w:val="ndicedeilustraes"/>
-        <w:tabs>
-          <w:tab w:val="right" w:leader="dot" w:pos="8494"/>
-        </w:tabs>
-        <w:rPr>
-          <w:rFonts w:asciiTheme="minorHAnsi" w:eastAsiaTheme="minorEastAsia" w:hAnsiTheme="minorHAnsi" w:cstheme="minorBidi"/>
-          <w:noProof/>
-          <w:lang w:eastAsia="pt-PT"/>
-        </w:rPr>
-      </w:pPr>
-      <w:r>
-        <w:rPr>
-          <w:noProof/>
-        </w:rPr>
-        <w:t>Figura 30 - Armazenamento e impressão das amostras hardcoded.</w:t>
-      </w:r>
-      <w:r>
-        <w:rPr>
-          <w:noProof/>
-        </w:rPr>
-        <w:tab/>
-      </w:r>
-      <w:r>
-        <w:rPr>
-          <w:noProof/>
-        </w:rPr>
-        <w:fldChar w:fldCharType="begin"/>
-      </w:r>
-      <w:r>
-        <w:rPr>
-          <w:noProof/>
-        </w:rPr>
-        <w:instrText xml:space="preserve"> PAGEREF _Toc104758897 \h </w:instrText>
+        <w:instrText xml:space="preserve"> PAGEREF _Toc104800422 \h </w:instrText>
       </w:r>
       <w:r>
         <w:rPr>
@@ -5363,7 +5188,7 @@
           <w:bCs/>
           <w:lang w:val="en-GB"/>
         </w:rPr>
-        <w:t>I</w:t>
+        <w:t>IOT</w:t>
       </w:r>
       <w:r>
         <w:rPr>
@@ -5371,7 +5196,7 @@
           <w:bCs/>
           <w:lang w:val="en-GB"/>
         </w:rPr>
-        <w:t>OT</w:t>
+        <w:tab/>
       </w:r>
       <w:r>
         <w:rPr>
@@ -5391,14 +5216,6 @@
       </w:r>
       <w:r>
         <w:rPr>
-          <w:b/>
-          <w:bCs/>
-          <w:lang w:val="en-GB"/>
-        </w:rPr>
-        <w:tab/>
-      </w:r>
-      <w:r>
-        <w:rPr>
           <w:i/>
           <w:iCs/>
           <w:lang w:val="en-GB"/>
@@ -5416,6 +5233,32 @@
           <w:lang w:val="en-GB"/>
         </w:rPr>
       </w:pPr>
+      <w:r>
+        <w:rPr>
+          <w:b/>
+          <w:bCs/>
+        </w:rPr>
+        <w:t>HTTP</w:t>
+      </w:r>
+      <w:r>
+        <w:t xml:space="preserve"> </w:t>
+      </w:r>
+      <w:r>
+        <w:tab/>
+      </w:r>
+      <w:r>
+        <w:tab/>
+      </w:r>
+      <w:r>
+        <w:tab/>
+      </w:r>
+      <w:r>
+        <w:rPr>
+          <w:i/>
+          <w:iCs/>
+        </w:rPr>
+        <w:t>Hypertext Transfer Protocol</w:t>
+      </w:r>
       <w:r>
         <w:rPr>
           <w:b/>
@@ -5433,7 +5276,7 @@
         </w:numPr>
       </w:pPr>
       <w:bookmarkStart w:id="1" w:name="_Toc101819676"/>
-      <w:bookmarkStart w:id="2" w:name="_Toc104758791"/>
+      <w:bookmarkStart w:id="2" w:name="_Toc104799830"/>
       <w:r>
         <w:lastRenderedPageBreak/>
         <w:t>Introdução</w:t>
@@ -5810,7 +5653,7 @@
                                 <w:szCs w:val="20"/>
                               </w:rPr>
                             </w:pPr>
-                            <w:bookmarkStart w:id="3" w:name="_Toc104758868"/>
+                            <w:bookmarkStart w:id="3" w:name="_Toc104800397"/>
                             <w:r>
                               <w:rPr>
                                 <w:sz w:val="20"/>
@@ -5913,7 +5756,7 @@
                           <w:szCs w:val="20"/>
                         </w:rPr>
                       </w:pPr>
-                      <w:bookmarkStart w:id="4" w:name="_Toc104758868"/>
+                      <w:bookmarkStart w:id="4" w:name="_Toc104800397"/>
                       <w:r>
                         <w:rPr>
                           <w:sz w:val="20"/>
@@ -6277,7 +6120,7 @@
         </w:numPr>
       </w:pPr>
       <w:bookmarkStart w:id="5" w:name="_Toc101819677"/>
-      <w:bookmarkStart w:id="6" w:name="_Toc104758792"/>
+      <w:bookmarkStart w:id="6" w:name="_Toc104799831"/>
       <w:r>
         <w:lastRenderedPageBreak/>
         <w:t>Trabalho Relacionado</w:t>
@@ -6312,7 +6155,7 @@
         <w:pStyle w:val="Ttulo2"/>
       </w:pPr>
       <w:bookmarkStart w:id="7" w:name="_Toc101819678"/>
-      <w:bookmarkStart w:id="8" w:name="_Toc104758793"/>
+      <w:bookmarkStart w:id="8" w:name="_Toc104799832"/>
       <w:r>
         <w:t>2</w:t>
       </w:r>
@@ -6347,6 +6190,7 @@
           <w:id w:val="1428237080"/>
           <w:citation/>
         </w:sdtPr>
+        <w:sdtEndPr/>
         <w:sdtContent>
           <w:r>
             <w:fldChar w:fldCharType="begin"/>
@@ -7170,7 +7014,7 @@
                                 <w:szCs w:val="20"/>
                               </w:rPr>
                             </w:pPr>
-                            <w:bookmarkStart w:id="9" w:name="_Toc104758869"/>
+                            <w:bookmarkStart w:id="9" w:name="_Toc104800398"/>
                             <w:r>
                               <w:rPr>
                                 <w:sz w:val="20"/>
@@ -7286,7 +7130,7 @@
                           <w:szCs w:val="20"/>
                         </w:rPr>
                       </w:pPr>
-                      <w:bookmarkStart w:id="10" w:name="_Toc104758869"/>
+                      <w:bookmarkStart w:id="10" w:name="_Toc104800398"/>
                       <w:r>
                         <w:rPr>
                           <w:sz w:val="20"/>
@@ -7396,7 +7240,7 @@
         </w:rPr>
       </w:pPr>
       <w:bookmarkStart w:id="11" w:name="_Toc101819679"/>
-      <w:bookmarkStart w:id="12" w:name="_Toc104758794"/>
+      <w:bookmarkStart w:id="12" w:name="_Toc104799833"/>
       <w:r>
         <w:rPr>
           <w:lang w:val="en-GB"/>
@@ -7469,6 +7313,7 @@
           <w:id w:val="1882063090"/>
           <w:citation/>
         </w:sdtPr>
+        <w:sdtEndPr/>
         <w:sdtContent>
           <w:r>
             <w:rPr>
@@ -8147,7 +7992,7 @@
                                 <w:szCs w:val="20"/>
                               </w:rPr>
                             </w:pPr>
-                            <w:bookmarkStart w:id="13" w:name="_Toc104758870"/>
+                            <w:bookmarkStart w:id="13" w:name="_Toc104800399"/>
                             <w:r>
                               <w:rPr>
                                 <w:sz w:val="20"/>
@@ -8234,7 +8079,7 @@
                           <w:szCs w:val="20"/>
                         </w:rPr>
                       </w:pPr>
-                      <w:bookmarkStart w:id="14" w:name="_Toc104758870"/>
+                      <w:bookmarkStart w:id="14" w:name="_Toc104800399"/>
                       <w:r>
                         <w:rPr>
                           <w:sz w:val="20"/>
@@ -8656,7 +8501,7 @@
                                 <w:szCs w:val="20"/>
                               </w:rPr>
                             </w:pPr>
-                            <w:bookmarkStart w:id="15" w:name="_Toc104758871"/>
+                            <w:bookmarkStart w:id="15" w:name="_Toc104800400"/>
                             <w:r>
                               <w:rPr>
                                 <w:sz w:val="20"/>
@@ -8743,7 +8588,7 @@
                           <w:szCs w:val="20"/>
                         </w:rPr>
                       </w:pPr>
-                      <w:bookmarkStart w:id="16" w:name="_Toc104758871"/>
+                      <w:bookmarkStart w:id="16" w:name="_Toc104800400"/>
                       <w:r>
                         <w:rPr>
                           <w:sz w:val="20"/>
@@ -8817,10 +8662,13 @@
         </w:numPr>
       </w:pPr>
       <w:bookmarkStart w:id="17" w:name="_Toc101819680"/>
-      <w:bookmarkStart w:id="18" w:name="_Toc104758795"/>
+      <w:bookmarkStart w:id="18" w:name="_Toc104799834"/>
       <w:r>
         <w:lastRenderedPageBreak/>
-        <w:t>Etapas do trabalho desenvolvido</w:t>
+        <w:t>Fases</w:t>
+      </w:r>
+      <w:r>
+        <w:t xml:space="preserve"> do trabalho desenvolvido</w:t>
       </w:r>
       <w:bookmarkEnd w:id="17"/>
       <w:bookmarkEnd w:id="18"/>
@@ -8888,7 +8736,7 @@
         <w:pStyle w:val="Ttulo2"/>
       </w:pPr>
       <w:bookmarkStart w:id="19" w:name="_Toc101819681"/>
-      <w:bookmarkStart w:id="20" w:name="_Toc104758796"/>
+      <w:bookmarkStart w:id="20" w:name="_Toc104799835"/>
       <w:r>
         <w:t>3</w:t>
       </w:r>
@@ -9326,7 +9174,7 @@
                                 <w:szCs w:val="20"/>
                               </w:rPr>
                             </w:pPr>
-                            <w:bookmarkStart w:id="21" w:name="_Toc104758872"/>
+                            <w:bookmarkStart w:id="21" w:name="_Toc104800401"/>
                             <w:r>
                               <w:rPr>
                                 <w:sz w:val="20"/>
@@ -9442,7 +9290,7 @@
                           <w:szCs w:val="20"/>
                         </w:rPr>
                       </w:pPr>
-                      <w:bookmarkStart w:id="22" w:name="_Toc104758872"/>
+                      <w:bookmarkStart w:id="22" w:name="_Toc104800401"/>
                       <w:r>
                         <w:rPr>
                           <w:sz w:val="20"/>
@@ -9699,7 +9547,7 @@
                                 <w:szCs w:val="20"/>
                               </w:rPr>
                             </w:pPr>
-                            <w:bookmarkStart w:id="23" w:name="_Toc104758873"/>
+                            <w:bookmarkStart w:id="23" w:name="_Toc104800402"/>
                             <w:r>
                               <w:rPr>
                                 <w:sz w:val="20"/>
@@ -9787,7 +9635,7 @@
                           <w:szCs w:val="20"/>
                         </w:rPr>
                       </w:pPr>
-                      <w:bookmarkStart w:id="24" w:name="_Toc104758873"/>
+                      <w:bookmarkStart w:id="24" w:name="_Toc104800402"/>
                       <w:r>
                         <w:rPr>
                           <w:sz w:val="20"/>
@@ -10088,7 +9936,7 @@
                                 <w:szCs w:val="20"/>
                               </w:rPr>
                             </w:pPr>
-                            <w:bookmarkStart w:id="25" w:name="_Toc104758874"/>
+                            <w:bookmarkStart w:id="25" w:name="_Toc104800403"/>
                             <w:r>
                               <w:rPr>
                                 <w:sz w:val="20"/>
@@ -10173,7 +10021,7 @@
                           <w:szCs w:val="20"/>
                         </w:rPr>
                       </w:pPr>
-                      <w:bookmarkStart w:id="26" w:name="_Toc104758874"/>
+                      <w:bookmarkStart w:id="26" w:name="_Toc104800403"/>
                       <w:r>
                         <w:rPr>
                           <w:sz w:val="20"/>
@@ -10264,7 +10112,7 @@
         <w:pStyle w:val="Ttulo2"/>
       </w:pPr>
       <w:bookmarkStart w:id="27" w:name="_Toc101819682"/>
-      <w:bookmarkStart w:id="28" w:name="_Toc104758797"/>
+      <w:bookmarkStart w:id="28" w:name="_Toc104799836"/>
       <w:r>
         <w:lastRenderedPageBreak/>
         <w:t>3.2</w:t>
@@ -10324,7 +10172,7 @@
         </w:rPr>
       </w:pPr>
       <w:bookmarkStart w:id="29" w:name="_Toc101819683"/>
-      <w:bookmarkStart w:id="30" w:name="_Toc104758798"/>
+      <w:bookmarkStart w:id="30" w:name="_Toc104799837"/>
       <w:r>
         <w:rPr>
           <w:sz w:val="26"/>
@@ -10333,7 +10181,6 @@
         <w:t xml:space="preserve">3.2.1 </w:t>
       </w:r>
       <w:bookmarkEnd w:id="29"/>
-      <w:bookmarkEnd w:id="30"/>
       <w:r>
         <w:rPr>
           <w:sz w:val="26"/>
@@ -10341,6 +10188,7 @@
         </w:rPr>
         <w:t>Mecanismos e políticas de segurança</w:t>
       </w:r>
+      <w:bookmarkEnd w:id="30"/>
     </w:p>
     <w:p/>
     <w:p>
@@ -10365,31 +10213,13 @@
       <w:r>
         <w:t xml:space="preserve">elaborados com o apoio da </w:t>
       </w:r>
-      <w:proofErr w:type="spellStart"/>
       <w:r>
         <w:rPr>
           <w:i/>
           <w:iCs/>
         </w:rPr>
-        <w:t>framework</w:t>
-      </w:r>
-      <w:proofErr w:type="spellEnd"/>
-      <w:r>
-        <w:rPr>
-          <w:i/>
-          <w:iCs/>
-        </w:rPr>
-        <w:t xml:space="preserve"> Spring </w:t>
-      </w:r>
-      <w:proofErr w:type="spellStart"/>
-      <w:r>
-        <w:rPr>
-          <w:i/>
-          <w:iCs/>
-        </w:rPr>
-        <w:t>Security</w:t>
-      </w:r>
-      <w:proofErr w:type="spellEnd"/>
+        <w:t>framework Spring Security</w:t>
+      </w:r>
       <w:sdt>
         <w:sdtPr>
           <w:rPr>
@@ -10399,6 +10229,7 @@
           <w:id w:val="487447289"/>
           <w:citation/>
         </w:sdtPr>
+        <w:sdtEndPr/>
         <w:sdtContent>
           <w:r>
             <w:rPr>
@@ -10458,18 +10289,17 @@
         <w:t xml:space="preserve"> adotadas </w:t>
       </w:r>
       <w:r>
-        <w:t xml:space="preserve">pelo grupo, </w:t>
+        <w:t xml:space="preserve">pelo grupo </w:t>
       </w:r>
       <w:r>
         <w:t xml:space="preserve">encontram-se </w:t>
       </w:r>
       <w:r>
-        <w:t>organizadas</w:t>
+        <w:t>disponíveis</w:t>
       </w:r>
       <w:r>
         <w:t xml:space="preserve"> na diretoria “</w:t>
       </w:r>
-      <w:proofErr w:type="spellStart"/>
       <w:r>
         <w:rPr>
           <w:i/>
@@ -10477,7 +10307,6 @@
         </w:rPr>
         <w:t>security</w:t>
       </w:r>
-      <w:proofErr w:type="spellEnd"/>
       <w:r>
         <w:t xml:space="preserve">”. </w:t>
       </w:r>
@@ -10489,77 +10318,267 @@
         <w:spacing w:after="160" w:line="259" w:lineRule="auto"/>
       </w:pPr>
       <w:r>
-        <w:t>A classe</w:t>
+        <w:t>A diretoria</w:t>
       </w:r>
       <w:r>
         <w:t xml:space="preserve"> </w:t>
+      </w:r>
+      <w:r>
+        <w:t xml:space="preserve">referida é composta </w:t>
+      </w:r>
+      <w:r>
+        <w:t>por:</w:t>
+      </w:r>
+    </w:p>
+    <w:p>
+      <w:pPr>
+        <w:pStyle w:val="PargrafodaLista"/>
+        <w:widowControl/>
+        <w:numPr>
+          <w:ilvl w:val="0"/>
+          <w:numId w:val="12"/>
+        </w:numPr>
+        <w:spacing w:after="160" w:line="259" w:lineRule="auto"/>
+      </w:pPr>
+      <w:r>
+        <w:t>2 enumerados</w:t>
+      </w:r>
+      <w:r>
+        <w:t xml:space="preserve">, </w:t>
+      </w:r>
+      <w:r>
+        <w:t>um deles é responsável pel</w:t>
+      </w:r>
+      <w:r>
+        <w:t>a</w:t>
+      </w:r>
+      <w:r>
+        <w:t xml:space="preserve"> </w:t>
+      </w:r>
+      <w:r>
+        <w:t>conceção</w:t>
+      </w:r>
+      <w:r>
+        <w:t xml:space="preserve"> do tipo de utilizadores do </w:t>
+      </w:r>
+      <w:r>
+        <w:t>sistema e</w:t>
+      </w:r>
+      <w:r>
+        <w:t xml:space="preserve"> o </w:t>
+      </w:r>
+      <w:r>
+        <w:t>restante define</w:t>
+      </w:r>
+      <w:r>
+        <w:t xml:space="preserve"> o conjunto de permissões ou habilitações associadas a cada tipo de utilizador.</w:t>
+      </w:r>
+    </w:p>
+    <w:p>
+      <w:pPr>
+        <w:pStyle w:val="PargrafodaLista"/>
+        <w:widowControl/>
+        <w:numPr>
+          <w:ilvl w:val="0"/>
+          <w:numId w:val="12"/>
+        </w:numPr>
+        <w:spacing w:after="160" w:line="259" w:lineRule="auto"/>
+      </w:pPr>
+      <w:r>
+        <w:t>1 classe</w:t>
+      </w:r>
+      <w:r>
+        <w:t xml:space="preserve"> que é</w:t>
+      </w:r>
+      <w:r>
+        <w:t xml:space="preserve"> responsável pela encriptação da </w:t>
       </w:r>
       <w:r>
         <w:rPr>
           <w:i/>
           <w:iCs/>
         </w:rPr>
-        <w:t>WeatherSample</w:t>
-      </w:r>
-      <w:r>
-        <w:t xml:space="preserve"> define a estrutura</w:t>
-      </w:r>
-      <w:r>
-        <w:t>, representa o paradigma</w:t>
-      </w:r>
-      <w:r>
-        <w:t xml:space="preserve"> de </w:t>
-      </w:r>
-      <w:r>
-        <w:t xml:space="preserve">qualquer </w:t>
-      </w:r>
-      <w:r>
-        <w:t>amostra</w:t>
-      </w:r>
-      <w:r>
-        <w:t xml:space="preserve"> recolhida</w:t>
-      </w:r>
-      <w:r>
+        <w:t xml:space="preserve">password </w:t>
+      </w:r>
+      <w:r>
+        <w:t>dos utilizadores</w:t>
+      </w:r>
+      <w:r>
+        <w:t xml:space="preserve">. </w:t>
+      </w:r>
+      <w:r>
+        <w:t xml:space="preserve">É de salientar que a encriptação das </w:t>
+      </w:r>
+      <w:r>
+        <w:rPr>
+          <w:i/>
+          <w:iCs/>
+        </w:rPr>
+        <w:t xml:space="preserve">passwords </w:t>
+      </w:r>
+      <w:r>
+        <w:t xml:space="preserve">é necessária e imposta pela </w:t>
+      </w:r>
+      <w:r>
+        <w:rPr>
+          <w:i/>
+          <w:iCs/>
+        </w:rPr>
+        <w:t>Spring Security</w:t>
+      </w:r>
+      <w:r>
+        <w:rPr>
+          <w:i/>
+          <w:iCs/>
+        </w:rPr>
         <w:t>,</w:t>
       </w:r>
       <w:r>
-        <w:t xml:space="preserve"> isto é, </w:t>
-      </w:r>
-      <w:r>
-        <w:t xml:space="preserve">contém </w:t>
-      </w:r>
-      <w:r>
-        <w:t>todos os atributos e comportamentos inerentes à mesma.</w:t>
+        <w:t xml:space="preserve"> para a definição do serviço </w:t>
+      </w:r>
+      <w:r>
+        <w:rPr>
+          <w:i/>
+          <w:iCs/>
+        </w:rPr>
+        <w:t>web</w:t>
+      </w:r>
+      <w:r>
+        <w:rPr>
+          <w:i/>
+          <w:iCs/>
+        </w:rPr>
+        <w:t>.</w:t>
+      </w:r>
+      <w:r>
+        <w:t xml:space="preserve"> </w:t>
+      </w:r>
+    </w:p>
+    <w:p>
+      <w:pPr>
+        <w:pStyle w:val="PargrafodaLista"/>
+        <w:widowControl/>
+        <w:numPr>
+          <w:ilvl w:val="0"/>
+          <w:numId w:val="12"/>
+        </w:numPr>
+        <w:spacing w:after="160" w:line="259" w:lineRule="auto"/>
+      </w:pPr>
+      <w:r>
+        <w:t xml:space="preserve">1 classe que filtra </w:t>
+      </w:r>
+      <w:r>
+        <w:t xml:space="preserve">e configura o </w:t>
+      </w:r>
+      <w:r>
+        <w:t>protocolo</w:t>
+      </w:r>
+      <w:r>
+        <w:t xml:space="preserve"> HTTP (</w:t>
+      </w:r>
+      <w:r>
+        <w:rPr>
+          <w:i/>
+          <w:iCs/>
+        </w:rPr>
+        <w:t>Hypertext Transfer Protocol</w:t>
+      </w:r>
+      <w:r>
+        <w:t>)</w:t>
+      </w:r>
+      <w:r>
+        <w:t xml:space="preserve">, </w:t>
+      </w:r>
+      <w:r>
+        <w:t>isto</w:t>
+      </w:r>
+      <w:r>
+        <w:t xml:space="preserve"> </w:t>
+      </w:r>
+      <w:r>
+        <w:t>é</w:t>
+      </w:r>
+      <w:r>
+        <w:t xml:space="preserve">, define </w:t>
+      </w:r>
+      <w:r>
+        <w:t xml:space="preserve">quais os </w:t>
+      </w:r>
+      <w:r>
+        <w:rPr>
+          <w:i/>
+          <w:iCs/>
+        </w:rPr>
+        <w:t>websites</w:t>
+      </w:r>
+      <w:r>
+        <w:t xml:space="preserve"> que um determinado tipo de utilizadores </w:t>
+      </w:r>
+      <w:r>
+        <w:t>possui</w:t>
+      </w:r>
+      <w:r>
+        <w:t xml:space="preserve"> acesso</w:t>
+      </w:r>
+      <w:r>
+        <w:t>. E</w:t>
+      </w:r>
+      <w:r>
+        <w:t xml:space="preserve">m junção com a qualificação dos </w:t>
+      </w:r>
+      <w:r>
+        <w:rPr>
+          <w:i/>
+          <w:iCs/>
+        </w:rPr>
+        <w:t>websites,</w:t>
+      </w:r>
+      <w:r>
+        <w:t xml:space="preserve"> </w:t>
+      </w:r>
+      <w:r>
+        <w:t>esta classe é responsável p</w:t>
+      </w:r>
+      <w:r>
+        <w:t>ela extração do conjunto de utilizadores</w:t>
+      </w:r>
+      <w:r>
+        <w:t>, que se encontram registados na base de dados.</w:t>
       </w:r>
     </w:p>
     <w:p>
       <w:pPr>
         <w:widowControl/>
         <w:spacing w:after="160" w:line="259" w:lineRule="auto"/>
-      </w:pPr>
-      <w:r>
-        <w:t xml:space="preserve">A figura </w:t>
-      </w:r>
-      <w:r>
-        <w:t>12</w:t>
-      </w:r>
-      <w:r>
-        <w:t xml:space="preserve"> ilustra os estados (variáveis de instância) e os comportamentos</w:t>
-      </w:r>
-      <w:r>
-        <w:t xml:space="preserve"> </w:t>
-      </w:r>
-      <w:r>
-        <w:t xml:space="preserve">(métodos) relativos à classe </w:t>
-      </w:r>
-      <w:r>
         <w:rPr>
           <w:i/>
           <w:iCs/>
         </w:rPr>
-        <w:t>WeatherSample</w:t>
-      </w:r>
-      <w:r>
+      </w:pPr>
+      <w:r>
+        <w:t xml:space="preserve">A figura </w:t>
+      </w:r>
+      <w:r>
+        <w:t>8</w:t>
+      </w:r>
+      <w:r>
+        <w:t xml:space="preserve"> ilustra a estrutura da diretoria “</w:t>
+      </w:r>
+      <w:r>
+        <w:rPr>
+          <w:i/>
+          <w:iCs/>
+        </w:rPr>
+        <w:t>security</w:t>
+      </w:r>
+      <w:r>
+        <w:t>”</w:t>
+      </w:r>
+      <w:r>
+        <w:rPr>
+          <w:i/>
+          <w:iCs/>
+        </w:rPr>
         <w:t>.</w:t>
       </w:r>
     </w:p>
@@ -10570,22 +10589,19 @@
         <w:jc w:val="left"/>
       </w:pPr>
       <w:r>
-        <w:rPr>
-          <w:noProof/>
-        </w:rPr>
         <w:drawing>
-          <wp:anchor distT="0" distB="0" distL="114300" distR="114300" simplePos="0" relativeHeight="251658253" behindDoc="0" locked="0" layoutInCell="1" allowOverlap="1" wp14:anchorId="3D0F3256" wp14:editId="03E8B9AB">
+          <wp:anchor distT="0" distB="0" distL="114300" distR="114300" simplePos="0" relativeHeight="251667516" behindDoc="0" locked="0" layoutInCell="1" allowOverlap="1" wp14:anchorId="4080432B" wp14:editId="7E240994">
             <wp:simplePos x="0" y="0"/>
             <wp:positionH relativeFrom="margin">
               <wp:align>center</wp:align>
             </wp:positionH>
             <wp:positionV relativeFrom="paragraph">
-              <wp:posOffset>7620</wp:posOffset>
+              <wp:posOffset>5080</wp:posOffset>
             </wp:positionV>
-            <wp:extent cx="1590674" cy="1638300"/>
-            <wp:effectExtent l="0" t="0" r="0" b="0"/>
+            <wp:extent cx="1800809" cy="946343"/>
+            <wp:effectExtent l="0" t="0" r="9525" b="6350"/>
             <wp:wrapNone/>
-            <wp:docPr id="16" name="Imagem 16" descr="Uma imagem com mesa&#10;&#10;Descrição gerada automaticamente"/>
+            <wp:docPr id="2" name="Imagem 2" descr="Uma imagem com texto&#10;&#10;Descrição gerada automaticamente"/>
             <wp:cNvGraphicFramePr>
               <a:graphicFrameLocks xmlns:a="http://schemas.openxmlformats.org/drawingml/2006/main" noChangeAspect="1"/>
             </wp:cNvGraphicFramePr>
@@ -10593,10 +10609,10 @@
               <a:graphicData uri="http://schemas.openxmlformats.org/drawingml/2006/picture">
                 <pic:pic xmlns:pic="http://schemas.openxmlformats.org/drawingml/2006/picture">
                   <pic:nvPicPr>
-                    <pic:cNvPr id="16" name="Imagem 16" descr="Uma imagem com mesa&#10;&#10;Descrição gerada automaticamente"/>
+                    <pic:cNvPr id="2" name="Imagem 2" descr="Uma imagem com texto&#10;&#10;Descrição gerada automaticamente"/>
                     <pic:cNvPicPr/>
                   </pic:nvPicPr>
-                  <pic:blipFill rotWithShape="1">
+                  <pic:blipFill>
                     <a:blip r:embed="rId19">
                       <a:extLst>
                         <a:ext uri="{28A0092B-C50C-407E-A947-70E740481C1C}">
@@ -10604,25 +10620,18 @@
                         </a:ext>
                       </a:extLst>
                     </a:blip>
-                    <a:srcRect l="19489" t="14043" r="27156" b="12766"/>
-                    <a:stretch/>
+                    <a:stretch>
+                      <a:fillRect/>
+                    </a:stretch>
                   </pic:blipFill>
-                  <pic:spPr bwMode="auto">
+                  <pic:spPr>
                     <a:xfrm>
                       <a:off x="0" y="0"/>
-                      <a:ext cx="1590674" cy="1638300"/>
+                      <a:ext cx="1800809" cy="946343"/>
                     </a:xfrm>
                     <a:prstGeom prst="rect">
                       <a:avLst/>
                     </a:prstGeom>
-                    <a:ln>
-                      <a:noFill/>
-                    </a:ln>
-                    <a:extLst>
-                      <a:ext uri="{53640926-AAD7-44D8-BBD7-CCE9431645EC}">
-                        <a14:shadowObscured xmlns:a14="http://schemas.microsoft.com/office/drawing/2010/main"/>
-                      </a:ext>
-                    </a:extLst>
                   </pic:spPr>
                 </pic:pic>
               </a:graphicData>
@@ -10657,27 +10666,6 @@
         <w:spacing w:after="160" w:line="259" w:lineRule="auto"/>
         <w:jc w:val="left"/>
       </w:pPr>
-    </w:p>
-    <w:p>
-      <w:pPr>
-        <w:widowControl/>
-        <w:spacing w:after="160" w:line="259" w:lineRule="auto"/>
-        <w:jc w:val="left"/>
-      </w:pPr>
-    </w:p>
-    <w:p>
-      <w:pPr>
-        <w:widowControl/>
-        <w:spacing w:after="160" w:line="259" w:lineRule="auto"/>
-        <w:jc w:val="left"/>
-      </w:pPr>
-    </w:p>
-    <w:p>
-      <w:pPr>
-        <w:widowControl/>
-        <w:spacing w:after="160" w:line="259" w:lineRule="auto"/>
-        <w:jc w:val="left"/>
-      </w:pPr>
       <w:r>
         <w:rPr>
           <w:noProof/>
@@ -10685,18 +10673,18 @@
         <mc:AlternateContent>
           <mc:Choice Requires="wps">
             <w:drawing>
-              <wp:anchor distT="0" distB="0" distL="114300" distR="114300" simplePos="0" relativeHeight="251658254" behindDoc="0" locked="0" layoutInCell="1" allowOverlap="1" wp14:anchorId="3176D660" wp14:editId="203745B1">
+              <wp:anchor distT="0" distB="0" distL="114300" distR="114300" simplePos="0" relativeHeight="251669564" behindDoc="0" locked="0" layoutInCell="1" allowOverlap="1" wp14:anchorId="0817E87F" wp14:editId="44F66D8E">
                 <wp:simplePos x="0" y="0"/>
                 <wp:positionH relativeFrom="margin">
                   <wp:align>center</wp:align>
                 </wp:positionH>
                 <wp:positionV relativeFrom="paragraph">
-                  <wp:posOffset>51435</wp:posOffset>
+                  <wp:posOffset>196267</wp:posOffset>
                 </wp:positionV>
-                <wp:extent cx="2686050" cy="171450"/>
-                <wp:effectExtent l="0" t="0" r="0" b="0"/>
+                <wp:extent cx="2435290" cy="186612"/>
+                <wp:effectExtent l="0" t="0" r="3175" b="4445"/>
                 <wp:wrapNone/>
-                <wp:docPr id="18" name="Caixa de texto 18"/>
+                <wp:docPr id="3" name="Caixa de texto 3"/>
                 <wp:cNvGraphicFramePr/>
                 <a:graphic xmlns:a="http://schemas.openxmlformats.org/drawingml/2006/main">
                   <a:graphicData uri="http://schemas.microsoft.com/office/word/2010/wordprocessingShape">
@@ -10705,7 +10693,7 @@
                       <wps:spPr>
                         <a:xfrm>
                           <a:off x="0" y="0"/>
-                          <a:ext cx="2686050" cy="171450"/>
+                          <a:ext cx="2435290" cy="186612"/>
                         </a:xfrm>
                         <a:prstGeom prst="rect">
                           <a:avLst/>
@@ -10727,7 +10715,7 @@
                                 <w:szCs w:val="20"/>
                               </w:rPr>
                             </w:pPr>
-                            <w:bookmarkStart w:id="31" w:name="_Toc104758879"/>
+                            <w:bookmarkStart w:id="31" w:name="_Toc104800404"/>
                             <w:r>
                               <w:rPr>
                                 <w:sz w:val="20"/>
@@ -10762,7 +10750,7 @@
                                 <w:sz w:val="20"/>
                                 <w:szCs w:val="20"/>
                               </w:rPr>
-                              <w:t>12</w:t>
+                              <w:t>8</w:t>
                             </w:r>
                             <w:r>
                               <w:rPr>
@@ -10776,7 +10764,7 @@
                                 <w:sz w:val="20"/>
                                 <w:szCs w:val="20"/>
                               </w:rPr>
-                              <w:t xml:space="preserve"> - Estrutura da classe WeatherSample.</w:t>
+                              <w:t xml:space="preserve"> - Estrutura da diretoria "security".</w:t>
                             </w:r>
                             <w:bookmarkEnd w:id="31"/>
                           </w:p>
@@ -10802,7 +10790,7 @@
           </mc:Choice>
           <mc:Fallback>
             <w:pict>
-              <v:shape w14:anchorId="3176D660" id="Caixa de texto 18" o:spid="_x0000_s1038" type="#_x0000_t202" style="position:absolute;margin-left:0;margin-top:4.05pt;width:211.5pt;height:13.5pt;z-index:251658254;visibility:visible;mso-wrap-style:square;mso-width-percent:0;mso-height-percent:0;mso-wrap-distance-left:9pt;mso-wrap-distance-top:0;mso-wrap-distance-right:9pt;mso-wrap-distance-bottom:0;mso-position-horizontal:center;mso-position-horizontal-relative:margin;mso-position-vertical:absolute;mso-position-vertical-relative:text;mso-width-percent:0;mso-height-percent:0;mso-width-relative:margin;mso-height-relative:margin;v-text-anchor:top" o:gfxdata="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" stroked="f">
+              <v:shape w14:anchorId="0817E87F" id="Caixa de texto 3" o:spid="_x0000_s1038" type="#_x0000_t202" style="position:absolute;margin-left:0;margin-top:15.45pt;width:191.75pt;height:14.7pt;z-index:251669564;visibility:visible;mso-wrap-style:square;mso-width-percent:0;mso-height-percent:0;mso-wrap-distance-left:9pt;mso-wrap-distance-top:0;mso-wrap-distance-right:9pt;mso-wrap-distance-bottom:0;mso-position-horizontal:center;mso-position-horizontal-relative:margin;mso-position-vertical:absolute;mso-position-vertical-relative:text;mso-width-percent:0;mso-height-percent:0;mso-width-relative:margin;mso-height-relative:margin;v-text-anchor:top" o:gfxdata="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" stroked="f">
                 <v:textbox inset="0,0,0,0">
                   <w:txbxContent>
                     <w:p>
@@ -10813,7 +10801,7 @@
                           <w:szCs w:val="20"/>
                         </w:rPr>
                       </w:pPr>
-                      <w:bookmarkStart w:id="32" w:name="_Toc104758879"/>
+                      <w:bookmarkStart w:id="32" w:name="_Toc104800404"/>
                       <w:r>
                         <w:rPr>
                           <w:sz w:val="20"/>
@@ -10848,7 +10836,7 @@
                           <w:sz w:val="20"/>
                           <w:szCs w:val="20"/>
                         </w:rPr>
-                        <w:t>12</w:t>
+                        <w:t>8</w:t>
                       </w:r>
                       <w:r>
                         <w:rPr>
@@ -10862,7 +10850,7 @@
                           <w:sz w:val="20"/>
                           <w:szCs w:val="20"/>
                         </w:rPr>
-                        <w:t xml:space="preserve"> - Estrutura da classe WeatherSample.</w:t>
+                        <w:t xml:space="preserve"> - Estrutura da diretoria "security".</w:t>
                       </w:r>
                       <w:bookmarkEnd w:id="32"/>
                     </w:p>
@@ -10879,37 +10867,82 @@
       <w:pPr>
         <w:widowControl/>
         <w:spacing w:after="160" w:line="259" w:lineRule="auto"/>
-      </w:pPr>
-      <w:r>
-        <w:t>É de salientar que</w:t>
-      </w:r>
-      <w:r>
-        <w:t xml:space="preserve"> dentro da base de dados, cada amostra é identificada pelo seu código identificador (ID), que </w:t>
-      </w:r>
-      <w:r>
-        <w:t>corresponde</w:t>
+        <w:jc w:val="left"/>
+      </w:pPr>
+    </w:p>
+    <w:p>
+      <w:pPr>
+        <w:widowControl/>
+        <w:spacing w:after="160" w:line="259" w:lineRule="auto"/>
+      </w:pPr>
+      <w:r>
+        <w:t>Desta forma, cada utilizador</w:t>
+      </w:r>
+      <w:r>
+        <w:t xml:space="preserve"> possui</w:t>
+      </w:r>
+      <w:r>
+        <w:t xml:space="preserve"> os atributos seguintes:</w:t>
+      </w:r>
+      <w:r>
+        <w:t xml:space="preserve"> um</w:t>
       </w:r>
       <w:r>
         <w:t xml:space="preserve"> </w:t>
-      </w:r>
-      <w:r>
-        <w:t>à</w:t>
-      </w:r>
-      <w:r>
-        <w:t xml:space="preserve"> chave primária da tabela </w:t>
       </w:r>
       <w:r>
         <w:rPr>
           <w:i/>
           <w:iCs/>
         </w:rPr>
-        <w:t>weather</w:t>
+        <w:t>username</w:t>
+      </w:r>
+      <w:r>
+        <w:t xml:space="preserve">, </w:t>
+      </w:r>
+      <w:r>
+        <w:t xml:space="preserve">uma </w:t>
+      </w:r>
+      <w:r>
+        <w:rPr>
+          <w:i/>
+          <w:iCs/>
+        </w:rPr>
+        <w:t>password</w:t>
+      </w:r>
+      <w:r>
+        <w:t xml:space="preserve">, </w:t>
+      </w:r>
+      <w:r>
+        <w:t>um tipo</w:t>
+      </w:r>
+      <w:r>
+        <w:t xml:space="preserve"> </w:t>
+      </w:r>
+      <w:r>
+        <w:t xml:space="preserve">e um conjunto de habilidades associadas a esse tipo. </w:t>
+      </w:r>
+      <w:r>
+        <w:t xml:space="preserve">Tal como foi citado anteriormente, o conjunto de utilizadores aptos a interagir com </w:t>
+      </w:r>
+      <w:r>
+        <w:t xml:space="preserve">o serviço </w:t>
+      </w:r>
+      <w:r>
+        <w:rPr>
+          <w:i/>
+          <w:iCs/>
+        </w:rPr>
+        <w:t>web</w:t>
+      </w:r>
+      <w:r>
+        <w:t>, encontram-se armazenados numa tabela, dentro da base de dados</w:t>
+      </w:r>
+      <w:r>
+        <w:t xml:space="preserve"> (tópico que será explorado na secção seguinte)</w:t>
       </w:r>
       <w:r>
         <w:t>.</w:t>
-      </w:r>
-      <w:r>
-        <w:t xml:space="preserve"> </w:t>
       </w:r>
     </w:p>
     <w:p>
@@ -10922,18 +10955,18 @@
           <w:noProof/>
         </w:rPr>
         <w:drawing>
-          <wp:anchor distT="0" distB="0" distL="114300" distR="114300" simplePos="0" relativeHeight="251658268" behindDoc="0" locked="0" layoutInCell="1" allowOverlap="1" wp14:anchorId="3DBCF2CF" wp14:editId="378476BC">
+          <wp:anchor distT="0" distB="0" distL="114300" distR="114300" simplePos="0" relativeHeight="251670588" behindDoc="0" locked="0" layoutInCell="1" allowOverlap="1" wp14:anchorId="60BF429F" wp14:editId="3AB1E714">
             <wp:simplePos x="0" y="0"/>
             <wp:positionH relativeFrom="margin">
               <wp:align>center</wp:align>
             </wp:positionH>
             <wp:positionV relativeFrom="paragraph">
-              <wp:posOffset>221351</wp:posOffset>
+              <wp:posOffset>217416</wp:posOffset>
             </wp:positionV>
-            <wp:extent cx="4305673" cy="1691787"/>
-            <wp:effectExtent l="0" t="0" r="0" b="3810"/>
+            <wp:extent cx="3237723" cy="1731998"/>
+            <wp:effectExtent l="0" t="0" r="1270" b="1905"/>
             <wp:wrapNone/>
-            <wp:docPr id="44" name="Imagem 44" descr="Uma imagem com texto&#10;&#10;Descrição gerada automaticamente"/>
+            <wp:docPr id="5" name="Imagem 5" descr="Uma imagem com texto&#10;&#10;Descrição gerada automaticamente"/>
             <wp:cNvGraphicFramePr>
               <a:graphicFrameLocks xmlns:a="http://schemas.openxmlformats.org/drawingml/2006/main" noChangeAspect="1"/>
             </wp:cNvGraphicFramePr>
@@ -10941,8 +10974,10 @@
               <a:graphicData uri="http://schemas.openxmlformats.org/drawingml/2006/picture">
                 <pic:pic xmlns:pic="http://schemas.openxmlformats.org/drawingml/2006/picture">
                   <pic:nvPicPr>
-                    <pic:cNvPr id="44" name="Imagem 44" descr="Uma imagem com texto&#10;&#10;Descrição gerada automaticamente"/>
-                    <pic:cNvPicPr/>
+                    <pic:cNvPr id="5" name="Imagem 5" descr="Uma imagem com texto&#10;&#10;Descrição gerada automaticamente"/>
+                    <pic:cNvPicPr>
+                      <a:picLocks noChangeAspect="1" noChangeArrowheads="1"/>
+                    </pic:cNvPicPr>
                   </pic:nvPicPr>
                   <pic:blipFill>
                     <a:blip r:embed="rId20">
@@ -10952,18 +10987,23 @@
                         </a:ext>
                       </a:extLst>
                     </a:blip>
+                    <a:srcRect/>
                     <a:stretch>
                       <a:fillRect/>
                     </a:stretch>
                   </pic:blipFill>
-                  <pic:spPr>
+                  <pic:spPr bwMode="auto">
                     <a:xfrm>
                       <a:off x="0" y="0"/>
-                      <a:ext cx="4305673" cy="1691787"/>
+                      <a:ext cx="3237723" cy="1731998"/>
                     </a:xfrm>
                     <a:prstGeom prst="rect">
                       <a:avLst/>
                     </a:prstGeom>
+                    <a:noFill/>
+                    <a:ln>
+                      <a:noFill/>
+                    </a:ln>
                   </pic:spPr>
                 </pic:pic>
               </a:graphicData>
@@ -10978,36 +11018,23 @@
         </w:drawing>
       </w:r>
       <w:r>
-        <w:t xml:space="preserve">A figura seguinte ilustra </w:t>
-      </w:r>
-      <w:r>
-        <w:t>os atributos</w:t>
-      </w:r>
-      <w:r>
-        <w:t xml:space="preserve"> da tabela</w:t>
-      </w:r>
-      <w:r>
-        <w:t>, entidade</w:t>
-      </w:r>
-      <w:r>
-        <w:t xml:space="preserve"> </w:t>
-      </w:r>
-      <w:r>
-        <w:rPr>
-          <w:i/>
-          <w:iCs/>
-        </w:rPr>
-        <w:t>weather</w:t>
-      </w:r>
-      <w:r>
-        <w:t>.</w:t>
-      </w:r>
-    </w:p>
-    <w:p>
-      <w:pPr>
-        <w:widowControl/>
-        <w:spacing w:after="160" w:line="259" w:lineRule="auto"/>
-      </w:pPr>
+        <w:t xml:space="preserve">A figura 9 </w:t>
+      </w:r>
+      <w:r>
+        <w:t xml:space="preserve">ilustra </w:t>
+      </w:r>
+      <w:r>
+        <w:t>as questões</w:t>
+      </w:r>
+      <w:r>
+        <w:t xml:space="preserve"> que foram </w:t>
+      </w:r>
+      <w:r>
+        <w:t>abordadas</w:t>
+      </w:r>
+      <w:r>
+        <w:t xml:space="preserve"> no parágrafo anterior. </w:t>
+      </w:r>
     </w:p>
     <w:p>
       <w:pPr>
@@ -11051,18 +11078,18 @@
         <mc:AlternateContent>
           <mc:Choice Requires="wps">
             <w:drawing>
-              <wp:anchor distT="0" distB="0" distL="114300" distR="114300" simplePos="0" relativeHeight="251658255" behindDoc="0" locked="0" layoutInCell="1" allowOverlap="1" wp14:anchorId="6157B6CE" wp14:editId="6B3B24A5">
+              <wp:anchor distT="0" distB="0" distL="114300" distR="114300" simplePos="0" relativeHeight="251672636" behindDoc="0" locked="0" layoutInCell="1" allowOverlap="1" wp14:anchorId="652F3F39" wp14:editId="08267010">
                 <wp:simplePos x="0" y="0"/>
                 <wp:positionH relativeFrom="margin">
-                  <wp:align>center</wp:align>
+                  <wp:posOffset>1080770</wp:posOffset>
                 </wp:positionH>
                 <wp:positionV relativeFrom="paragraph">
-                  <wp:posOffset>49746</wp:posOffset>
+                  <wp:posOffset>359268</wp:posOffset>
                 </wp:positionV>
-                <wp:extent cx="3997960" cy="163901"/>
-                <wp:effectExtent l="0" t="0" r="2540" b="7620"/>
+                <wp:extent cx="3237230" cy="205273"/>
+                <wp:effectExtent l="0" t="0" r="1270" b="4445"/>
                 <wp:wrapNone/>
-                <wp:docPr id="26" name="Caixa de texto 26"/>
+                <wp:docPr id="6" name="Caixa de texto 6"/>
                 <wp:cNvGraphicFramePr/>
                 <a:graphic xmlns:a="http://schemas.openxmlformats.org/drawingml/2006/main">
                   <a:graphicData uri="http://schemas.microsoft.com/office/word/2010/wordprocessingShape">
@@ -11071,7 +11098,7 @@
                       <wps:spPr>
                         <a:xfrm>
                           <a:off x="0" y="0"/>
-                          <a:ext cx="3997960" cy="163901"/>
+                          <a:ext cx="3237230" cy="205273"/>
                         </a:xfrm>
                         <a:prstGeom prst="rect">
                           <a:avLst/>
@@ -11090,11 +11117,12 @@
                               <w:pStyle w:val="Legenda"/>
                               <w:jc w:val="center"/>
                               <w:rPr>
+                                <w:noProof/>
                                 <w:sz w:val="20"/>
                                 <w:szCs w:val="20"/>
                               </w:rPr>
                             </w:pPr>
-                            <w:bookmarkStart w:id="33" w:name="_Toc104758880"/>
+                            <w:bookmarkStart w:id="33" w:name="_Toc104800405"/>
                             <w:r>
                               <w:rPr>
                                 <w:sz w:val="20"/>
@@ -11129,7 +11157,7 @@
                                 <w:sz w:val="20"/>
                                 <w:szCs w:val="20"/>
                               </w:rPr>
-                              <w:t>13</w:t>
+                              <w:t>9</w:t>
                             </w:r>
                             <w:r>
                               <w:rPr>
@@ -11143,21 +11171,7 @@
                                 <w:sz w:val="20"/>
                                 <w:szCs w:val="20"/>
                               </w:rPr>
-                              <w:t xml:space="preserve"> - Atributos da tabela </w:t>
-                            </w:r>
-                            <w:r>
-                              <w:rPr>
-                                <w:sz w:val="20"/>
-                                <w:szCs w:val="20"/>
-                              </w:rPr>
-                              <w:t>w</w:t>
-                            </w:r>
-                            <w:r>
-                              <w:rPr>
-                                <w:sz w:val="20"/>
-                                <w:szCs w:val="20"/>
-                              </w:rPr>
-                              <w:t>eather.</w:t>
+                              <w:t xml:space="preserve"> - Tarefas abordadas no parágrafo anterior.</w:t>
                             </w:r>
                             <w:bookmarkEnd w:id="33"/>
                           </w:p>
@@ -11180,7 +11194,7 @@
           </mc:Choice>
           <mc:Fallback>
             <w:pict>
-              <v:shape w14:anchorId="6157B6CE" id="Caixa de texto 26" o:spid="_x0000_s1039" type="#_x0000_t202" style="position:absolute;left:0;text-align:left;margin-left:0;margin-top:3.9pt;width:314.8pt;height:12.9pt;z-index:251658255;visibility:visible;mso-wrap-style:square;mso-height-percent:0;mso-wrap-distance-left:9pt;mso-wrap-distance-top:0;mso-wrap-distance-right:9pt;mso-wrap-distance-bottom:0;mso-position-horizontal:center;mso-position-horizontal-relative:margin;mso-position-vertical:absolute;mso-position-vertical-relative:text;mso-height-percent:0;mso-height-relative:margin;v-text-anchor:top" o:gfxdata="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" stroked="f">
+              <v:shape w14:anchorId="652F3F39" id="Caixa de texto 6" o:spid="_x0000_s1039" type="#_x0000_t202" style="position:absolute;left:0;text-align:left;margin-left:85.1pt;margin-top:28.3pt;width:254.9pt;height:16.15pt;z-index:251672636;visibility:visible;mso-wrap-style:square;mso-height-percent:0;mso-wrap-distance-left:9pt;mso-wrap-distance-top:0;mso-wrap-distance-right:9pt;mso-wrap-distance-bottom:0;mso-position-horizontal:absolute;mso-position-horizontal-relative:margin;mso-position-vertical:absolute;mso-position-vertical-relative:text;mso-height-percent:0;mso-height-relative:margin;v-text-anchor:top" o:gfxdata="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" stroked="f">
                 <v:textbox inset="0,0,0,0">
                   <w:txbxContent>
                     <w:p>
@@ -11188,11 +11202,12 @@
                         <w:pStyle w:val="Legenda"/>
                         <w:jc w:val="center"/>
                         <w:rPr>
+                          <w:noProof/>
                           <w:sz w:val="20"/>
                           <w:szCs w:val="20"/>
                         </w:rPr>
                       </w:pPr>
-                      <w:bookmarkStart w:id="34" w:name="_Toc104758880"/>
+                      <w:bookmarkStart w:id="34" w:name="_Toc104800405"/>
                       <w:r>
                         <w:rPr>
                           <w:sz w:val="20"/>
@@ -11227,7 +11242,7 @@
                           <w:sz w:val="20"/>
                           <w:szCs w:val="20"/>
                         </w:rPr>
-                        <w:t>13</w:t>
+                        <w:t>9</w:t>
                       </w:r>
                       <w:r>
                         <w:rPr>
@@ -11241,21 +11256,7 @@
                           <w:sz w:val="20"/>
                           <w:szCs w:val="20"/>
                         </w:rPr>
-                        <w:t xml:space="preserve"> - Atributos da tabela </w:t>
-                      </w:r>
-                      <w:r>
-                        <w:rPr>
-                          <w:sz w:val="20"/>
-                          <w:szCs w:val="20"/>
-                        </w:rPr>
-                        <w:t>w</w:t>
-                      </w:r>
-                      <w:r>
-                        <w:rPr>
-                          <w:sz w:val="20"/>
-                          <w:szCs w:val="20"/>
-                        </w:rPr>
-                        <w:t>eather.</w:t>
+                        <w:t xml:space="preserve"> - Tarefas abordadas no parágrafo anterior.</w:t>
                       </w:r>
                       <w:bookmarkEnd w:id="34"/>
                     </w:p>
@@ -11270,6 +11271,20 @@
     </w:p>
     <w:p>
       <w:pPr>
+        <w:pStyle w:val="Ttulo4"/>
+      </w:pPr>
+      <w:bookmarkStart w:id="35" w:name="_Toc104799838"/>
+      <w:r>
+        <w:lastRenderedPageBreak/>
+        <w:t>3.2.1.1</w:t>
+      </w:r>
+      <w:r>
+        <w:t xml:space="preserve"> Enumerados</w:t>
+      </w:r>
+      <w:bookmarkEnd w:id="35"/>
+    </w:p>
+    <w:p>
+      <w:pPr>
         <w:widowControl/>
         <w:spacing w:after="160" w:line="259" w:lineRule="auto"/>
       </w:pPr>
@@ -11390,11 +11405,7 @@
         <w:t xml:space="preserve"> </w:t>
       </w:r>
       <w:r>
-        <w:t xml:space="preserve">Esta </w:t>
-      </w:r>
-      <w:r>
-        <w:lastRenderedPageBreak/>
-        <w:t xml:space="preserve">interface </w:t>
+        <w:t xml:space="preserve">Esta interface </w:t>
       </w:r>
       <w:r>
         <w:t>estende</w:t>
@@ -11768,7 +11779,7 @@
                                 <w:szCs w:val="20"/>
                               </w:rPr>
                             </w:pPr>
-                            <w:bookmarkStart w:id="35" w:name="_Toc104758881"/>
+                            <w:bookmarkStart w:id="36" w:name="_Toc104800406"/>
                             <w:r>
                               <w:rPr>
                                 <w:sz w:val="20"/>
@@ -11803,7 +11814,7 @@
                                 <w:sz w:val="20"/>
                                 <w:szCs w:val="20"/>
                               </w:rPr>
-                              <w:t>14</w:t>
+                              <w:t>10</w:t>
                             </w:r>
                             <w:r>
                               <w:rPr>
@@ -11819,7 +11830,7 @@
                               </w:rPr>
                               <w:t xml:space="preserve"> - Estrutura da classe WeatherSampleService.</w:t>
                             </w:r>
-                            <w:bookmarkEnd w:id="35"/>
+                            <w:bookmarkEnd w:id="36"/>
                           </w:p>
                         </w:txbxContent>
                       </wps:txbx>
@@ -11854,7 +11865,7 @@
                           <w:szCs w:val="20"/>
                         </w:rPr>
                       </w:pPr>
-                      <w:bookmarkStart w:id="36" w:name="_Toc104758881"/>
+                      <w:bookmarkStart w:id="37" w:name="_Toc104800406"/>
                       <w:r>
                         <w:rPr>
                           <w:sz w:val="20"/>
@@ -11889,7 +11900,7 @@
                           <w:sz w:val="20"/>
                           <w:szCs w:val="20"/>
                         </w:rPr>
-                        <w:t>14</w:t>
+                        <w:t>10</w:t>
                       </w:r>
                       <w:r>
                         <w:rPr>
@@ -11905,7 +11916,7 @@
                         </w:rPr>
                         <w:t xml:space="preserve"> - Estrutura da classe WeatherSampleService.</w:t>
                       </w:r>
-                      <w:bookmarkEnd w:id="36"/>
+                      <w:bookmarkEnd w:id="37"/>
                     </w:p>
                   </w:txbxContent>
                 </v:textbox>
@@ -12260,7 +12271,7 @@
                                 <w:szCs w:val="20"/>
                               </w:rPr>
                             </w:pPr>
-                            <w:bookmarkStart w:id="37" w:name="_Toc104758882"/>
+                            <w:bookmarkStart w:id="38" w:name="_Toc104800407"/>
                             <w:r>
                               <w:rPr>
                                 <w:sz w:val="20"/>
@@ -12295,7 +12306,7 @@
                                 <w:sz w:val="20"/>
                                 <w:szCs w:val="20"/>
                               </w:rPr>
-                              <w:t>15</w:t>
+                              <w:t>11</w:t>
                             </w:r>
                             <w:r>
                               <w:rPr>
@@ -12311,7 +12322,7 @@
                               </w:rPr>
                               <w:t xml:space="preserve"> - Estrutura da classe WeatherSampleService.</w:t>
                             </w:r>
-                            <w:bookmarkEnd w:id="37"/>
+                            <w:bookmarkEnd w:id="38"/>
                           </w:p>
                         </w:txbxContent>
                       </wps:txbx>
@@ -12346,7 +12357,7 @@
                           <w:szCs w:val="20"/>
                         </w:rPr>
                       </w:pPr>
-                      <w:bookmarkStart w:id="38" w:name="_Toc104758882"/>
+                      <w:bookmarkStart w:id="39" w:name="_Toc104800407"/>
                       <w:r>
                         <w:rPr>
                           <w:sz w:val="20"/>
@@ -12381,7 +12392,7 @@
                           <w:sz w:val="20"/>
                           <w:szCs w:val="20"/>
                         </w:rPr>
-                        <w:t>15</w:t>
+                        <w:t>11</w:t>
                       </w:r>
                       <w:r>
                         <w:rPr>
@@ -12397,7 +12408,7 @@
                         </w:rPr>
                         <w:t xml:space="preserve"> - Estrutura da classe WeatherSampleService.</w:t>
                       </w:r>
-                      <w:bookmarkEnd w:id="38"/>
+                      <w:bookmarkEnd w:id="39"/>
                     </w:p>
                   </w:txbxContent>
                 </v:textbox>
@@ -12626,7 +12637,7 @@
                                 <w:szCs w:val="20"/>
                               </w:rPr>
                             </w:pPr>
-                            <w:bookmarkStart w:id="39" w:name="_Toc104758883"/>
+                            <w:bookmarkStart w:id="40" w:name="_Toc104800408"/>
                             <w:r>
                               <w:rPr>
                                 <w:sz w:val="20"/>
@@ -12661,7 +12672,7 @@
                                 <w:sz w:val="20"/>
                                 <w:szCs w:val="20"/>
                               </w:rPr>
-                              <w:t>16</w:t>
+                              <w:t>12</w:t>
                             </w:r>
                             <w:r>
                               <w:rPr>
@@ -12677,7 +12688,7 @@
                               </w:rPr>
                               <w:t xml:space="preserve"> - Interações entre as camadas do gestor de serviço.</w:t>
                             </w:r>
-                            <w:bookmarkEnd w:id="39"/>
+                            <w:bookmarkEnd w:id="40"/>
                           </w:p>
                         </w:txbxContent>
                       </wps:txbx>
@@ -12713,7 +12724,7 @@
                           <w:szCs w:val="20"/>
                         </w:rPr>
                       </w:pPr>
-                      <w:bookmarkStart w:id="40" w:name="_Toc104758883"/>
+                      <w:bookmarkStart w:id="41" w:name="_Toc104800408"/>
                       <w:r>
                         <w:rPr>
                           <w:sz w:val="20"/>
@@ -12748,7 +12759,7 @@
                           <w:sz w:val="20"/>
                           <w:szCs w:val="20"/>
                         </w:rPr>
-                        <w:t>16</w:t>
+                        <w:t>12</w:t>
                       </w:r>
                       <w:r>
                         <w:rPr>
@@ -12764,7 +12775,7 @@
                         </w:rPr>
                         <w:t xml:space="preserve"> - Interações entre as camadas do gestor de serviço.</w:t>
                       </w:r>
-                      <w:bookmarkEnd w:id="40"/>
+                      <w:bookmarkEnd w:id="41"/>
                     </w:p>
                   </w:txbxContent>
                 </v:textbox>
@@ -12783,8 +12794,8 @@
           <w:szCs w:val="26"/>
         </w:rPr>
       </w:pPr>
-      <w:bookmarkStart w:id="41" w:name="_Toc101819684"/>
-      <w:bookmarkStart w:id="42" w:name="_Toc104758799"/>
+      <w:bookmarkStart w:id="42" w:name="_Toc101819684"/>
+      <w:bookmarkStart w:id="43" w:name="_Toc104799839"/>
       <w:r>
         <w:rPr>
           <w:sz w:val="26"/>
@@ -12820,8 +12831,8 @@
         </w:rPr>
         <w:t>curity</w:t>
       </w:r>
-      <w:bookmarkEnd w:id="41"/>
       <w:bookmarkEnd w:id="42"/>
+      <w:bookmarkEnd w:id="43"/>
     </w:p>
     <w:p/>
     <w:p>
@@ -12844,6 +12855,7 @@
           <w:id w:val="-794057778"/>
           <w:citation/>
         </w:sdtPr>
+        <w:sdtEndPr/>
         <w:sdtContent>
           <w:r>
             <w:rPr>
@@ -12946,11 +12958,11 @@
       <w:r>
         <w:t xml:space="preserve"> o protocolo </w:t>
       </w:r>
-      <w:bookmarkStart w:id="43" w:name="_Hlk101780695"/>
+      <w:bookmarkStart w:id="44" w:name="_Hlk101780695"/>
       <w:r>
         <w:t xml:space="preserve">HTTP </w:t>
       </w:r>
-      <w:bookmarkEnd w:id="43"/>
+      <w:bookmarkEnd w:id="44"/>
       <w:r>
         <w:t>(</w:t>
       </w:r>
@@ -13156,7 +13168,7 @@
                                 <w:szCs w:val="20"/>
                               </w:rPr>
                             </w:pPr>
-                            <w:bookmarkStart w:id="44" w:name="_Toc104758884"/>
+                            <w:bookmarkStart w:id="45" w:name="_Toc104800409"/>
                             <w:r>
                               <w:rPr>
                                 <w:sz w:val="20"/>
@@ -13191,7 +13203,7 @@
                                 <w:sz w:val="20"/>
                                 <w:szCs w:val="20"/>
                               </w:rPr>
-                              <w:t>17</w:t>
+                              <w:t>13</w:t>
                             </w:r>
                             <w:r>
                               <w:rPr>
@@ -13207,7 +13219,7 @@
                               </w:rPr>
                               <w:t xml:space="preserve"> - Estrutura da classe ApplicationSecurityConfig.</w:t>
                             </w:r>
-                            <w:bookmarkEnd w:id="44"/>
+                            <w:bookmarkEnd w:id="45"/>
                           </w:p>
                         </w:txbxContent>
                       </wps:txbx>
@@ -13242,7 +13254,7 @@
                           <w:szCs w:val="20"/>
                         </w:rPr>
                       </w:pPr>
-                      <w:bookmarkStart w:id="45" w:name="_Toc104758884"/>
+                      <w:bookmarkStart w:id="46" w:name="_Toc104800409"/>
                       <w:r>
                         <w:rPr>
                           <w:sz w:val="20"/>
@@ -13277,7 +13289,7 @@
                           <w:sz w:val="20"/>
                           <w:szCs w:val="20"/>
                         </w:rPr>
-                        <w:t>17</w:t>
+                        <w:t>13</w:t>
                       </w:r>
                       <w:r>
                         <w:rPr>
@@ -13293,7 +13305,7 @@
                         </w:rPr>
                         <w:t xml:space="preserve"> - Estrutura da classe ApplicationSecurityConfig.</w:t>
                       </w:r>
-                      <w:bookmarkEnd w:id="45"/>
+                      <w:bookmarkEnd w:id="46"/>
                     </w:p>
                   </w:txbxContent>
                 </v:textbox>
@@ -13378,8 +13390,8 @@
           <w:szCs w:val="26"/>
         </w:rPr>
       </w:pPr>
-      <w:bookmarkStart w:id="46" w:name="_Toc101819685"/>
-      <w:bookmarkStart w:id="47" w:name="_Toc104758800"/>
+      <w:bookmarkStart w:id="47" w:name="_Toc101819685"/>
+      <w:bookmarkStart w:id="48" w:name="_Toc104799840"/>
       <w:r>
         <w:rPr>
           <w:sz w:val="26"/>
@@ -13422,8 +13434,8 @@
         </w:rPr>
         <w:t>Template</w:t>
       </w:r>
-      <w:bookmarkEnd w:id="46"/>
       <w:bookmarkEnd w:id="47"/>
+      <w:bookmarkEnd w:id="48"/>
     </w:p>
     <w:p/>
     <w:p>
@@ -13679,7 +13691,7 @@
                                 <w:szCs w:val="20"/>
                               </w:rPr>
                             </w:pPr>
-                            <w:bookmarkStart w:id="48" w:name="_Toc104758885"/>
+                            <w:bookmarkStart w:id="49" w:name="_Toc104800410"/>
                             <w:r>
                               <w:rPr>
                                 <w:sz w:val="20"/>
@@ -13714,7 +13726,7 @@
                                 <w:sz w:val="20"/>
                                 <w:szCs w:val="20"/>
                               </w:rPr>
-                              <w:t>18</w:t>
+                              <w:t>14</w:t>
                             </w:r>
                             <w:r>
                               <w:rPr>
@@ -13737,7 +13749,7 @@
                               </w:rPr>
                               <w:t>.</w:t>
                             </w:r>
-                            <w:bookmarkEnd w:id="48"/>
+                            <w:bookmarkEnd w:id="49"/>
                           </w:p>
                         </w:txbxContent>
                       </wps:txbx>
@@ -13772,7 +13784,7 @@
                           <w:szCs w:val="20"/>
                         </w:rPr>
                       </w:pPr>
-                      <w:bookmarkStart w:id="49" w:name="_Toc104758885"/>
+                      <w:bookmarkStart w:id="50" w:name="_Toc104800410"/>
                       <w:r>
                         <w:rPr>
                           <w:sz w:val="20"/>
@@ -13807,7 +13819,7 @@
                           <w:sz w:val="20"/>
                           <w:szCs w:val="20"/>
                         </w:rPr>
-                        <w:t>18</w:t>
+                        <w:t>14</w:t>
                       </w:r>
                       <w:r>
                         <w:rPr>
@@ -13830,7 +13842,7 @@
                         </w:rPr>
                         <w:t>.</w:t>
                       </w:r>
-                      <w:bookmarkEnd w:id="49"/>
+                      <w:bookmarkEnd w:id="50"/>
                     </w:p>
                   </w:txbxContent>
                 </v:textbox>
@@ -13850,13 +13862,14 @@
           <w:szCs w:val="26"/>
         </w:rPr>
       </w:pPr>
-      <w:bookmarkStart w:id="50" w:name="_Toc101819686"/>
-      <w:bookmarkStart w:id="51" w:name="_Toc104758801"/>
+      <w:bookmarkStart w:id="51" w:name="_Toc101819686"/>
+      <w:bookmarkStart w:id="52" w:name="_Toc104799841"/>
       <w:r>
         <w:rPr>
           <w:sz w:val="26"/>
           <w:szCs w:val="26"/>
         </w:rPr>
+        <w:lastRenderedPageBreak/>
         <w:t>3.2.</w:t>
       </w:r>
       <w:r>
@@ -13880,8 +13893,8 @@
         </w:rPr>
         <w:t>Resources</w:t>
       </w:r>
-      <w:bookmarkEnd w:id="50"/>
       <w:bookmarkEnd w:id="51"/>
+      <w:bookmarkEnd w:id="52"/>
       <w:r>
         <w:rPr>
           <w:sz w:val="26"/>
@@ -14065,8 +14078,8 @@
                                 <w:szCs w:val="20"/>
                               </w:rPr>
                             </w:pPr>
-                            <w:bookmarkStart w:id="52" w:name="_Toc101995512"/>
-                            <w:bookmarkStart w:id="53" w:name="_Toc104758886"/>
+                            <w:bookmarkStart w:id="53" w:name="_Toc101995512"/>
+                            <w:bookmarkStart w:id="54" w:name="_Toc104800411"/>
                             <w:r>
                               <w:rPr>
                                 <w:sz w:val="20"/>
@@ -14101,7 +14114,7 @@
                                 <w:sz w:val="20"/>
                                 <w:szCs w:val="20"/>
                               </w:rPr>
-                              <w:t>19</w:t>
+                              <w:t>15</w:t>
                             </w:r>
                             <w:r>
                               <w:rPr>
@@ -14117,8 +14130,8 @@
                               </w:rPr>
                               <w:t xml:space="preserve"> - Ficheiro com as configurações da base de dados.</w:t>
                             </w:r>
-                            <w:bookmarkEnd w:id="52"/>
                             <w:bookmarkEnd w:id="53"/>
+                            <w:bookmarkEnd w:id="54"/>
                           </w:p>
                         </w:txbxContent>
                       </wps:txbx>
@@ -14153,8 +14166,8 @@
                           <w:szCs w:val="20"/>
                         </w:rPr>
                       </w:pPr>
-                      <w:bookmarkStart w:id="54" w:name="_Toc101995512"/>
-                      <w:bookmarkStart w:id="55" w:name="_Toc104758886"/>
+                      <w:bookmarkStart w:id="55" w:name="_Toc101995512"/>
+                      <w:bookmarkStart w:id="56" w:name="_Toc104800411"/>
                       <w:r>
                         <w:rPr>
                           <w:sz w:val="20"/>
@@ -14189,7 +14202,7 @@
                           <w:sz w:val="20"/>
                           <w:szCs w:val="20"/>
                         </w:rPr>
-                        <w:t>19</w:t>
+                        <w:t>15</w:t>
                       </w:r>
                       <w:r>
                         <w:rPr>
@@ -14205,8 +14218,8 @@
                         </w:rPr>
                         <w:t xml:space="preserve"> - Ficheiro com as configurações da base de dados.</w:t>
                       </w:r>
-                      <w:bookmarkEnd w:id="54"/>
                       <w:bookmarkEnd w:id="55"/>
+                      <w:bookmarkEnd w:id="56"/>
                     </w:p>
                   </w:txbxContent>
                 </v:textbox>
@@ -14226,8 +14239,8 @@
       <w:pPr>
         <w:pStyle w:val="Ttulo2"/>
       </w:pPr>
-      <w:bookmarkStart w:id="56" w:name="_Toc101819687"/>
-      <w:bookmarkStart w:id="57" w:name="_Toc104758802"/>
+      <w:bookmarkStart w:id="57" w:name="_Toc101819687"/>
+      <w:bookmarkStart w:id="58" w:name="_Toc104799842"/>
       <w:r>
         <w:lastRenderedPageBreak/>
         <w:t>3.3</w:t>
@@ -14238,11 +14251,11 @@
       <w:r>
         <w:t xml:space="preserve"> </w:t>
       </w:r>
-      <w:bookmarkEnd w:id="56"/>
+      <w:bookmarkEnd w:id="57"/>
       <w:r>
         <w:t>Transmissão de assinaturas temporais por BLE</w:t>
       </w:r>
-      <w:bookmarkEnd w:id="57"/>
+      <w:bookmarkEnd w:id="58"/>
     </w:p>
     <w:p/>
     <w:p>
@@ -14434,8 +14447,8 @@
                                 <w:szCs w:val="20"/>
                               </w:rPr>
                             </w:pPr>
-                            <w:bookmarkStart w:id="58" w:name="_Toc101995513"/>
-                            <w:bookmarkStart w:id="59" w:name="_Toc104758887"/>
+                            <w:bookmarkStart w:id="59" w:name="_Toc101995513"/>
+                            <w:bookmarkStart w:id="60" w:name="_Toc104800412"/>
                             <w:r>
                               <w:rPr>
                                 <w:sz w:val="20"/>
@@ -14470,7 +14483,7 @@
                                 <w:sz w:val="20"/>
                                 <w:szCs w:val="20"/>
                               </w:rPr>
-                              <w:t>20</w:t>
+                              <w:t>16</w:t>
                             </w:r>
                             <w:r>
                               <w:rPr>
@@ -14486,8 +14499,8 @@
                               </w:rPr>
                               <w:t xml:space="preserve"> - Declaração da característica temporal no servidor.</w:t>
                             </w:r>
-                            <w:bookmarkEnd w:id="58"/>
                             <w:bookmarkEnd w:id="59"/>
+                            <w:bookmarkEnd w:id="60"/>
                           </w:p>
                         </w:txbxContent>
                       </wps:txbx>
@@ -14524,8 +14537,8 @@
                           <w:szCs w:val="20"/>
                         </w:rPr>
                       </w:pPr>
-                      <w:bookmarkStart w:id="60" w:name="_Toc101995513"/>
-                      <w:bookmarkStart w:id="61" w:name="_Toc104758887"/>
+                      <w:bookmarkStart w:id="61" w:name="_Toc101995513"/>
+                      <w:bookmarkStart w:id="62" w:name="_Toc104800412"/>
                       <w:r>
                         <w:rPr>
                           <w:sz w:val="20"/>
@@ -14560,7 +14573,7 @@
                           <w:sz w:val="20"/>
                           <w:szCs w:val="20"/>
                         </w:rPr>
-                        <w:t>20</w:t>
+                        <w:t>16</w:t>
                       </w:r>
                       <w:r>
                         <w:rPr>
@@ -14576,8 +14589,8 @@
                         </w:rPr>
                         <w:t xml:space="preserve"> - Declaração da característica temporal no servidor.</w:t>
                       </w:r>
-                      <w:bookmarkEnd w:id="60"/>
                       <w:bookmarkEnd w:id="61"/>
+                      <w:bookmarkEnd w:id="62"/>
                     </w:p>
                   </w:txbxContent>
                 </v:textbox>
@@ -14762,8 +14775,8 @@
                                 <w:szCs w:val="20"/>
                               </w:rPr>
                             </w:pPr>
-                            <w:bookmarkStart w:id="62" w:name="_Toc101995514"/>
-                            <w:bookmarkStart w:id="63" w:name="_Toc104758888"/>
+                            <w:bookmarkStart w:id="63" w:name="_Toc101995514"/>
+                            <w:bookmarkStart w:id="64" w:name="_Toc104800413"/>
                             <w:r>
                               <w:rPr>
                                 <w:sz w:val="20"/>
@@ -14798,7 +14811,7 @@
                                 <w:sz w:val="20"/>
                                 <w:szCs w:val="20"/>
                               </w:rPr>
-                              <w:t>21</w:t>
+                              <w:t>17</w:t>
                             </w:r>
                             <w:r>
                               <w:rPr>
@@ -14815,8 +14828,8 @@
                               </w:rPr>
                               <w:t>- População do array a ser enviado pela característica.</w:t>
                             </w:r>
-                            <w:bookmarkEnd w:id="62"/>
                             <w:bookmarkEnd w:id="63"/>
+                            <w:bookmarkEnd w:id="64"/>
                           </w:p>
                         </w:txbxContent>
                       </wps:txbx>
@@ -14852,8 +14865,8 @@
                           <w:szCs w:val="20"/>
                         </w:rPr>
                       </w:pPr>
-                      <w:bookmarkStart w:id="64" w:name="_Toc101995514"/>
-                      <w:bookmarkStart w:id="65" w:name="_Toc104758888"/>
+                      <w:bookmarkStart w:id="65" w:name="_Toc101995514"/>
+                      <w:bookmarkStart w:id="66" w:name="_Toc104800413"/>
                       <w:r>
                         <w:rPr>
                           <w:sz w:val="20"/>
@@ -14888,7 +14901,7 @@
                           <w:sz w:val="20"/>
                           <w:szCs w:val="20"/>
                         </w:rPr>
-                        <w:t>21</w:t>
+                        <w:t>17</w:t>
                       </w:r>
                       <w:r>
                         <w:rPr>
@@ -14905,8 +14918,8 @@
                         </w:rPr>
                         <w:t>- População do array a ser enviado pela característica.</w:t>
                       </w:r>
-                      <w:bookmarkEnd w:id="64"/>
                       <w:bookmarkEnd w:id="65"/>
+                      <w:bookmarkEnd w:id="66"/>
                     </w:p>
                   </w:txbxContent>
                 </v:textbox>
@@ -15078,8 +15091,8 @@
                                 <w:szCs w:val="20"/>
                               </w:rPr>
                             </w:pPr>
-                            <w:bookmarkStart w:id="66" w:name="_Toc101995515"/>
-                            <w:bookmarkStart w:id="67" w:name="_Toc104758889"/>
+                            <w:bookmarkStart w:id="67" w:name="_Toc101995515"/>
+                            <w:bookmarkStart w:id="68" w:name="_Toc104800414"/>
                             <w:r>
                               <w:rPr>
                                 <w:sz w:val="20"/>
@@ -15114,7 +15127,7 @@
                                 <w:sz w:val="20"/>
                                 <w:szCs w:val="20"/>
                               </w:rPr>
-                              <w:t>22</w:t>
+                              <w:t>18</w:t>
                             </w:r>
                             <w:r>
                               <w:rPr>
@@ -15131,8 +15144,8 @@
                               </w:rPr>
                               <w:t xml:space="preserve"> - Leitura do valor temporal.</w:t>
                             </w:r>
-                            <w:bookmarkEnd w:id="66"/>
                             <w:bookmarkEnd w:id="67"/>
+                            <w:bookmarkEnd w:id="68"/>
                           </w:p>
                         </w:txbxContent>
                       </wps:txbx>
@@ -15165,8 +15178,8 @@
                           <w:szCs w:val="20"/>
                         </w:rPr>
                       </w:pPr>
-                      <w:bookmarkStart w:id="68" w:name="_Toc101995515"/>
-                      <w:bookmarkStart w:id="69" w:name="_Toc104758889"/>
+                      <w:bookmarkStart w:id="69" w:name="_Toc101995515"/>
+                      <w:bookmarkStart w:id="70" w:name="_Toc104800414"/>
                       <w:r>
                         <w:rPr>
                           <w:sz w:val="20"/>
@@ -15201,7 +15214,7 @@
                           <w:sz w:val="20"/>
                           <w:szCs w:val="20"/>
                         </w:rPr>
-                        <w:t>22</w:t>
+                        <w:t>18</w:t>
                       </w:r>
                       <w:r>
                         <w:rPr>
@@ -15218,8 +15231,8 @@
                         </w:rPr>
                         <w:t xml:space="preserve"> - Leitura do valor temporal.</w:t>
                       </w:r>
-                      <w:bookmarkEnd w:id="68"/>
                       <w:bookmarkEnd w:id="69"/>
+                      <w:bookmarkEnd w:id="70"/>
                     </w:p>
                   </w:txbxContent>
                 </v:textbox>
@@ -15481,8 +15494,8 @@
                                 <w:szCs w:val="20"/>
                               </w:rPr>
                             </w:pPr>
-                            <w:bookmarkStart w:id="70" w:name="_Toc101995516"/>
-                            <w:bookmarkStart w:id="71" w:name="_Toc104758890"/>
+                            <w:bookmarkStart w:id="71" w:name="_Toc101995516"/>
+                            <w:bookmarkStart w:id="72" w:name="_Toc104800415"/>
                             <w:r>
                               <w:rPr>
                                 <w:sz w:val="20"/>
@@ -15517,7 +15530,7 @@
                                 <w:sz w:val="20"/>
                                 <w:szCs w:val="20"/>
                               </w:rPr>
-                              <w:t>23</w:t>
+                              <w:t>19</w:t>
                             </w:r>
                             <w:r>
                               <w:rPr>
@@ -15534,8 +15547,8 @@
                               </w:rPr>
                               <w:t xml:space="preserve"> - Funções de conversão da data para o formato necessário.</w:t>
                             </w:r>
-                            <w:bookmarkEnd w:id="70"/>
                             <w:bookmarkEnd w:id="71"/>
+                            <w:bookmarkEnd w:id="72"/>
                           </w:p>
                         </w:txbxContent>
                       </wps:txbx>
@@ -15571,8 +15584,8 @@
                           <w:szCs w:val="20"/>
                         </w:rPr>
                       </w:pPr>
-                      <w:bookmarkStart w:id="72" w:name="_Toc101995516"/>
-                      <w:bookmarkStart w:id="73" w:name="_Toc104758890"/>
+                      <w:bookmarkStart w:id="73" w:name="_Toc101995516"/>
+                      <w:bookmarkStart w:id="74" w:name="_Toc104800415"/>
                       <w:r>
                         <w:rPr>
                           <w:sz w:val="20"/>
@@ -15607,7 +15620,7 @@
                           <w:sz w:val="20"/>
                           <w:szCs w:val="20"/>
                         </w:rPr>
-                        <w:t>23</w:t>
+                        <w:t>19</w:t>
                       </w:r>
                       <w:r>
                         <w:rPr>
@@ -15624,8 +15637,8 @@
                         </w:rPr>
                         <w:t xml:space="preserve"> - Funções de conversão da data para o formato necessário.</w:t>
                       </w:r>
-                      <w:bookmarkEnd w:id="72"/>
                       <w:bookmarkEnd w:id="73"/>
+                      <w:bookmarkEnd w:id="74"/>
                     </w:p>
                   </w:txbxContent>
                 </v:textbox>
@@ -15682,8 +15695,8 @@
       <w:pPr>
         <w:pStyle w:val="Ttulo2"/>
       </w:pPr>
-      <w:bookmarkStart w:id="74" w:name="_Toc101819689"/>
-      <w:bookmarkStart w:id="75" w:name="_Toc104758803"/>
+      <w:bookmarkStart w:id="75" w:name="_Toc101819689"/>
+      <w:bookmarkStart w:id="76" w:name="_Toc104799843"/>
       <w:r>
         <w:lastRenderedPageBreak/>
         <w:t>3.</w:t>
@@ -15707,8 +15720,8 @@
         </w:rPr>
         <w:t>Web</w:t>
       </w:r>
-      <w:bookmarkEnd w:id="74"/>
       <w:bookmarkEnd w:id="75"/>
+      <w:bookmarkEnd w:id="76"/>
       <w:r>
         <w:rPr>
           <w:i/>
@@ -16160,7 +16173,7 @@
                                 <w:szCs w:val="20"/>
                               </w:rPr>
                             </w:pPr>
-                            <w:bookmarkStart w:id="76" w:name="_Toc104758891"/>
+                            <w:bookmarkStart w:id="77" w:name="_Toc104800416"/>
                             <w:r>
                               <w:rPr>
                                 <w:color w:val="FF0000"/>
@@ -16200,7 +16213,7 @@
                                 <w:sz w:val="20"/>
                                 <w:szCs w:val="20"/>
                               </w:rPr>
-                              <w:t>24</w:t>
+                              <w:t>20</w:t>
                             </w:r>
                             <w:r>
                               <w:rPr>
@@ -16226,7 +16239,7 @@
                               </w:rPr>
                               <w:t>.</w:t>
                             </w:r>
-                            <w:bookmarkEnd w:id="76"/>
+                            <w:bookmarkEnd w:id="77"/>
                           </w:p>
                         </w:txbxContent>
                       </wps:txbx>
@@ -16261,7 +16274,7 @@
                           <w:szCs w:val="20"/>
                         </w:rPr>
                       </w:pPr>
-                      <w:bookmarkStart w:id="77" w:name="_Toc104758891"/>
+                      <w:bookmarkStart w:id="78" w:name="_Toc104800416"/>
                       <w:r>
                         <w:rPr>
                           <w:color w:val="FF0000"/>
@@ -16301,7 +16314,7 @@
                           <w:sz w:val="20"/>
                           <w:szCs w:val="20"/>
                         </w:rPr>
-                        <w:t>24</w:t>
+                        <w:t>20</w:t>
                       </w:r>
                       <w:r>
                         <w:rPr>
@@ -16327,7 +16340,7 @@
                         </w:rPr>
                         <w:t>.</w:t>
                       </w:r>
-                      <w:bookmarkEnd w:id="77"/>
+                      <w:bookmarkEnd w:id="78"/>
                     </w:p>
                   </w:txbxContent>
                 </v:textbox>
@@ -16510,8 +16523,8 @@
                                 <w:szCs w:val="20"/>
                               </w:rPr>
                             </w:pPr>
-                            <w:bookmarkStart w:id="78" w:name="_Toc101995517"/>
-                            <w:bookmarkStart w:id="79" w:name="_Toc104758892"/>
+                            <w:bookmarkStart w:id="79" w:name="_Toc101995517"/>
+                            <w:bookmarkStart w:id="80" w:name="_Toc104800417"/>
                             <w:r>
                               <w:rPr>
                                 <w:color w:val="FF0000"/>
@@ -16551,7 +16564,7 @@
                                 <w:sz w:val="20"/>
                                 <w:szCs w:val="20"/>
                               </w:rPr>
-                              <w:t>25</w:t>
+                              <w:t>21</w:t>
                             </w:r>
                             <w:r>
                               <w:rPr>
@@ -16593,8 +16606,8 @@
                               </w:rPr>
                               <w:t>.</w:t>
                             </w:r>
-                            <w:bookmarkEnd w:id="78"/>
                             <w:bookmarkEnd w:id="79"/>
+                            <w:bookmarkEnd w:id="80"/>
                           </w:p>
                         </w:txbxContent>
                       </wps:txbx>
@@ -16628,8 +16641,8 @@
                           <w:szCs w:val="20"/>
                         </w:rPr>
                       </w:pPr>
-                      <w:bookmarkStart w:id="80" w:name="_Toc101995517"/>
-                      <w:bookmarkStart w:id="81" w:name="_Toc104758892"/>
+                      <w:bookmarkStart w:id="81" w:name="_Toc101995517"/>
+                      <w:bookmarkStart w:id="82" w:name="_Toc104800417"/>
                       <w:r>
                         <w:rPr>
                           <w:color w:val="FF0000"/>
@@ -16669,7 +16682,7 @@
                           <w:sz w:val="20"/>
                           <w:szCs w:val="20"/>
                         </w:rPr>
-                        <w:t>25</w:t>
+                        <w:t>21</w:t>
                       </w:r>
                       <w:r>
                         <w:rPr>
@@ -16711,8 +16724,8 @@
                         </w:rPr>
                         <w:t>.</w:t>
                       </w:r>
-                      <w:bookmarkEnd w:id="80"/>
                       <w:bookmarkEnd w:id="81"/>
+                      <w:bookmarkEnd w:id="82"/>
                     </w:p>
                   </w:txbxContent>
                 </v:textbox>
@@ -16815,14 +16828,14 @@
           <w:numId w:val="2"/>
         </w:numPr>
       </w:pPr>
-      <w:bookmarkStart w:id="82" w:name="_Toc101819690"/>
-      <w:bookmarkStart w:id="83" w:name="_Toc104758804"/>
+      <w:bookmarkStart w:id="83" w:name="_Toc101819690"/>
+      <w:bookmarkStart w:id="84" w:name="_Toc104799844"/>
       <w:r>
         <w:lastRenderedPageBreak/>
         <w:t>Análise de resultados e testes efetuados</w:t>
       </w:r>
-      <w:bookmarkEnd w:id="82"/>
       <w:bookmarkEnd w:id="83"/>
+      <w:bookmarkEnd w:id="84"/>
     </w:p>
     <w:p>
       <w:pPr>
@@ -17084,8 +17097,8 @@
                                 <w:szCs w:val="20"/>
                               </w:rPr>
                             </w:pPr>
-                            <w:bookmarkStart w:id="84" w:name="_Toc101995520"/>
-                            <w:bookmarkStart w:id="85" w:name="_Toc104758893"/>
+                            <w:bookmarkStart w:id="85" w:name="_Toc101995520"/>
+                            <w:bookmarkStart w:id="86" w:name="_Toc104800418"/>
                             <w:r>
                               <w:rPr>
                                 <w:sz w:val="20"/>
@@ -17120,7 +17133,7 @@
                                 <w:sz w:val="20"/>
                                 <w:szCs w:val="20"/>
                               </w:rPr>
-                              <w:t>26</w:t>
+                              <w:t>22</w:t>
                             </w:r>
                             <w:r>
                               <w:rPr>
@@ -17136,8 +17149,8 @@
                               </w:rPr>
                               <w:t xml:space="preserve"> - Amostras armazenadas na base de dados.</w:t>
                             </w:r>
-                            <w:bookmarkEnd w:id="84"/>
                             <w:bookmarkEnd w:id="85"/>
+                            <w:bookmarkEnd w:id="86"/>
                           </w:p>
                         </w:txbxContent>
                       </wps:txbx>
@@ -17171,8 +17184,8 @@
                           <w:szCs w:val="20"/>
                         </w:rPr>
                       </w:pPr>
-                      <w:bookmarkStart w:id="86" w:name="_Toc101995520"/>
-                      <w:bookmarkStart w:id="87" w:name="_Toc104758893"/>
+                      <w:bookmarkStart w:id="87" w:name="_Toc101995520"/>
+                      <w:bookmarkStart w:id="88" w:name="_Toc104800418"/>
                       <w:r>
                         <w:rPr>
                           <w:sz w:val="20"/>
@@ -17207,7 +17220,7 @@
                           <w:sz w:val="20"/>
                           <w:szCs w:val="20"/>
                         </w:rPr>
-                        <w:t>26</w:t>
+                        <w:t>22</w:t>
                       </w:r>
                       <w:r>
                         <w:rPr>
@@ -17223,8 +17236,8 @@
                         </w:rPr>
                         <w:t xml:space="preserve"> - Amostras armazenadas na base de dados.</w:t>
                       </w:r>
-                      <w:bookmarkEnd w:id="86"/>
                       <w:bookmarkEnd w:id="87"/>
+                      <w:bookmarkEnd w:id="88"/>
                     </w:p>
                   </w:txbxContent>
                 </v:textbox>
@@ -17439,8 +17452,8 @@
                                 <w:szCs w:val="20"/>
                               </w:rPr>
                             </w:pPr>
-                            <w:bookmarkStart w:id="88" w:name="_Toc101995521"/>
-                            <w:bookmarkStart w:id="89" w:name="_Toc104758894"/>
+                            <w:bookmarkStart w:id="89" w:name="_Toc101995521"/>
+                            <w:bookmarkStart w:id="90" w:name="_Toc104800419"/>
                             <w:r>
                               <w:rPr>
                                 <w:sz w:val="20"/>
@@ -17475,7 +17488,7 @@
                                 <w:sz w:val="20"/>
                                 <w:szCs w:val="20"/>
                               </w:rPr>
-                              <w:t>27</w:t>
+                              <w:t>23</w:t>
                             </w:r>
                             <w:r>
                               <w:rPr>
@@ -17491,8 +17504,8 @@
                               </w:rPr>
                               <w:t xml:space="preserve"> - Amostras impressas no serviço web.</w:t>
                             </w:r>
-                            <w:bookmarkEnd w:id="88"/>
                             <w:bookmarkEnd w:id="89"/>
+                            <w:bookmarkEnd w:id="90"/>
                           </w:p>
                         </w:txbxContent>
                       </wps:txbx>
@@ -17526,8 +17539,8 @@
                           <w:szCs w:val="20"/>
                         </w:rPr>
                       </w:pPr>
-                      <w:bookmarkStart w:id="90" w:name="_Toc101995521"/>
-                      <w:bookmarkStart w:id="91" w:name="_Toc104758894"/>
+                      <w:bookmarkStart w:id="91" w:name="_Toc101995521"/>
+                      <w:bookmarkStart w:id="92" w:name="_Toc104800419"/>
                       <w:r>
                         <w:rPr>
                           <w:sz w:val="20"/>
@@ -17562,7 +17575,7 @@
                           <w:sz w:val="20"/>
                           <w:szCs w:val="20"/>
                         </w:rPr>
-                        <w:t>27</w:t>
+                        <w:t>23</w:t>
                       </w:r>
                       <w:r>
                         <w:rPr>
@@ -17578,8 +17591,8 @@
                         </w:rPr>
                         <w:t xml:space="preserve"> - Amostras impressas no serviço web.</w:t>
                       </w:r>
-                      <w:bookmarkEnd w:id="90"/>
                       <w:bookmarkEnd w:id="91"/>
+                      <w:bookmarkEnd w:id="92"/>
                     </w:p>
                   </w:txbxContent>
                 </v:textbox>
@@ -17828,8 +17841,8 @@
                                 <w:szCs w:val="20"/>
                               </w:rPr>
                             </w:pPr>
-                            <w:bookmarkStart w:id="92" w:name="_Toc101995522"/>
-                            <w:bookmarkStart w:id="93" w:name="_Toc104758895"/>
+                            <w:bookmarkStart w:id="93" w:name="_Toc101995522"/>
+                            <w:bookmarkStart w:id="94" w:name="_Toc104800420"/>
                             <w:r>
                               <w:rPr>
                                 <w:sz w:val="20"/>
@@ -17864,7 +17877,7 @@
                                 <w:sz w:val="20"/>
                                 <w:szCs w:val="20"/>
                               </w:rPr>
-                              <w:t>28</w:t>
+                              <w:t>24</w:t>
                             </w:r>
                             <w:r>
                               <w:rPr>
@@ -17894,8 +17907,8 @@
                               </w:rPr>
                               <w:t>.</w:t>
                             </w:r>
-                            <w:bookmarkEnd w:id="92"/>
                             <w:bookmarkEnd w:id="93"/>
+                            <w:bookmarkEnd w:id="94"/>
                           </w:p>
                         </w:txbxContent>
                       </wps:txbx>
@@ -17928,8 +17941,8 @@
                           <w:szCs w:val="20"/>
                         </w:rPr>
                       </w:pPr>
-                      <w:bookmarkStart w:id="94" w:name="_Toc101995522"/>
-                      <w:bookmarkStart w:id="95" w:name="_Toc104758895"/>
+                      <w:bookmarkStart w:id="95" w:name="_Toc101995522"/>
+                      <w:bookmarkStart w:id="96" w:name="_Toc104800420"/>
                       <w:r>
                         <w:rPr>
                           <w:sz w:val="20"/>
@@ -17964,7 +17977,7 @@
                           <w:sz w:val="20"/>
                           <w:szCs w:val="20"/>
                         </w:rPr>
-                        <w:t>28</w:t>
+                        <w:t>24</w:t>
                       </w:r>
                       <w:r>
                         <w:rPr>
@@ -17994,8 +18007,8 @@
                         </w:rPr>
                         <w:t>.</w:t>
                       </w:r>
-                      <w:bookmarkEnd w:id="94"/>
                       <w:bookmarkEnd w:id="95"/>
+                      <w:bookmarkEnd w:id="96"/>
                     </w:p>
                   </w:txbxContent>
                 </v:textbox>
@@ -18311,8 +18324,8 @@
                                 <w:szCs w:val="20"/>
                               </w:rPr>
                             </w:pPr>
-                            <w:bookmarkStart w:id="96" w:name="_Toc101995523"/>
-                            <w:bookmarkStart w:id="97" w:name="_Toc104758896"/>
+                            <w:bookmarkStart w:id="97" w:name="_Toc101995523"/>
+                            <w:bookmarkStart w:id="98" w:name="_Toc104800421"/>
                             <w:r>
                               <w:rPr>
                                 <w:sz w:val="20"/>
@@ -18347,7 +18360,7 @@
                                 <w:sz w:val="20"/>
                                 <w:szCs w:val="20"/>
                               </w:rPr>
-                              <w:t>29</w:t>
+                              <w:t>25</w:t>
                             </w:r>
                             <w:r>
                               <w:rPr>
@@ -18363,8 +18376,8 @@
                               </w:rPr>
                               <w:t xml:space="preserve"> - Definição das amostras hardcoded.</w:t>
                             </w:r>
-                            <w:bookmarkEnd w:id="96"/>
                             <w:bookmarkEnd w:id="97"/>
+                            <w:bookmarkEnd w:id="98"/>
                           </w:p>
                         </w:txbxContent>
                       </wps:txbx>
@@ -18397,8 +18410,8 @@
                           <w:szCs w:val="20"/>
                         </w:rPr>
                       </w:pPr>
-                      <w:bookmarkStart w:id="98" w:name="_Toc101995523"/>
-                      <w:bookmarkStart w:id="99" w:name="_Toc104758896"/>
+                      <w:bookmarkStart w:id="99" w:name="_Toc101995523"/>
+                      <w:bookmarkStart w:id="100" w:name="_Toc104800421"/>
                       <w:r>
                         <w:rPr>
                           <w:sz w:val="20"/>
@@ -18433,7 +18446,7 @@
                           <w:sz w:val="20"/>
                           <w:szCs w:val="20"/>
                         </w:rPr>
-                        <w:t>29</w:t>
+                        <w:t>25</w:t>
                       </w:r>
                       <w:r>
                         <w:rPr>
@@ -18449,8 +18462,8 @@
                         </w:rPr>
                         <w:t xml:space="preserve"> - Definição das amostras hardcoded.</w:t>
                       </w:r>
-                      <w:bookmarkEnd w:id="98"/>
                       <w:bookmarkEnd w:id="99"/>
+                      <w:bookmarkEnd w:id="100"/>
                     </w:p>
                   </w:txbxContent>
                 </v:textbox>
@@ -18716,8 +18729,8 @@
                                 <w:szCs w:val="20"/>
                               </w:rPr>
                             </w:pPr>
-                            <w:bookmarkStart w:id="100" w:name="_Toc101995524"/>
-                            <w:bookmarkStart w:id="101" w:name="_Toc104758897"/>
+                            <w:bookmarkStart w:id="101" w:name="_Toc101995524"/>
+                            <w:bookmarkStart w:id="102" w:name="_Toc104800422"/>
                             <w:r>
                               <w:rPr>
                                 <w:sz w:val="20"/>
@@ -18752,7 +18765,7 @@
                                 <w:sz w:val="20"/>
                                 <w:szCs w:val="20"/>
                               </w:rPr>
-                              <w:t>30</w:t>
+                              <w:t>26</w:t>
                             </w:r>
                             <w:r>
                               <w:rPr>
@@ -18775,8 +18788,8 @@
                               </w:rPr>
                               <w:t>.</w:t>
                             </w:r>
-                            <w:bookmarkEnd w:id="100"/>
                             <w:bookmarkEnd w:id="101"/>
+                            <w:bookmarkEnd w:id="102"/>
                           </w:p>
                         </w:txbxContent>
                       </wps:txbx>
@@ -18809,8 +18822,8 @@
                           <w:szCs w:val="20"/>
                         </w:rPr>
                       </w:pPr>
-                      <w:bookmarkStart w:id="102" w:name="_Toc101995524"/>
-                      <w:bookmarkStart w:id="103" w:name="_Toc104758897"/>
+                      <w:bookmarkStart w:id="103" w:name="_Toc101995524"/>
+                      <w:bookmarkStart w:id="104" w:name="_Toc104800422"/>
                       <w:r>
                         <w:rPr>
                           <w:sz w:val="20"/>
@@ -18845,7 +18858,7 @@
                           <w:sz w:val="20"/>
                           <w:szCs w:val="20"/>
                         </w:rPr>
-                        <w:t>30</w:t>
+                        <w:t>26</w:t>
                       </w:r>
                       <w:r>
                         <w:rPr>
@@ -18868,8 +18881,8 @@
                         </w:rPr>
                         <w:t>.</w:t>
                       </w:r>
-                      <w:bookmarkEnd w:id="102"/>
                       <w:bookmarkEnd w:id="103"/>
+                      <w:bookmarkEnd w:id="104"/>
                     </w:p>
                   </w:txbxContent>
                 </v:textbox>
@@ -18916,14 +18929,14 @@
           <w:numId w:val="2"/>
         </w:numPr>
       </w:pPr>
-      <w:bookmarkStart w:id="104" w:name="_Toc101819691"/>
-      <w:bookmarkStart w:id="105" w:name="_Toc104758805"/>
+      <w:bookmarkStart w:id="105" w:name="_Toc101819691"/>
+      <w:bookmarkStart w:id="106" w:name="_Toc104799845"/>
       <w:r>
         <w:lastRenderedPageBreak/>
         <w:t>Conclusão</w:t>
       </w:r>
-      <w:bookmarkEnd w:id="104"/>
       <w:bookmarkEnd w:id="105"/>
+      <w:bookmarkEnd w:id="106"/>
     </w:p>
     <w:p/>
     <w:p>
@@ -19088,16 +19101,16 @@
       <w:pPr>
         <w:pStyle w:val="Ttulo2"/>
       </w:pPr>
-      <w:bookmarkStart w:id="106" w:name="_Toc101819692"/>
-      <w:bookmarkStart w:id="107" w:name="_Toc104758806"/>
+      <w:bookmarkStart w:id="107" w:name="_Toc101819692"/>
+      <w:bookmarkStart w:id="108" w:name="_Toc104799846"/>
       <w:r>
         <w:t>5</w:t>
       </w:r>
       <w:r>
         <w:t>.1. Contribuição de cada aluno</w:t>
       </w:r>
-      <w:bookmarkEnd w:id="106"/>
       <w:bookmarkEnd w:id="107"/>
+      <w:bookmarkEnd w:id="108"/>
     </w:p>
     <w:p/>
     <w:p>
@@ -19623,14 +19636,14 @@
           <w:numId w:val="2"/>
         </w:numPr>
       </w:pPr>
-      <w:bookmarkStart w:id="108" w:name="_Toc101819693"/>
-      <w:bookmarkStart w:id="109" w:name="_Toc104758807"/>
+      <w:bookmarkStart w:id="109" w:name="_Toc101819693"/>
+      <w:bookmarkStart w:id="110" w:name="_Toc104799847"/>
       <w:r>
         <w:lastRenderedPageBreak/>
         <w:t>Lista de referências</w:t>
       </w:r>
-      <w:bookmarkEnd w:id="108"/>
       <w:bookmarkEnd w:id="109"/>
+      <w:bookmarkEnd w:id="110"/>
     </w:p>
     <w:p>
       <w:pPr>
@@ -20787,6 +20800,119 @@
     </w:lvl>
   </w:abstractNum>
   <w:abstractNum w:abstractNumId="6" w15:restartNumberingAfterBreak="0">
+    <w:nsid w:val="53B1756C"/>
+    <w:multiLevelType w:val="hybridMultilevel"/>
+    <w:tmpl w:val="E56AB28A"/>
+    <w:lvl w:ilvl="0" w:tplc="08160001">
+      <w:start w:val="1"/>
+      <w:numFmt w:val="bullet"/>
+      <w:lvlText w:val=""/>
+      <w:lvlJc w:val="left"/>
+      <w:pPr>
+        <w:ind w:left="720" w:hanging="360"/>
+      </w:pPr>
+      <w:rPr>
+        <w:rFonts w:ascii="Symbol" w:hAnsi="Symbol" w:hint="default"/>
+      </w:rPr>
+    </w:lvl>
+    <w:lvl w:ilvl="1" w:tplc="08160003" w:tentative="1">
+      <w:start w:val="1"/>
+      <w:numFmt w:val="bullet"/>
+      <w:lvlText w:val="o"/>
+      <w:lvlJc w:val="left"/>
+      <w:pPr>
+        <w:ind w:left="1440" w:hanging="360"/>
+      </w:pPr>
+      <w:rPr>
+        <w:rFonts w:ascii="Courier New" w:hAnsi="Courier New" w:cs="Courier New" w:hint="default"/>
+      </w:rPr>
+    </w:lvl>
+    <w:lvl w:ilvl="2" w:tplc="08160005" w:tentative="1">
+      <w:start w:val="1"/>
+      <w:numFmt w:val="bullet"/>
+      <w:lvlText w:val=""/>
+      <w:lvlJc w:val="left"/>
+      <w:pPr>
+        <w:ind w:left="2160" w:hanging="360"/>
+      </w:pPr>
+      <w:rPr>
+        <w:rFonts w:ascii="Wingdings" w:hAnsi="Wingdings" w:hint="default"/>
+      </w:rPr>
+    </w:lvl>
+    <w:lvl w:ilvl="3" w:tplc="08160001" w:tentative="1">
+      <w:start w:val="1"/>
+      <w:numFmt w:val="bullet"/>
+      <w:lvlText w:val=""/>
+      <w:lvlJc w:val="left"/>
+      <w:pPr>
+        <w:ind w:left="2880" w:hanging="360"/>
+      </w:pPr>
+      <w:rPr>
+        <w:rFonts w:ascii="Symbol" w:hAnsi="Symbol" w:hint="default"/>
+      </w:rPr>
+    </w:lvl>
+    <w:lvl w:ilvl="4" w:tplc="08160003" w:tentative="1">
+      <w:start w:val="1"/>
+      <w:numFmt w:val="bullet"/>
+      <w:lvlText w:val="o"/>
+      <w:lvlJc w:val="left"/>
+      <w:pPr>
+        <w:ind w:left="3600" w:hanging="360"/>
+      </w:pPr>
+      <w:rPr>
+        <w:rFonts w:ascii="Courier New" w:hAnsi="Courier New" w:cs="Courier New" w:hint="default"/>
+      </w:rPr>
+    </w:lvl>
+    <w:lvl w:ilvl="5" w:tplc="08160005" w:tentative="1">
+      <w:start w:val="1"/>
+      <w:numFmt w:val="bullet"/>
+      <w:lvlText w:val=""/>
+      <w:lvlJc w:val="left"/>
+      <w:pPr>
+        <w:ind w:left="4320" w:hanging="360"/>
+      </w:pPr>
+      <w:rPr>
+        <w:rFonts w:ascii="Wingdings" w:hAnsi="Wingdings" w:hint="default"/>
+      </w:rPr>
+    </w:lvl>
+    <w:lvl w:ilvl="6" w:tplc="08160001" w:tentative="1">
+      <w:start w:val="1"/>
+      <w:numFmt w:val="bullet"/>
+      <w:lvlText w:val=""/>
+      <w:lvlJc w:val="left"/>
+      <w:pPr>
+        <w:ind w:left="5040" w:hanging="360"/>
+      </w:pPr>
+      <w:rPr>
+        <w:rFonts w:ascii="Symbol" w:hAnsi="Symbol" w:hint="default"/>
+      </w:rPr>
+    </w:lvl>
+    <w:lvl w:ilvl="7" w:tplc="08160003" w:tentative="1">
+      <w:start w:val="1"/>
+      <w:numFmt w:val="bullet"/>
+      <w:lvlText w:val="o"/>
+      <w:lvlJc w:val="left"/>
+      <w:pPr>
+        <w:ind w:left="5760" w:hanging="360"/>
+      </w:pPr>
+      <w:rPr>
+        <w:rFonts w:ascii="Courier New" w:hAnsi="Courier New" w:cs="Courier New" w:hint="default"/>
+      </w:rPr>
+    </w:lvl>
+    <w:lvl w:ilvl="8" w:tplc="08160005" w:tentative="1">
+      <w:start w:val="1"/>
+      <w:numFmt w:val="bullet"/>
+      <w:lvlText w:val=""/>
+      <w:lvlJc w:val="left"/>
+      <w:pPr>
+        <w:ind w:left="6480" w:hanging="360"/>
+      </w:pPr>
+      <w:rPr>
+        <w:rFonts w:ascii="Wingdings" w:hAnsi="Wingdings" w:hint="default"/>
+      </w:rPr>
+    </w:lvl>
+  </w:abstractNum>
+  <w:abstractNum w:abstractNumId="7" w15:restartNumberingAfterBreak="0">
     <w:nsid w:val="54D10C53"/>
     <w:multiLevelType w:val="multilevel"/>
     <w:tmpl w:val="97C286B4"/>
@@ -20907,7 +21033,7 @@
       </w:rPr>
     </w:lvl>
   </w:abstractNum>
-  <w:abstractNum w:abstractNumId="7" w15:restartNumberingAfterBreak="0">
+  <w:abstractNum w:abstractNumId="8" w15:restartNumberingAfterBreak="0">
     <w:nsid w:val="598B7195"/>
     <w:multiLevelType w:val="hybridMultilevel"/>
     <w:tmpl w:val="57FAAE7A"/>
@@ -20993,7 +21119,7 @@
       </w:pPr>
     </w:lvl>
   </w:abstractNum>
-  <w:abstractNum w:abstractNumId="8" w15:restartNumberingAfterBreak="0">
+  <w:abstractNum w:abstractNumId="9" w15:restartNumberingAfterBreak="0">
     <w:nsid w:val="627B5B26"/>
     <w:multiLevelType w:val="hybridMultilevel"/>
     <w:tmpl w:val="162AA722"/>
@@ -21106,7 +21232,7 @@
       </w:rPr>
     </w:lvl>
   </w:abstractNum>
-  <w:abstractNum w:abstractNumId="9" w15:restartNumberingAfterBreak="0">
+  <w:abstractNum w:abstractNumId="10" w15:restartNumberingAfterBreak="0">
     <w:nsid w:val="65B81D47"/>
     <w:multiLevelType w:val="hybridMultilevel"/>
     <w:tmpl w:val="AD7604C4"/>
@@ -21192,7 +21318,7 @@
       </w:pPr>
     </w:lvl>
   </w:abstractNum>
-  <w:abstractNum w:abstractNumId="10" w15:restartNumberingAfterBreak="0">
+  <w:abstractNum w:abstractNumId="11" w15:restartNumberingAfterBreak="0">
     <w:nsid w:val="68C771AA"/>
     <w:multiLevelType w:val="hybridMultilevel"/>
     <w:tmpl w:val="B76C31E4"/>
@@ -21309,16 +21435,16 @@
     <w:abstractNumId w:val="5"/>
   </w:num>
   <w:num w:numId="2" w16cid:durableId="504128863">
-    <w:abstractNumId w:val="6"/>
+    <w:abstractNumId w:val="7"/>
   </w:num>
   <w:num w:numId="3" w16cid:durableId="340008642">
     <w:abstractNumId w:val="4"/>
   </w:num>
   <w:num w:numId="4" w16cid:durableId="133110922">
-    <w:abstractNumId w:val="8"/>
+    <w:abstractNumId w:val="9"/>
   </w:num>
   <w:num w:numId="5" w16cid:durableId="477235399">
-    <w:abstractNumId w:val="10"/>
+    <w:abstractNumId w:val="11"/>
   </w:num>
   <w:num w:numId="6" w16cid:durableId="1280648255">
     <w:abstractNumId w:val="2"/>
@@ -21327,7 +21453,7 @@
     <w:abstractNumId w:val="1"/>
   </w:num>
   <w:num w:numId="8" w16cid:durableId="227305347">
-    <w:abstractNumId w:val="7"/>
+    <w:abstractNumId w:val="8"/>
   </w:num>
   <w:num w:numId="9" w16cid:durableId="726992549">
     <w:abstractNumId w:val="0"/>
@@ -21336,7 +21462,10 @@
     <w:abstractNumId w:val="3"/>
   </w:num>
   <w:num w:numId="11" w16cid:durableId="743377132">
-    <w:abstractNumId w:val="9"/>
+    <w:abstractNumId w:val="10"/>
+  </w:num>
+  <w:num w:numId="12" w16cid:durableId="18555167">
+    <w:abstractNumId w:val="6"/>
   </w:num>
   <w:numIdMacAtCleanup w:val="8"/>
 </w:numbering>
@@ -21862,7 +21991,6 @@
   <w:style w:type="character" w:default="1" w:styleId="Tipodeletrapredefinidodopargrafo">
     <w:name w:val="Default Paragraph Font"/>
     <w:uiPriority w:val="1"/>
-    <w:semiHidden/>
     <w:unhideWhenUsed/>
   </w:style>
   <w:style w:type="table" w:default="1" w:styleId="Tabelanormal">
@@ -22301,6 +22429,19 @@
       <w:lang w:eastAsia="en-GB"/>
     </w:rPr>
   </w:style>
+  <w:style w:type="paragraph" w:styleId="ndice4">
+    <w:name w:val="toc 4"/>
+    <w:basedOn w:val="Normal"/>
+    <w:next w:val="Normal"/>
+    <w:autoRedefine/>
+    <w:uiPriority w:val="39"/>
+    <w:unhideWhenUsed/>
+    <w:rsid w:val="00593D25"/>
+    <w:pPr>
+      <w:spacing w:after="100"/>
+      <w:ind w:left="660"/>
+    </w:pPr>
+  </w:style>
 </w:styles>
 </file>
 
@@ -22600,6 +22741,120 @@
 </file>
 
 <file path=customXml/item1.xml><?xml version="1.0" encoding="utf-8"?>
+<b:Sources xmlns:b="http://schemas.openxmlformats.org/officeDocument/2006/bibliography" xmlns="http://schemas.openxmlformats.org/officeDocument/2006/bibliography" SelectedStyle="\IEEE2006OfficeOnline.xsl" StyleName="IEEE" Version="2006">
+  <b:Source>
+    <b:Tag>NTP</b:Tag>
+    <b:SourceType>DocumentFromInternetSite</b:SourceType>
+    <b:Guid>{08339763-B2C0-431B-8B92-EF3054AC3020}</b:Guid>
+    <b:Title>Europe — europe.pool.ntp.org</b:Title>
+    <b:URL>https://www.pool.ntp.org/zone/europe</b:URL>
+    <b:Author>
+      <b:Author>
+        <b:Corporate>NTP Pool Project</b:Corporate>
+      </b:Author>
+    </b:Author>
+    <b:RefOrder>4</b:RefOrder>
+  </b:Source>
+  <b:Source>
+    <b:Tag>rui_santos_toggle</b:Tag>
+    <b:SourceType>DocumentFromInternetSite</b:SourceType>
+    <b:Guid>{B234E44A-8602-4681-A659-329E67822D72}</b:Guid>
+    <b:Title>Random Nerd Tutorials</b:Title>
+    <b:Year>2020</b:Year>
+    <b:Author>
+      <b:Author>
+        <b:NameList>
+          <b:Person>
+            <b:Last>Santos</b:Last>
+            <b:First>Rui</b:First>
+          </b:Person>
+        </b:NameList>
+      </b:Author>
+    </b:Author>
+    <b:Month>10</b:Month>
+    <b:URL>https://randomnerdtutorials.com/esp32-websocket-server-arduino/</b:URL>
+    <b:RefOrder>5</b:RefOrder>
+  </b:Source>
+  <b:Source>
+    <b:Tag>DHT_11</b:Tag>
+    <b:SourceType>DocumentFromInternetSite</b:SourceType>
+    <b:Guid>{0ECB56AE-E0B4-447A-862B-54CD3CF3A796}</b:Guid>
+    <b:Author>
+      <b:Author>
+        <b:Corporate>W3Schools</b:Corporate>
+      </b:Author>
+    </b:Author>
+    <b:Title>W3Schools W3.CSS </b:Title>
+    <b:URL>https://www.w3schools.com/w3css/</b:URL>
+    <b:RefOrder>6</b:RefOrder>
+  </b:Source>
+  <b:Source>
+    <b:Tag>VMw22</b:Tag>
+    <b:SourceType>InternetSite</b:SourceType>
+    <b:Guid>{08FBB698-21D2-42AF-AC9F-518D4491962A}</b:Guid>
+    <b:Author>
+      <b:Author>
+        <b:Corporate>VMware</b:Corporate>
+      </b:Author>
+    </b:Author>
+    <b:Title>Spring Security</b:Title>
+    <b:Year>2022</b:Year>
+    <b:URL>https://spring.io/projects/spring-security?msclkid=03ed647cc53c11ec824b0986c6465ca1</b:URL>
+    <b:RefOrder>3</b:RefOrder>
+  </b:Source>
+  <b:Source>
+    <b:Tag>rui_santos_slider</b:Tag>
+    <b:SourceType>DocumentFromInternetSite</b:SourceType>
+    <b:Guid>{8C6ED67A-C3AE-452E-B2EE-9F2CF9B281A9}</b:Guid>
+    <b:Author>
+      <b:Author>
+        <b:Corporate>SWA</b:Corporate>
+      </b:Author>
+    </b:Author>
+    <b:Title>ESP32 Websocket: Control ESP32 Pins [PlatformIO]</b:Title>
+    <b:Year>2021</b:Year>
+    <b:URL>https://www.survivingwithandroid.com/esp32-websocket-control-esp32-pins-platformio/</b:URL>
+    <b:Month>4</b:Month>
+    <b:RefOrder>1</b:RefOrder>
+  </b:Source>
+  <b:Source>
+    <b:Tag>carro_robot</b:Tag>
+    <b:SourceType>InternetSite</b:SourceType>
+    <b:Guid>{66C5144B-6035-4CD6-AB62-682503E469AC}</b:Guid>
+    <b:Title>ESP32 Robot Car Using Websockets</b:Title>
+    <b:Year>2021</b:Year>
+    <b:URL>https://www.donskytech.com/esp32-robot-car-using-websockets/</b:URL>
+    <b:Author>
+      <b:Author>
+        <b:NameList>
+          <b:Person>
+            <b:Last>donsky</b:Last>
+          </b:Person>
+        </b:NameList>
+      </b:Author>
+    </b:Author>
+    <b:Month>julho</b:Month>
+    <b:RefOrder>2</b:RefOrder>
+  </b:Source>
+</b:Sources>
+</file>
+
+<file path=customXml/item2.xml><?xml version="1.0" encoding="utf-8"?>
+<p:properties xmlns:p="http://schemas.microsoft.com/office/2006/metadata/properties" xmlns:xsi="http://www.w3.org/2001/XMLSchema-instance" xmlns:pc="http://schemas.microsoft.com/office/infopath/2007/PartnerControls">
+  <documentManagement/>
+</p:properties>
+</file>
+
+<file path=customXml/item3.xml><?xml version="1.0" encoding="utf-8"?>
+<?mso-contentType ?>
+<FormTemplates xmlns="http://schemas.microsoft.com/sharepoint/v3/contenttype/forms">
+  <Display>DocumentLibraryForm</Display>
+  <Edit>DocumentLibraryForm</Edit>
+  <New>DocumentLibraryForm</New>
+</FormTemplates>
+</file>
+
+<file path=customXml/item4.xml><?xml version="1.0" encoding="utf-8"?>
 <ct:contentTypeSchema xmlns:ct="http://schemas.microsoft.com/office/2006/metadata/contentType" xmlns:ma="http://schemas.microsoft.com/office/2006/metadata/properties/metaAttributes" ct:_="" ma:_="" ma:contentTypeName="Documento" ma:contentTypeID="0x01010011F90FC35F43C4489B2CD36FA0F3C289" ma:contentTypeVersion="7" ma:contentTypeDescription="Criar um novo documento." ma:contentTypeScope="" ma:versionID="9864be888b646eec66c39ed26e93f1a6">
   <xsd:schema xmlns:xsd="http://www.w3.org/2001/XMLSchema" xmlns:xs="http://www.w3.org/2001/XMLSchema" xmlns:p="http://schemas.microsoft.com/office/2006/metadata/properties" xmlns:ns3="f680c084-e823-48d4-9f3b-bf3082bb4c81" xmlns:ns4="01fcca5a-404f-44f8-bf3e-0eef3a175e04" targetNamespace="http://schemas.microsoft.com/office/2006/metadata/properties" ma:root="true" ma:fieldsID="881077378b022af92a24c7fcfbbe6c4d" ns3:_="" ns4:_="">
     <xsd:import namespace="f680c084-e823-48d4-9f3b-bf3082bb4c81"/>
@@ -22784,121 +23039,32 @@
 </ct:contentTypeSchema>
 </file>
 
-<file path=customXml/item2.xml><?xml version="1.0" encoding="utf-8"?>
-<?mso-contentType ?>
-<FormTemplates xmlns="http://schemas.microsoft.com/sharepoint/v3/contenttype/forms">
-  <Display>DocumentLibraryForm</Display>
-  <Edit>DocumentLibraryForm</Edit>
-  <New>DocumentLibraryForm</New>
-</FormTemplates>
+<file path=customXml/itemProps1.xml><?xml version="1.0" encoding="utf-8"?>
+<ds:datastoreItem xmlns:ds="http://schemas.openxmlformats.org/officeDocument/2006/customXml" ds:itemID="{85B3FAEC-6BB8-4C8C-B8B3-688AE3973907}">
+  <ds:schemaRefs>
+    <ds:schemaRef ds:uri="http://schemas.openxmlformats.org/officeDocument/2006/bibliography"/>
+  </ds:schemaRefs>
+</ds:datastoreItem>
 </file>
 
-<file path=customXml/item3.xml><?xml version="1.0" encoding="utf-8"?>
-<p:properties xmlns:p="http://schemas.microsoft.com/office/2006/metadata/properties" xmlns:xsi="http://www.w3.org/2001/XMLSchema-instance" xmlns:pc="http://schemas.microsoft.com/office/infopath/2007/PartnerControls">
-  <documentManagement/>
-</p:properties>
+<file path=customXml/itemProps2.xml><?xml version="1.0" encoding="utf-8"?>
+<ds:datastoreItem xmlns:ds="http://schemas.openxmlformats.org/officeDocument/2006/customXml" ds:itemID="{EDDF48CE-ECE9-4A80-A45A-46701FB2A9B8}">
+  <ds:schemaRefs>
+    <ds:schemaRef ds:uri="http://schemas.microsoft.com/office/2006/metadata/properties"/>
+    <ds:schemaRef ds:uri="http://schemas.microsoft.com/office/infopath/2007/PartnerControls"/>
+  </ds:schemaRefs>
+</ds:datastoreItem>
 </file>
 
-<file path=customXml/item4.xml><?xml version="1.0" encoding="utf-8"?>
-<b:Sources xmlns:b="http://schemas.openxmlformats.org/officeDocument/2006/bibliography" xmlns="http://schemas.openxmlformats.org/officeDocument/2006/bibliography" SelectedStyle="\IEEE2006OfficeOnline.xsl" StyleName="IEEE" Version="2006">
-  <b:Source>
-    <b:Tag>NTP</b:Tag>
-    <b:SourceType>DocumentFromInternetSite</b:SourceType>
-    <b:Guid>{08339763-B2C0-431B-8B92-EF3054AC3020}</b:Guid>
-    <b:Title>Europe — europe.pool.ntp.org</b:Title>
-    <b:URL>https://www.pool.ntp.org/zone/europe</b:URL>
-    <b:Author>
-      <b:Author>
-        <b:Corporate>NTP Pool Project</b:Corporate>
-      </b:Author>
-    </b:Author>
-    <b:RefOrder>4</b:RefOrder>
-  </b:Source>
-  <b:Source>
-    <b:Tag>rui_santos_toggle</b:Tag>
-    <b:SourceType>DocumentFromInternetSite</b:SourceType>
-    <b:Guid>{B234E44A-8602-4681-A659-329E67822D72}</b:Guid>
-    <b:Title>Random Nerd Tutorials</b:Title>
-    <b:Year>2020</b:Year>
-    <b:Author>
-      <b:Author>
-        <b:NameList>
-          <b:Person>
-            <b:Last>Santos</b:Last>
-            <b:First>Rui</b:First>
-          </b:Person>
-        </b:NameList>
-      </b:Author>
-    </b:Author>
-    <b:Month>10</b:Month>
-    <b:URL>https://randomnerdtutorials.com/esp32-websocket-server-arduino/</b:URL>
-    <b:RefOrder>5</b:RefOrder>
-  </b:Source>
-  <b:Source>
-    <b:Tag>DHT_11</b:Tag>
-    <b:SourceType>DocumentFromInternetSite</b:SourceType>
-    <b:Guid>{0ECB56AE-E0B4-447A-862B-54CD3CF3A796}</b:Guid>
-    <b:Author>
-      <b:Author>
-        <b:Corporate>W3Schools</b:Corporate>
-      </b:Author>
-    </b:Author>
-    <b:Title>W3Schools W3.CSS </b:Title>
-    <b:URL>https://www.w3schools.com/w3css/</b:URL>
-    <b:RefOrder>6</b:RefOrder>
-  </b:Source>
-  <b:Source>
-    <b:Tag>VMw22</b:Tag>
-    <b:SourceType>InternetSite</b:SourceType>
-    <b:Guid>{08FBB698-21D2-42AF-AC9F-518D4491962A}</b:Guid>
-    <b:Author>
-      <b:Author>
-        <b:Corporate>VMware</b:Corporate>
-      </b:Author>
-    </b:Author>
-    <b:Title>Spring Security</b:Title>
-    <b:Year>2022</b:Year>
-    <b:URL>https://spring.io/projects/spring-security?msclkid=03ed647cc53c11ec824b0986c6465ca1</b:URL>
-    <b:RefOrder>3</b:RefOrder>
-  </b:Source>
-  <b:Source>
-    <b:Tag>rui_santos_slider</b:Tag>
-    <b:SourceType>DocumentFromInternetSite</b:SourceType>
-    <b:Guid>{8C6ED67A-C3AE-452E-B2EE-9F2CF9B281A9}</b:Guid>
-    <b:Author>
-      <b:Author>
-        <b:Corporate>SWA</b:Corporate>
-      </b:Author>
-    </b:Author>
-    <b:Title>ESP32 Websocket: Control ESP32 Pins [PlatformIO]</b:Title>
-    <b:Year>2021</b:Year>
-    <b:URL>https://www.survivingwithandroid.com/esp32-websocket-control-esp32-pins-platformio/</b:URL>
-    <b:Month>4</b:Month>
-    <b:RefOrder>1</b:RefOrder>
-  </b:Source>
-  <b:Source>
-    <b:Tag>carro_robot</b:Tag>
-    <b:SourceType>InternetSite</b:SourceType>
-    <b:Guid>{66C5144B-6035-4CD6-AB62-682503E469AC}</b:Guid>
-    <b:Title>ESP32 Robot Car Using Websockets</b:Title>
-    <b:Year>2021</b:Year>
-    <b:URL>https://www.donskytech.com/esp32-robot-car-using-websockets/</b:URL>
-    <b:Author>
-      <b:Author>
-        <b:NameList>
-          <b:Person>
-            <b:Last>donsky</b:Last>
-          </b:Person>
-        </b:NameList>
-      </b:Author>
-    </b:Author>
-    <b:Month>julho</b:Month>
-    <b:RefOrder>2</b:RefOrder>
-  </b:Source>
-</b:Sources>
+<file path=customXml/itemProps3.xml><?xml version="1.0" encoding="utf-8"?>
+<ds:datastoreItem xmlns:ds="http://schemas.openxmlformats.org/officeDocument/2006/customXml" ds:itemID="{D489736B-0B14-4818-8EA2-BF423C82E074}">
+  <ds:schemaRefs>
+    <ds:schemaRef ds:uri="http://schemas.microsoft.com/sharepoint/v3/contenttype/forms"/>
+  </ds:schemaRefs>
+</ds:datastoreItem>
 </file>
 
-<file path=customXml/itemProps1.xml><?xml version="1.0" encoding="utf-8"?>
+<file path=customXml/itemProps4.xml><?xml version="1.0" encoding="utf-8"?>
 <ds:datastoreItem xmlns:ds="http://schemas.openxmlformats.org/officeDocument/2006/customXml" ds:itemID="{9D235468-BE12-40DC-A56A-05F405A22D68}">
   <ds:schemaRefs>
     <ds:schemaRef ds:uri="http://schemas.microsoft.com/office/2006/metadata/contentType"/>
@@ -22915,29 +23081,4 @@
     <ds:schemaRef ds:uri="http://schemas.microsoft.com/internal/obd"/>
   </ds:schemaRefs>
 </ds:datastoreItem>
-</file>
-
-<file path=customXml/itemProps2.xml><?xml version="1.0" encoding="utf-8"?>
-<ds:datastoreItem xmlns:ds="http://schemas.openxmlformats.org/officeDocument/2006/customXml" ds:itemID="{D489736B-0B14-4818-8EA2-BF423C82E074}">
-  <ds:schemaRefs>
-    <ds:schemaRef ds:uri="http://schemas.microsoft.com/sharepoint/v3/contenttype/forms"/>
-  </ds:schemaRefs>
-</ds:datastoreItem>
-</file>
-
-<file path=customXml/itemProps3.xml><?xml version="1.0" encoding="utf-8"?>
-<ds:datastoreItem xmlns:ds="http://schemas.openxmlformats.org/officeDocument/2006/customXml" ds:itemID="{EDDF48CE-ECE9-4A80-A45A-46701FB2A9B8}">
-  <ds:schemaRefs>
-    <ds:schemaRef ds:uri="http://schemas.microsoft.com/office/2006/metadata/properties"/>
-    <ds:schemaRef ds:uri="http://schemas.microsoft.com/office/infopath/2007/PartnerControls"/>
-  </ds:schemaRefs>
-</ds:datastoreItem>
-</file>
-
-<file path=customXml/itemProps4.xml><?xml version="1.0" encoding="utf-8"?>
-<ds:datastoreItem xmlns:ds="http://schemas.openxmlformats.org/officeDocument/2006/customXml" ds:itemID="{85B3FAEC-6BB8-4C8C-B8B3-688AE3973907}">
-  <ds:schemaRefs>
-    <ds:schemaRef ds:uri="http://schemas.openxmlformats.org/officeDocument/2006/bibliography"/>
-  </ds:schemaRefs>
-</ds:datastoreItem>
 </file>
</xml_diff>

<commit_message>
Secção de DB adicionada.
</commit_message>
<xml_diff>
--- a/relatorios/fase_C/RC-G2.docx
+++ b/relatorios/fase_C/RC-G2.docx
@@ -1899,7 +1899,7 @@
             </w:rPr>
             <w:fldChar w:fldCharType="separate"/>
           </w:r>
-          <w:hyperlink w:anchor="_Toc104848605" w:history="1">
+          <w:hyperlink w:anchor="_Toc104888070" w:history="1">
             <w:r>
               <w:rPr>
                 <w:rStyle w:val="Hiperligao"/>
@@ -1941,7 +1941,7 @@
                 <w:noProof/>
                 <w:webHidden/>
               </w:rPr>
-              <w:instrText xml:space="preserve"> PAGEREF _Toc104848605 \h </w:instrText>
+              <w:instrText xml:space="preserve"> PAGEREF _Toc104888070 \h </w:instrText>
             </w:r>
             <w:r>
               <w:rPr>
@@ -1985,7 +1985,7 @@
               <w:lang w:eastAsia="pt-PT"/>
             </w:rPr>
           </w:pPr>
-          <w:hyperlink w:anchor="_Toc104848606" w:history="1">
+          <w:hyperlink w:anchor="_Toc104888071" w:history="1">
             <w:r>
               <w:rPr>
                 <w:rStyle w:val="Hiperligao"/>
@@ -2027,7 +2027,7 @@
                 <w:noProof/>
                 <w:webHidden/>
               </w:rPr>
-              <w:instrText xml:space="preserve"> PAGEREF _Toc104848606 \h </w:instrText>
+              <w:instrText xml:space="preserve"> PAGEREF _Toc104888071 \h </w:instrText>
             </w:r>
             <w:r>
               <w:rPr>
@@ -2070,7 +2070,7 @@
               <w:lang w:eastAsia="pt-PT"/>
             </w:rPr>
           </w:pPr>
-          <w:hyperlink w:anchor="_Toc104848607" w:history="1">
+          <w:hyperlink w:anchor="_Toc104888072" w:history="1">
             <w:r>
               <w:rPr>
                 <w:rStyle w:val="Hiperligao"/>
@@ -2097,7 +2097,7 @@
                 <w:noProof/>
                 <w:webHidden/>
               </w:rPr>
-              <w:instrText xml:space="preserve"> PAGEREF _Toc104848607 \h </w:instrText>
+              <w:instrText xml:space="preserve"> PAGEREF _Toc104888072 \h </w:instrText>
             </w:r>
             <w:r>
               <w:rPr>
@@ -2140,7 +2140,7 @@
               <w:lang w:eastAsia="pt-PT"/>
             </w:rPr>
           </w:pPr>
-          <w:hyperlink w:anchor="_Toc104848608" w:history="1">
+          <w:hyperlink w:anchor="_Toc104888073" w:history="1">
             <w:r>
               <w:rPr>
                 <w:rStyle w:val="Hiperligao"/>
@@ -2168,7 +2168,7 @@
                 <w:noProof/>
                 <w:webHidden/>
               </w:rPr>
-              <w:instrText xml:space="preserve"> PAGEREF _Toc104848608 \h </w:instrText>
+              <w:instrText xml:space="preserve"> PAGEREF _Toc104888073 \h </w:instrText>
             </w:r>
             <w:r>
               <w:rPr>
@@ -2212,7 +2212,7 @@
               <w:lang w:eastAsia="pt-PT"/>
             </w:rPr>
           </w:pPr>
-          <w:hyperlink w:anchor="_Toc104848609" w:history="1">
+          <w:hyperlink w:anchor="_Toc104888074" w:history="1">
             <w:r>
               <w:rPr>
                 <w:rStyle w:val="Hiperligao"/>
@@ -2254,7 +2254,7 @@
                 <w:noProof/>
                 <w:webHidden/>
               </w:rPr>
-              <w:instrText xml:space="preserve"> PAGEREF _Toc104848609 \h </w:instrText>
+              <w:instrText xml:space="preserve"> PAGEREF _Toc104888074 \h </w:instrText>
             </w:r>
             <w:r>
               <w:rPr>
@@ -2297,7 +2297,7 @@
               <w:lang w:eastAsia="pt-PT"/>
             </w:rPr>
           </w:pPr>
-          <w:hyperlink w:anchor="_Toc104848610" w:history="1">
+          <w:hyperlink w:anchor="_Toc104888075" w:history="1">
             <w:r>
               <w:rPr>
                 <w:rStyle w:val="Hiperligao"/>
@@ -2324,7 +2324,7 @@
                 <w:noProof/>
                 <w:webHidden/>
               </w:rPr>
-              <w:instrText xml:space="preserve"> PAGEREF _Toc104848610 \h </w:instrText>
+              <w:instrText xml:space="preserve"> PAGEREF _Toc104888075 \h </w:instrText>
             </w:r>
             <w:r>
               <w:rPr>
@@ -2367,7 +2367,7 @@
               <w:lang w:eastAsia="pt-PT"/>
             </w:rPr>
           </w:pPr>
-          <w:hyperlink w:anchor="_Toc104848611" w:history="1">
+          <w:hyperlink w:anchor="_Toc104888076" w:history="1">
             <w:r>
               <w:rPr>
                 <w:rStyle w:val="Hiperligao"/>
@@ -2394,7 +2394,7 @@
                 <w:noProof/>
                 <w:webHidden/>
               </w:rPr>
-              <w:instrText xml:space="preserve"> PAGEREF _Toc104848611 \h </w:instrText>
+              <w:instrText xml:space="preserve"> PAGEREF _Toc104888076 \h </w:instrText>
             </w:r>
             <w:r>
               <w:rPr>
@@ -2437,7 +2437,7 @@
               <w:lang w:eastAsia="pt-PT"/>
             </w:rPr>
           </w:pPr>
-          <w:hyperlink w:anchor="_Toc104848612" w:history="1">
+          <w:hyperlink w:anchor="_Toc104888077" w:history="1">
             <w:r>
               <w:rPr>
                 <w:rStyle w:val="Hiperligao"/>
@@ -2464,7 +2464,7 @@
                 <w:noProof/>
                 <w:webHidden/>
               </w:rPr>
-              <w:instrText xml:space="preserve"> PAGEREF _Toc104848612 \h </w:instrText>
+              <w:instrText xml:space="preserve"> PAGEREF _Toc104888077 \h </w:instrText>
             </w:r>
             <w:r>
               <w:rPr>
@@ -2507,7 +2507,7 @@
               <w:lang w:eastAsia="pt-PT"/>
             </w:rPr>
           </w:pPr>
-          <w:hyperlink w:anchor="_Toc104848613" w:history="1">
+          <w:hyperlink w:anchor="_Toc104888078" w:history="1">
             <w:r>
               <w:rPr>
                 <w:rStyle w:val="Hiperligao"/>
@@ -2534,7 +2534,7 @@
                 <w:noProof/>
                 <w:webHidden/>
               </w:rPr>
-              <w:instrText xml:space="preserve"> PAGEREF _Toc104848613 \h </w:instrText>
+              <w:instrText xml:space="preserve"> PAGEREF _Toc104888078 \h </w:instrText>
             </w:r>
             <w:r>
               <w:rPr>
@@ -2577,7 +2577,7 @@
               <w:lang w:eastAsia="pt-PT"/>
             </w:rPr>
           </w:pPr>
-          <w:hyperlink w:anchor="_Toc104848614" w:history="1">
+          <w:hyperlink w:anchor="_Toc104888079" w:history="1">
             <w:r>
               <w:rPr>
                 <w:rStyle w:val="Hiperligao"/>
@@ -2604,7 +2604,7 @@
                 <w:noProof/>
                 <w:webHidden/>
               </w:rPr>
-              <w:instrText xml:space="preserve"> PAGEREF _Toc104848614 \h </w:instrText>
+              <w:instrText xml:space="preserve"> PAGEREF _Toc104888079 \h </w:instrText>
             </w:r>
             <w:r>
               <w:rPr>
@@ -2637,7 +2637,7 @@
         </w:p>
         <w:p>
           <w:pPr>
-            <w:pStyle w:val="ndice2"/>
+            <w:pStyle w:val="ndice3"/>
             <w:tabs>
               <w:tab w:val="right" w:leader="dot" w:pos="8494"/>
             </w:tabs>
@@ -2647,13 +2647,13 @@
               <w:lang w:eastAsia="pt-PT"/>
             </w:rPr>
           </w:pPr>
-          <w:hyperlink w:anchor="_Toc104848615" w:history="1">
+          <w:hyperlink w:anchor="_Toc104888080" w:history="1">
             <w:r>
               <w:rPr>
                 <w:rStyle w:val="Hiperligao"/>
                 <w:noProof/>
               </w:rPr>
-              <w:t>3.3. Transmissão de assinaturas temporais por BLE</w:t>
+              <w:t>3.2.2 Tabelas da base de dados</w:t>
             </w:r>
             <w:r>
               <w:rPr>
@@ -2674,7 +2674,7 @@
                 <w:noProof/>
                 <w:webHidden/>
               </w:rPr>
-              <w:instrText xml:space="preserve"> PAGEREF _Toc104848615 \h </w:instrText>
+              <w:instrText xml:space="preserve"> PAGEREF _Toc104888080 \h </w:instrText>
             </w:r>
             <w:r>
               <w:rPr>
@@ -2717,7 +2717,7 @@
               <w:lang w:eastAsia="pt-PT"/>
             </w:rPr>
           </w:pPr>
-          <w:hyperlink w:anchor="_Toc104848616" w:history="1">
+          <w:hyperlink w:anchor="_Toc104888081" w:history="1">
             <w:r>
               <w:rPr>
                 <w:rStyle w:val="Hiperligao"/>
@@ -2753,7 +2753,7 @@
                 <w:noProof/>
                 <w:webHidden/>
               </w:rPr>
-              <w:instrText xml:space="preserve"> PAGEREF _Toc104848616 \h </w:instrText>
+              <w:instrText xml:space="preserve"> PAGEREF _Toc104888081 \h </w:instrText>
             </w:r>
             <w:r>
               <w:rPr>
@@ -2797,7 +2797,7 @@
               <w:lang w:eastAsia="pt-PT"/>
             </w:rPr>
           </w:pPr>
-          <w:hyperlink w:anchor="_Toc104848617" w:history="1">
+          <w:hyperlink w:anchor="_Toc104888082" w:history="1">
             <w:r>
               <w:rPr>
                 <w:rStyle w:val="Hiperligao"/>
@@ -2839,7 +2839,7 @@
                 <w:noProof/>
                 <w:webHidden/>
               </w:rPr>
-              <w:instrText xml:space="preserve"> PAGEREF _Toc104848617 \h </w:instrText>
+              <w:instrText xml:space="preserve"> PAGEREF _Toc104888082 \h </w:instrText>
             </w:r>
             <w:r>
               <w:rPr>
@@ -2883,7 +2883,7 @@
               <w:lang w:eastAsia="pt-PT"/>
             </w:rPr>
           </w:pPr>
-          <w:hyperlink w:anchor="_Toc104848618" w:history="1">
+          <w:hyperlink w:anchor="_Toc104888083" w:history="1">
             <w:r>
               <w:rPr>
                 <w:rStyle w:val="Hiperligao"/>
@@ -2925,7 +2925,7 @@
                 <w:noProof/>
                 <w:webHidden/>
               </w:rPr>
-              <w:instrText xml:space="preserve"> PAGEREF _Toc104848618 \h </w:instrText>
+              <w:instrText xml:space="preserve"> PAGEREF _Toc104888083 \h </w:instrText>
             </w:r>
             <w:r>
               <w:rPr>
@@ -2968,7 +2968,7 @@
               <w:lang w:eastAsia="pt-PT"/>
             </w:rPr>
           </w:pPr>
-          <w:hyperlink w:anchor="_Toc104848619" w:history="1">
+          <w:hyperlink w:anchor="_Toc104888084" w:history="1">
             <w:r>
               <w:rPr>
                 <w:rStyle w:val="Hiperligao"/>
@@ -2995,7 +2995,7 @@
                 <w:noProof/>
                 <w:webHidden/>
               </w:rPr>
-              <w:instrText xml:space="preserve"> PAGEREF _Toc104848619 \h </w:instrText>
+              <w:instrText xml:space="preserve"> PAGEREF _Toc104888084 \h </w:instrText>
             </w:r>
             <w:r>
               <w:rPr>
@@ -3039,7 +3039,7 @@
               <w:lang w:eastAsia="pt-PT"/>
             </w:rPr>
           </w:pPr>
-          <w:hyperlink w:anchor="_Toc104848620" w:history="1">
+          <w:hyperlink w:anchor="_Toc104888085" w:history="1">
             <w:r>
               <w:rPr>
                 <w:rStyle w:val="Hiperligao"/>
@@ -3081,7 +3081,7 @@
                 <w:noProof/>
                 <w:webHidden/>
               </w:rPr>
-              <w:instrText xml:space="preserve"> PAGEREF _Toc104848620 \h </w:instrText>
+              <w:instrText xml:space="preserve"> PAGEREF _Toc104888085 \h </w:instrText>
             </w:r>
             <w:r>
               <w:rPr>
@@ -4958,7 +4958,7 @@
         </w:numPr>
       </w:pPr>
       <w:bookmarkStart w:id="1" w:name="_Toc101819676"/>
-      <w:bookmarkStart w:id="2" w:name="_Toc104848605"/>
+      <w:bookmarkStart w:id="2" w:name="_Toc104888070"/>
       <w:r>
         <w:lastRenderedPageBreak/>
         <w:t>Introdução</w:t>
@@ -5802,7 +5802,7 @@
         </w:numPr>
       </w:pPr>
       <w:bookmarkStart w:id="5" w:name="_Toc101819677"/>
-      <w:bookmarkStart w:id="6" w:name="_Toc104848606"/>
+      <w:bookmarkStart w:id="6" w:name="_Toc104888071"/>
       <w:r>
         <w:lastRenderedPageBreak/>
         <w:t>Trabalho Relacionado</w:t>
@@ -5837,7 +5837,7 @@
         <w:pStyle w:val="Ttulo2"/>
       </w:pPr>
       <w:bookmarkStart w:id="7" w:name="_Toc101819678"/>
-      <w:bookmarkStart w:id="8" w:name="_Toc104848607"/>
+      <w:bookmarkStart w:id="8" w:name="_Toc104888072"/>
       <w:r>
         <w:t>2</w:t>
       </w:r>
@@ -6922,7 +6922,7 @@
         </w:rPr>
       </w:pPr>
       <w:bookmarkStart w:id="11" w:name="_Toc101819679"/>
-      <w:bookmarkStart w:id="12" w:name="_Toc104848608"/>
+      <w:bookmarkStart w:id="12" w:name="_Toc104888073"/>
       <w:r>
         <w:rPr>
           <w:lang w:val="en-GB"/>
@@ -8372,7 +8372,7 @@
         </w:numPr>
       </w:pPr>
       <w:bookmarkStart w:id="17" w:name="_Toc101819680"/>
-      <w:bookmarkStart w:id="18" w:name="_Toc104848609"/>
+      <w:bookmarkStart w:id="18" w:name="_Toc104888074"/>
       <w:r>
         <w:lastRenderedPageBreak/>
         <w:t>Fases</w:t>
@@ -8446,7 +8446,7 @@
         <w:pStyle w:val="Ttulo2"/>
       </w:pPr>
       <w:bookmarkStart w:id="19" w:name="_Toc101819681"/>
-      <w:bookmarkStart w:id="20" w:name="_Toc104848610"/>
+      <w:bookmarkStart w:id="20" w:name="_Toc104888075"/>
       <w:r>
         <w:t>3</w:t>
       </w:r>
@@ -9822,7 +9822,7 @@
         <w:pStyle w:val="Ttulo2"/>
       </w:pPr>
       <w:bookmarkStart w:id="27" w:name="_Toc101819682"/>
-      <w:bookmarkStart w:id="28" w:name="_Toc104848611"/>
+      <w:bookmarkStart w:id="28" w:name="_Toc104888076"/>
       <w:r>
         <w:lastRenderedPageBreak/>
         <w:t>3.2</w:t>
@@ -9882,7 +9882,7 @@
         </w:rPr>
       </w:pPr>
       <w:bookmarkStart w:id="29" w:name="_Toc101819683"/>
-      <w:bookmarkStart w:id="30" w:name="_Toc104848612"/>
+      <w:bookmarkStart w:id="30" w:name="_Toc104888077"/>
       <w:r>
         <w:rPr>
           <w:sz w:val="26"/>
@@ -10990,7 +10990,7 @@
       <w:pPr>
         <w:pStyle w:val="Ttulo4"/>
       </w:pPr>
-      <w:bookmarkStart w:id="35" w:name="_Toc104848613"/>
+      <w:bookmarkStart w:id="35" w:name="_Toc104888078"/>
       <w:r>
         <w:lastRenderedPageBreak/>
         <w:t>3.2.1.1</w:t>
@@ -11239,16 +11239,16 @@
         <mc:AlternateContent>
           <mc:Choice Requires="wps">
             <w:drawing>
-              <wp:anchor distT="0" distB="0" distL="114300" distR="114300" simplePos="0" relativeHeight="251675708" behindDoc="0" locked="0" layoutInCell="1" allowOverlap="1" wp14:anchorId="5D131DA3" wp14:editId="487DB6DF">
+              <wp:anchor distT="0" distB="0" distL="114300" distR="114300" simplePos="0" relativeHeight="251675708" behindDoc="0" locked="0" layoutInCell="1" allowOverlap="1" wp14:anchorId="5D131DA3" wp14:editId="025D9C7E">
                 <wp:simplePos x="0" y="0"/>
-                <wp:positionH relativeFrom="column">
-                  <wp:posOffset>608706</wp:posOffset>
+                <wp:positionH relativeFrom="margin">
+                  <wp:align>center</wp:align>
                 </wp:positionH>
                 <wp:positionV relativeFrom="paragraph">
-                  <wp:posOffset>220189</wp:posOffset>
+                  <wp:posOffset>202142</wp:posOffset>
                 </wp:positionV>
-                <wp:extent cx="4190365" cy="177282"/>
-                <wp:effectExtent l="0" t="0" r="635" b="0"/>
+                <wp:extent cx="2717800" cy="152400"/>
+                <wp:effectExtent l="0" t="0" r="6350" b="0"/>
                 <wp:wrapNone/>
                 <wp:docPr id="12" name="Caixa de texto 12"/>
                 <wp:cNvGraphicFramePr/>
@@ -11259,7 +11259,7 @@
                       <wps:spPr>
                         <a:xfrm>
                           <a:off x="0" y="0"/>
-                          <a:ext cx="4190365" cy="177282"/>
+                          <a:ext cx="2717800" cy="152400"/>
                         </a:xfrm>
                         <a:prstGeom prst="rect">
                           <a:avLst/>
@@ -11332,7 +11332,21 @@
                                 <w:sz w:val="20"/>
                                 <w:szCs w:val="20"/>
                               </w:rPr>
-                              <w:t xml:space="preserve"> - Habilitações da categoria administrador.</w:t>
+                              <w:t xml:space="preserve"> - Habilitações da categoria </w:t>
+                            </w:r>
+                            <w:r>
+                              <w:rPr>
+                                <w:sz w:val="20"/>
+                                <w:szCs w:val="20"/>
+                              </w:rPr>
+                              <w:t>ADMIN</w:t>
+                            </w:r>
+                            <w:r>
+                              <w:rPr>
+                                <w:sz w:val="20"/>
+                                <w:szCs w:val="20"/>
+                              </w:rPr>
+                              <w:t>.</w:t>
                             </w:r>
                             <w:bookmarkEnd w:id="36"/>
                           </w:p>
@@ -11347,6 +11361,9 @@
                     </wps:wsp>
                   </a:graphicData>
                 </a:graphic>
+                <wp14:sizeRelH relativeFrom="margin">
+                  <wp14:pctWidth>0</wp14:pctWidth>
+                </wp14:sizeRelH>
                 <wp14:sizeRelV relativeFrom="margin">
                   <wp14:pctHeight>0</wp14:pctHeight>
                 </wp14:sizeRelV>
@@ -11355,7 +11372,7 @@
           </mc:Choice>
           <mc:Fallback>
             <w:pict>
-              <v:shape w14:anchorId="5D131DA3" id="Caixa de texto 12" o:spid="_x0000_s1040" type="#_x0000_t202" style="position:absolute;left:0;text-align:left;margin-left:47.95pt;margin-top:17.35pt;width:329.95pt;height:13.95pt;z-index:251675708;visibility:visible;mso-wrap-style:square;mso-height-percent:0;mso-wrap-distance-left:9pt;mso-wrap-distance-top:0;mso-wrap-distance-right:9pt;mso-wrap-distance-bottom:0;mso-position-horizontal:absolute;mso-position-horizontal-relative:text;mso-position-vertical:absolute;mso-position-vertical-relative:text;mso-height-percent:0;mso-height-relative:margin;v-text-anchor:top" o:gfxdata="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" stroked="f">
+              <v:shape w14:anchorId="5D131DA3" id="Caixa de texto 12" o:spid="_x0000_s1040" type="#_x0000_t202" style="position:absolute;left:0;text-align:left;margin-left:0;margin-top:15.9pt;width:214pt;height:12pt;z-index:251675708;visibility:visible;mso-wrap-style:square;mso-width-percent:0;mso-height-percent:0;mso-wrap-distance-left:9pt;mso-wrap-distance-top:0;mso-wrap-distance-right:9pt;mso-wrap-distance-bottom:0;mso-position-horizontal:center;mso-position-horizontal-relative:margin;mso-position-vertical:absolute;mso-position-vertical-relative:text;mso-width-percent:0;mso-height-percent:0;mso-width-relative:margin;mso-height-relative:margin;v-text-anchor:top" o:gfxdata="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" stroked="f">
                 <v:textbox inset="0,0,0,0">
                   <w:txbxContent>
                     <w:p>
@@ -11417,12 +11434,27 @@
                           <w:sz w:val="20"/>
                           <w:szCs w:val="20"/>
                         </w:rPr>
-                        <w:t xml:space="preserve"> - Habilitações da categoria administrador.</w:t>
+                        <w:t xml:space="preserve"> - Habilitações da categoria </w:t>
+                      </w:r>
+                      <w:r>
+                        <w:rPr>
+                          <w:sz w:val="20"/>
+                          <w:szCs w:val="20"/>
+                        </w:rPr>
+                        <w:t>ADMIN</w:t>
+                      </w:r>
+                      <w:r>
+                        <w:rPr>
+                          <w:sz w:val="20"/>
+                          <w:szCs w:val="20"/>
+                        </w:rPr>
+                        <w:t>.</w:t>
                       </w:r>
                       <w:bookmarkEnd w:id="37"/>
                     </w:p>
                   </w:txbxContent>
                 </v:textbox>
+                <w10:wrap anchorx="margin"/>
               </v:shape>
             </w:pict>
           </mc:Fallback>
@@ -11467,16 +11499,7 @@
         <w:spacing w:after="160" w:line="259" w:lineRule="auto"/>
       </w:pPr>
       <w:r>
-        <w:t>Ler</w:t>
-      </w:r>
-      <w:r>
-        <w:t xml:space="preserve"> </w:t>
-      </w:r>
-      <w:r>
-        <w:t>as amostras que se encontram armazenadas na base de dados.</w:t>
-      </w:r>
-      <w:r>
-        <w:t xml:space="preserve"> </w:t>
+        <w:t xml:space="preserve">Ler as amostras que se encontram armazenadas na base de dados. </w:t>
       </w:r>
     </w:p>
     <w:p>
@@ -11490,13 +11513,7 @@
         <w:spacing w:after="160" w:line="259" w:lineRule="auto"/>
       </w:pPr>
       <w:r>
-        <w:t>P</w:t>
-      </w:r>
-      <w:r>
-        <w:t>esquisar por uma determinada amostra através do seu código identificador (que compõe a chave primária da tabela das amostras)</w:t>
-      </w:r>
-      <w:r>
-        <w:t>.</w:t>
+        <w:t>Pesquisar por uma determinada amostra através do seu código identificador (que compõe a chave primária da tabela das amostras).</w:t>
       </w:r>
     </w:p>
     <w:p>
@@ -11736,25 +11753,7 @@
         </w:drawing>
       </w:r>
       <w:r>
-        <w:t>A figura 1</w:t>
-      </w:r>
-      <w:r>
-        <w:t>1</w:t>
-      </w:r>
-      <w:r>
-        <w:t xml:space="preserve"> descreve a categoria </w:t>
-      </w:r>
-      <w:r>
-        <w:t>USER</w:t>
-      </w:r>
-      <w:r>
-        <w:t xml:space="preserve"> (administrador) e o conjunto de habilitações </w:t>
-      </w:r>
-      <w:r>
-        <w:t>correspondentes</w:t>
-      </w:r>
-      <w:r>
-        <w:t xml:space="preserve">. </w:t>
+        <w:t xml:space="preserve">A figura 11 descreve a categoria USER (administrador) e o conjunto de habilitações correspondentes. </w:t>
       </w:r>
     </w:p>
     <w:p>
@@ -11799,15 +11798,15 @@
         <mc:AlternateContent>
           <mc:Choice Requires="wps">
             <w:drawing>
-              <wp:anchor distT="0" distB="0" distL="114300" distR="114300" simplePos="0" relativeHeight="251678780" behindDoc="0" locked="0" layoutInCell="1" allowOverlap="1" wp14:anchorId="5A6E3B88" wp14:editId="1192195B">
+              <wp:anchor distT="0" distB="0" distL="114300" distR="114300" simplePos="0" relativeHeight="251678780" behindDoc="0" locked="0" layoutInCell="1" allowOverlap="1" wp14:anchorId="5A6E3B88" wp14:editId="6D150B20">
                 <wp:simplePos x="0" y="0"/>
                 <wp:positionH relativeFrom="margin">
                   <wp:align>center</wp:align>
                 </wp:positionH>
                 <wp:positionV relativeFrom="paragraph">
-                  <wp:posOffset>210185</wp:posOffset>
+                  <wp:posOffset>211455</wp:posOffset>
                 </wp:positionV>
-                <wp:extent cx="3032449" cy="177282"/>
+                <wp:extent cx="2556933" cy="152400"/>
                 <wp:effectExtent l="0" t="0" r="0" b="0"/>
                 <wp:wrapNone/>
                 <wp:docPr id="14" name="Caixa de texto 14"/>
@@ -11819,7 +11818,7 @@
                       <wps:spPr>
                         <a:xfrm>
                           <a:off x="0" y="0"/>
-                          <a:ext cx="3032449" cy="177282"/>
+                          <a:ext cx="2556933" cy="152400"/>
                         </a:xfrm>
                         <a:prstGeom prst="rect">
                           <a:avLst/>
@@ -11889,21 +11888,14 @@
                                 <w:sz w:val="20"/>
                                 <w:szCs w:val="20"/>
                               </w:rPr>
-                              <w:t xml:space="preserve"> - Habilitações da categoria utilizado</w:t>
+                              <w:t xml:space="preserve"> - Habilitações da categoria </w:t>
                             </w:r>
                             <w:r>
                               <w:rPr>
                                 <w:sz w:val="20"/>
                                 <w:szCs w:val="20"/>
                               </w:rPr>
-                              <w:t>r</w:t>
-                            </w:r>
-                            <w:r>
-                              <w:rPr>
-                                <w:sz w:val="20"/>
-                                <w:szCs w:val="20"/>
-                              </w:rPr>
-                              <w:t xml:space="preserve"> normal</w:t>
+                              <w:t>USER</w:t>
                             </w:r>
                             <w:r>
                               <w:t>.</w:t>
@@ -11932,7 +11924,7 @@
           </mc:Choice>
           <mc:Fallback>
             <w:pict>
-              <v:shape w14:anchorId="5A6E3B88" id="Caixa de texto 14" o:spid="_x0000_s1041" type="#_x0000_t202" style="position:absolute;left:0;text-align:left;margin-left:0;margin-top:16.55pt;width:238.8pt;height:13.95pt;z-index:251678780;visibility:visible;mso-wrap-style:square;mso-width-percent:0;mso-height-percent:0;mso-wrap-distance-left:9pt;mso-wrap-distance-top:0;mso-wrap-distance-right:9pt;mso-wrap-distance-bottom:0;mso-position-horizontal:center;mso-position-horizontal-relative:margin;mso-position-vertical:absolute;mso-position-vertical-relative:text;mso-width-percent:0;mso-height-percent:0;mso-width-relative:margin;mso-height-relative:margin;v-text-anchor:top" o:gfxdata="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" stroked="f">
+              <v:shape w14:anchorId="5A6E3B88" id="Caixa de texto 14" o:spid="_x0000_s1041" type="#_x0000_t202" style="position:absolute;left:0;text-align:left;margin-left:0;margin-top:16.65pt;width:201.35pt;height:12pt;z-index:251678780;visibility:visible;mso-wrap-style:square;mso-width-percent:0;mso-height-percent:0;mso-wrap-distance-left:9pt;mso-wrap-distance-top:0;mso-wrap-distance-right:9pt;mso-wrap-distance-bottom:0;mso-position-horizontal:center;mso-position-horizontal-relative:margin;mso-position-vertical:absolute;mso-position-vertical-relative:text;mso-width-percent:0;mso-height-percent:0;mso-width-relative:margin;mso-height-relative:margin;v-text-anchor:top" o:gfxdata="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" stroked="f">
                 <v:textbox inset="0,0,0,0">
                   <w:txbxContent>
                     <w:p>
@@ -11991,21 +11983,14 @@
                           <w:sz w:val="20"/>
                           <w:szCs w:val="20"/>
                         </w:rPr>
-                        <w:t xml:space="preserve"> - Habilitações da categoria utilizado</w:t>
+                        <w:t xml:space="preserve"> - Habilitações da categoria </w:t>
                       </w:r>
                       <w:r>
                         <w:rPr>
                           <w:sz w:val="20"/>
                           <w:szCs w:val="20"/>
                         </w:rPr>
-                        <w:t>r</w:t>
-                      </w:r>
-                      <w:r>
-                        <w:rPr>
-                          <w:sz w:val="20"/>
-                          <w:szCs w:val="20"/>
-                        </w:rPr>
-                        <w:t xml:space="preserve"> normal</w:t>
+                        <w:t>USER</w:t>
                       </w:r>
                       <w:r>
                         <w:t>.</w:t>
@@ -12059,18 +12044,9 @@
       <w:pPr>
         <w:pStyle w:val="Ttulo4"/>
       </w:pPr>
-      <w:bookmarkStart w:id="40" w:name="_Toc104848614"/>
-      <w:r>
-        <w:t>3.2.1.</w:t>
-      </w:r>
-      <w:r>
-        <w:t>2</w:t>
-      </w:r>
-      <w:r>
-        <w:t xml:space="preserve"> </w:t>
-      </w:r>
-      <w:r>
-        <w:t>Configuração do protocolo HTTP</w:t>
+      <w:bookmarkStart w:id="40" w:name="_Toc104888079"/>
+      <w:r>
+        <w:t>3.2.1.2 Configuração do protocolo HTTP</w:t>
       </w:r>
       <w:bookmarkEnd w:id="40"/>
     </w:p>
@@ -12198,15 +12174,15 @@
           <w:noProof/>
         </w:rPr>
         <w:drawing>
-          <wp:anchor distT="0" distB="0" distL="114300" distR="114300" simplePos="0" relativeHeight="251679804" behindDoc="0" locked="0" layoutInCell="1" allowOverlap="1" wp14:anchorId="072D8E6E" wp14:editId="10EA81F1">
+          <wp:anchor distT="0" distB="0" distL="114300" distR="114300" simplePos="0" relativeHeight="251679804" behindDoc="1" locked="0" layoutInCell="1" allowOverlap="1" wp14:anchorId="072D8E6E" wp14:editId="75B8B286">
             <wp:simplePos x="0" y="0"/>
             <wp:positionH relativeFrom="margin">
               <wp:align>center</wp:align>
             </wp:positionH>
             <wp:positionV relativeFrom="paragraph">
-              <wp:posOffset>369959</wp:posOffset>
+              <wp:posOffset>174625</wp:posOffset>
             </wp:positionV>
-            <wp:extent cx="3415252" cy="5973918"/>
+            <wp:extent cx="3564467" cy="6234922"/>
             <wp:effectExtent l="0" t="0" r="0" b="0"/>
             <wp:wrapNone/>
             <wp:docPr id="15" name="Imagem 15"/>
@@ -12238,7 +12214,7 @@
                   <pic:spPr bwMode="auto">
                     <a:xfrm>
                       <a:off x="0" y="0"/>
-                      <a:ext cx="3415252" cy="5973918"/>
+                      <a:ext cx="3564467" cy="6234922"/>
                     </a:xfrm>
                     <a:prstGeom prst="rect">
                       <a:avLst/>
@@ -12261,16 +12237,7 @@
         </w:drawing>
       </w:r>
       <w:r>
-        <w:t>O</w:t>
-      </w:r>
-      <w:r>
-        <w:t xml:space="preserve"> algoritmo</w:t>
-      </w:r>
-      <w:r>
-        <w:t>, que descreve o método citado,</w:t>
-      </w:r>
-      <w:r>
-        <w:t xml:space="preserve"> encontra-se traduzido de acordo com o fluxograma </w:t>
+        <w:t xml:space="preserve">O algoritmo, que descreve o método citado, encontra-se traduzido de acordo com o fluxograma </w:t>
       </w:r>
       <w:r>
         <w:t>da figura 12.</w:t>
@@ -12301,6 +12268,113 @@
       </w:pPr>
     </w:p>
     <w:p>
+      <w:pPr>
+        <w:widowControl/>
+        <w:spacing w:after="160" w:line="259" w:lineRule="auto"/>
+      </w:pPr>
+    </w:p>
+    <w:p>
+      <w:pPr>
+        <w:widowControl/>
+        <w:spacing w:after="160" w:line="259" w:lineRule="auto"/>
+      </w:pPr>
+    </w:p>
+    <w:p>
+      <w:pPr>
+        <w:widowControl/>
+        <w:spacing w:after="160" w:line="259" w:lineRule="auto"/>
+      </w:pPr>
+    </w:p>
+    <w:p>
+      <w:pPr>
+        <w:widowControl/>
+        <w:spacing w:after="160" w:line="259" w:lineRule="auto"/>
+      </w:pPr>
+    </w:p>
+    <w:p>
+      <w:pPr>
+        <w:widowControl/>
+        <w:spacing w:after="160" w:line="259" w:lineRule="auto"/>
+      </w:pPr>
+    </w:p>
+    <w:p>
+      <w:pPr>
+        <w:widowControl/>
+        <w:spacing w:after="160" w:line="259" w:lineRule="auto"/>
+      </w:pPr>
+    </w:p>
+    <w:p>
+      <w:pPr>
+        <w:widowControl/>
+        <w:spacing w:after="160" w:line="259" w:lineRule="auto"/>
+      </w:pPr>
+    </w:p>
+    <w:p>
+      <w:pPr>
+        <w:widowControl/>
+        <w:spacing w:after="160" w:line="259" w:lineRule="auto"/>
+      </w:pPr>
+    </w:p>
+    <w:p>
+      <w:pPr>
+        <w:widowControl/>
+        <w:spacing w:after="160" w:line="259" w:lineRule="auto"/>
+      </w:pPr>
+    </w:p>
+    <w:p>
+      <w:pPr>
+        <w:widowControl/>
+        <w:spacing w:after="160" w:line="259" w:lineRule="auto"/>
+      </w:pPr>
+    </w:p>
+    <w:p>
+      <w:pPr>
+        <w:widowControl/>
+        <w:spacing w:after="160" w:line="259" w:lineRule="auto"/>
+      </w:pPr>
+    </w:p>
+    <w:p>
+      <w:pPr>
+        <w:widowControl/>
+        <w:spacing w:after="160" w:line="259" w:lineRule="auto"/>
+      </w:pPr>
+    </w:p>
+    <w:p>
+      <w:pPr>
+        <w:widowControl/>
+        <w:spacing w:after="160" w:line="259" w:lineRule="auto"/>
+      </w:pPr>
+    </w:p>
+    <w:p>
+      <w:pPr>
+        <w:widowControl/>
+        <w:spacing w:after="160" w:line="259" w:lineRule="auto"/>
+      </w:pPr>
+    </w:p>
+    <w:p>
+      <w:pPr>
+        <w:widowControl/>
+        <w:spacing w:after="160" w:line="259" w:lineRule="auto"/>
+      </w:pPr>
+    </w:p>
+    <w:p>
+      <w:pPr>
+        <w:widowControl/>
+        <w:spacing w:after="160" w:line="259" w:lineRule="auto"/>
+      </w:pPr>
+    </w:p>
+    <w:p>
+      <w:pPr>
+        <w:widowControl/>
+        <w:spacing w:after="160" w:line="259" w:lineRule="auto"/>
+      </w:pPr>
+    </w:p>
+    <w:p>
+      <w:pPr>
+        <w:widowControl/>
+        <w:spacing w:after="160" w:line="259" w:lineRule="auto"/>
+        <w:jc w:val="left"/>
+      </w:pPr>
       <w:r>
         <w:rPr>
           <w:noProof/>
@@ -12308,13 +12382,13 @@
         <mc:AlternateContent>
           <mc:Choice Requires="wps">
             <w:drawing>
-              <wp:anchor distT="0" distB="0" distL="114300" distR="114300" simplePos="0" relativeHeight="251681852" behindDoc="0" locked="0" layoutInCell="1" allowOverlap="1" wp14:anchorId="624E83D6" wp14:editId="253F7EF4">
+              <wp:anchor distT="0" distB="0" distL="114300" distR="114300" simplePos="0" relativeHeight="251681852" behindDoc="0" locked="0" layoutInCell="1" allowOverlap="1" wp14:anchorId="624E83D6" wp14:editId="53DFF027">
                 <wp:simplePos x="0" y="0"/>
                 <wp:positionH relativeFrom="margin">
                   <wp:align>center</wp:align>
                 </wp:positionH>
                 <wp:positionV relativeFrom="paragraph">
-                  <wp:posOffset>4800924</wp:posOffset>
+                  <wp:posOffset>219075</wp:posOffset>
                 </wp:positionV>
                 <wp:extent cx="3415030" cy="177282"/>
                 <wp:effectExtent l="0" t="0" r="0" b="0"/>
@@ -12424,7 +12498,7 @@
           </mc:Choice>
           <mc:Fallback>
             <w:pict>
-              <v:shape w14:anchorId="624E83D6" id="Caixa de texto 16" o:spid="_x0000_s1042" type="#_x0000_t202" style="position:absolute;left:0;text-align:left;margin-left:0;margin-top:378.05pt;width:268.9pt;height:13.95pt;z-index:251681852;visibility:visible;mso-wrap-style:square;mso-height-percent:0;mso-wrap-distance-left:9pt;mso-wrap-distance-top:0;mso-wrap-distance-right:9pt;mso-wrap-distance-bottom:0;mso-position-horizontal:center;mso-position-horizontal-relative:margin;mso-position-vertical:absolute;mso-position-vertical-relative:text;mso-height-percent:0;mso-height-relative:margin;v-text-anchor:top" o:gfxdata="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" stroked="f">
+              <v:shape w14:anchorId="624E83D6" id="Caixa de texto 16" o:spid="_x0000_s1042" type="#_x0000_t202" style="position:absolute;margin-left:0;margin-top:17.25pt;width:268.9pt;height:13.95pt;z-index:251681852;visibility:visible;mso-wrap-style:square;mso-height-percent:0;mso-wrap-distance-left:9pt;mso-wrap-distance-top:0;mso-wrap-distance-right:9pt;mso-wrap-distance-bottom:0;mso-position-horizontal:center;mso-position-horizontal-relative:margin;mso-position-vertical:absolute;mso-position-vertical-relative:text;mso-height-percent:0;mso-height-relative:margin;v-text-anchor:top" o:gfxdata="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" stroked="f">
                 <v:textbox inset="0,0,0,0">
                   <w:txbxContent>
                     <w:p>
@@ -12504,152 +12578,197 @@
     </w:p>
     <w:p>
       <w:pPr>
-        <w:pStyle w:val="Ttulo2"/>
-      </w:pPr>
-      <w:bookmarkStart w:id="43" w:name="_Toc101819687"/>
-      <w:bookmarkStart w:id="44" w:name="_Toc104848615"/>
-      <w:r>
+        <w:pStyle w:val="Ttulo3"/>
+        <w:rPr>
+          <w:sz w:val="26"/>
+          <w:szCs w:val="26"/>
+        </w:rPr>
+      </w:pPr>
+      <w:bookmarkStart w:id="43" w:name="_Toc104888080"/>
+      <w:r>
+        <w:rPr>
+          <w:sz w:val="26"/>
+          <w:szCs w:val="26"/>
+        </w:rPr>
         <w:lastRenderedPageBreak/>
-        <w:t>3.3</w:t>
-      </w:r>
-      <w:r>
-        <w:t>.</w:t>
-      </w:r>
-      <w:r>
-        <w:t xml:space="preserve"> </w:t>
+        <w:t xml:space="preserve">3.2.2 </w:t>
+      </w:r>
+      <w:r>
+        <w:rPr>
+          <w:sz w:val="26"/>
+          <w:szCs w:val="26"/>
+        </w:rPr>
+        <w:t>Tabelas da base de dados</w:t>
       </w:r>
       <w:bookmarkEnd w:id="43"/>
-      <w:r>
-        <w:t>Transmissão de assinaturas temporais por BLE</w:t>
-      </w:r>
-      <w:bookmarkEnd w:id="44"/>
-    </w:p>
-    <w:p/>
-    <w:p>
-      <w:r>
-        <w:t xml:space="preserve">De maneira a obtermos o </w:t>
+    </w:p>
+    <w:p>
+      <w:pPr>
+        <w:ind w:left="360"/>
+      </w:pPr>
+    </w:p>
+    <w:p>
+      <w:pPr>
+        <w:widowControl/>
+        <w:spacing w:after="160" w:line="259" w:lineRule="auto"/>
+      </w:pPr>
+      <w:r>
+        <w:t xml:space="preserve">Dentro do sistema de gerenciamento </w:t>
+      </w:r>
+      <w:r>
+        <w:t>de base de dados</w:t>
+      </w:r>
+      <w:sdt>
+        <w:sdtPr>
+          <w:id w:val="666912032"/>
+          <w:citation/>
+        </w:sdtPr>
+        <w:sdtContent>
+          <w:r>
+            <w:fldChar w:fldCharType="begin"/>
+          </w:r>
+          <w:r>
+            <w:instrText xml:space="preserve"> CITATION MYSQL \l 2070 </w:instrText>
+          </w:r>
+          <w:r>
+            <w:fldChar w:fldCharType="separate"/>
+          </w:r>
+          <w:r>
+            <w:rPr>
+              <w:noProof/>
+            </w:rPr>
+            <w:t xml:space="preserve"> </w:t>
+          </w:r>
+          <w:r>
+            <w:rPr>
+              <w:noProof/>
+            </w:rPr>
+            <w:t>[4]</w:t>
+          </w:r>
+          <w:r>
+            <w:fldChar w:fldCharType="end"/>
+          </w:r>
+        </w:sdtContent>
+      </w:sdt>
+      <w:r>
+        <w:t>, o grupo definiu 3 tabelas</w:t>
+      </w:r>
+      <w:r>
+        <w:t>, que são cruciais ao correto funcionamento deste projeto</w:t>
+      </w:r>
+      <w:r>
+        <w:t xml:space="preserve">. </w:t>
+      </w:r>
+      <w:r>
+        <w:t xml:space="preserve">É de salientar que cada tabela representa uma determinada </w:t>
+      </w:r>
+      <w:r>
+        <w:t xml:space="preserve">entidade e que </w:t>
+      </w:r>
+      <w:r>
+        <w:t xml:space="preserve">existem ligações entre as mesmas. </w:t>
+      </w:r>
+    </w:p>
+    <w:p>
+      <w:pPr>
+        <w:widowControl/>
+        <w:spacing w:after="160" w:line="259" w:lineRule="auto"/>
+      </w:pPr>
+      <w:r>
+        <w:t>As tabelas definidas pelo grupo foram as seguintes:</w:t>
+      </w:r>
+    </w:p>
+    <w:p>
+      <w:pPr>
+        <w:pStyle w:val="PargrafodaLista"/>
+        <w:widowControl/>
+        <w:numPr>
+          <w:ilvl w:val="0"/>
+          <w:numId w:val="14"/>
+        </w:numPr>
+        <w:spacing w:after="160" w:line="259" w:lineRule="auto"/>
+      </w:pPr>
+      <w:r>
+        <w:t xml:space="preserve">A tabela “users”, que armazena </w:t>
+      </w:r>
+      <w:r>
+        <w:t xml:space="preserve">a lista de utilizadores autorizados a interagir com o </w:t>
+      </w:r>
+      <w:r>
+        <w:t xml:space="preserve">serviço </w:t>
       </w:r>
       <w:r>
         <w:rPr>
           <w:i/>
           <w:iCs/>
         </w:rPr>
-        <w:t xml:space="preserve">timestamp </w:t>
-      </w:r>
-      <w:r>
-        <w:t xml:space="preserve">no servidor </w:t>
-      </w:r>
-      <w:r>
-        <w:t>recorreu-se</w:t>
-      </w:r>
-      <w:r>
-        <w:t xml:space="preserve"> às capacidades do protocolo </w:t>
-      </w:r>
-      <w:r>
-        <w:t>B</w:t>
-      </w:r>
-      <w:r>
-        <w:t xml:space="preserve">LE, </w:t>
-      </w:r>
-      <w:r>
-        <w:t>criando uma</w:t>
-      </w:r>
-      <w:r>
-        <w:t xml:space="preserve"> característica na qual será escrito o valor </w:t>
-      </w:r>
-      <w:r>
-        <w:t>em</w:t>
-      </w:r>
-      <w:r>
-        <w:t xml:space="preserve"> segundos desde 1 de </w:t>
-      </w:r>
-      <w:r>
-        <w:t>janeiro</w:t>
-      </w:r>
-      <w:r>
-        <w:t xml:space="preserve"> de</w:t>
-      </w:r>
-      <w:r>
-        <w:t xml:space="preserve"> 1970 às 00:00:00</w:t>
-      </w:r>
-      <w:r>
-        <w:t>, como mostra a figura 20.</w:t>
-      </w:r>
-    </w:p>
-    <w:p/>
-    <w:p>
-      <w:pPr>
-        <w:keepNext/>
-        <w:jc w:val="center"/>
-      </w:pPr>
-      <w:r>
-        <w:rPr>
-          <w:noProof/>
-        </w:rPr>
-        <w:drawing>
-          <wp:anchor distT="0" distB="0" distL="114300" distR="114300" simplePos="0" relativeHeight="251658286" behindDoc="0" locked="0" layoutInCell="1" allowOverlap="1" wp14:anchorId="3C7DCA07" wp14:editId="1C7566DD">
-            <wp:simplePos x="0" y="0"/>
-            <wp:positionH relativeFrom="margin">
-              <wp:posOffset>347345</wp:posOffset>
-            </wp:positionH>
-            <wp:positionV relativeFrom="paragraph">
-              <wp:posOffset>21590</wp:posOffset>
-            </wp:positionV>
-            <wp:extent cx="4706282" cy="551815"/>
-            <wp:effectExtent l="19050" t="19050" r="18415" b="19685"/>
-            <wp:wrapNone/>
-            <wp:docPr id="49" name="Imagem 49"/>
-            <wp:cNvGraphicFramePr>
-              <a:graphicFrameLocks xmlns:a="http://schemas.openxmlformats.org/drawingml/2006/main" noChangeAspect="1"/>
-            </wp:cNvGraphicFramePr>
-            <a:graphic xmlns:a="http://schemas.openxmlformats.org/drawingml/2006/main">
-              <a:graphicData uri="http://schemas.openxmlformats.org/drawingml/2006/picture">
-                <pic:pic xmlns:pic="http://schemas.openxmlformats.org/drawingml/2006/picture">
-                  <pic:nvPicPr>
-                    <pic:cNvPr id="1" name=""/>
-                    <pic:cNvPicPr/>
-                  </pic:nvPicPr>
-                  <pic:blipFill rotWithShape="1">
-                    <a:blip r:embed="rId24">
-                      <a:extLst>
-                        <a:ext uri="{28A0092B-C50C-407E-A947-70E740481C1C}">
-                          <a14:useLocalDpi xmlns:a14="http://schemas.microsoft.com/office/drawing/2010/main" val="0"/>
-                        </a:ext>
-                      </a:extLst>
-                    </a:blip>
-                    <a:srcRect l="585"/>
-                    <a:stretch/>
-                  </pic:blipFill>
-                  <pic:spPr bwMode="auto">
-                    <a:xfrm>
-                      <a:off x="0" y="0"/>
-                      <a:ext cx="4706282" cy="551815"/>
-                    </a:xfrm>
-                    <a:prstGeom prst="rect">
-                      <a:avLst/>
-                    </a:prstGeom>
-                    <a:ln>
-                      <a:solidFill>
-                        <a:schemeClr val="accent1"/>
-                      </a:solidFill>
-                    </a:ln>
-                    <a:extLst>
-                      <a:ext uri="{53640926-AAD7-44D8-BBD7-CCE9431645EC}">
-                        <a14:shadowObscured xmlns:a14="http://schemas.microsoft.com/office/drawing/2010/main"/>
-                      </a:ext>
-                    </a:extLst>
-                  </pic:spPr>
-                </pic:pic>
-              </a:graphicData>
-            </a:graphic>
-            <wp14:sizeRelH relativeFrom="margin">
-              <wp14:pctWidth>0</wp14:pctWidth>
-            </wp14:sizeRelH>
-          </wp:anchor>
-        </w:drawing>
-      </w:r>
-    </w:p>
-    <w:p/>
+        <w:t>web.</w:t>
+      </w:r>
+    </w:p>
+    <w:p>
+      <w:pPr>
+        <w:pStyle w:val="PargrafodaLista"/>
+        <w:widowControl/>
+        <w:numPr>
+          <w:ilvl w:val="0"/>
+          <w:numId w:val="14"/>
+        </w:numPr>
+        <w:spacing w:after="160" w:line="259" w:lineRule="auto"/>
+      </w:pPr>
+      <w:r>
+        <w:t>A tabela “authorities”, que</w:t>
+      </w:r>
+      <w:r>
+        <w:t xml:space="preserve"> </w:t>
+      </w:r>
+      <w:r>
+        <w:t xml:space="preserve">contém o conjunto de </w:t>
+      </w:r>
+      <w:r>
+        <w:t>competências</w:t>
+      </w:r>
+      <w:r>
+        <w:t xml:space="preserve"> </w:t>
+      </w:r>
+      <w:r>
+        <w:t xml:space="preserve">associadas a </w:t>
+      </w:r>
+      <w:r>
+        <w:t>cada categoria de utilizador</w:t>
+      </w:r>
+      <w:r>
+        <w:t xml:space="preserve">.  </w:t>
+      </w:r>
+    </w:p>
+    <w:p>
+      <w:pPr>
+        <w:pStyle w:val="PargrafodaLista"/>
+        <w:widowControl/>
+        <w:numPr>
+          <w:ilvl w:val="0"/>
+          <w:numId w:val="14"/>
+        </w:numPr>
+        <w:spacing w:after="160" w:line="259" w:lineRule="auto"/>
+      </w:pPr>
+      <w:r>
+        <w:t>A tabela “</w:t>
+      </w:r>
+      <w:r>
+        <w:t>weather</w:t>
+      </w:r>
+      <w:r>
+        <w:t>”</w:t>
+      </w:r>
+      <w:r>
+        <w:t xml:space="preserve">, </w:t>
+      </w:r>
+      <w:r>
+        <w:t xml:space="preserve">que </w:t>
+      </w:r>
+      <w:r>
+        <w:t>conserva todas as amostras recebidas pelo Sistema Central.</w:t>
+      </w:r>
+    </w:p>
     <w:p>
       <w:pPr>
         <w:widowControl/>
@@ -12663,228 +12782,6 @@
         <w:spacing w:after="160" w:line="259" w:lineRule="auto"/>
         <w:jc w:val="left"/>
       </w:pPr>
-      <w:r>
-        <w:rPr>
-          <w:noProof/>
-        </w:rPr>
-        <mc:AlternateContent>
-          <mc:Choice Requires="wps">
-            <w:drawing>
-              <wp:anchor distT="0" distB="0" distL="114300" distR="114300" simplePos="0" relativeHeight="251658283" behindDoc="0" locked="0" layoutInCell="1" allowOverlap="1" wp14:anchorId="4A917FD2" wp14:editId="2E478D0F">
-                <wp:simplePos x="0" y="0"/>
-                <wp:positionH relativeFrom="margin">
-                  <wp:align>center</wp:align>
-                </wp:positionH>
-                <wp:positionV relativeFrom="paragraph">
-                  <wp:posOffset>4445</wp:posOffset>
-                </wp:positionV>
-                <wp:extent cx="3664528" cy="175260"/>
-                <wp:effectExtent l="0" t="0" r="0" b="0"/>
-                <wp:wrapNone/>
-                <wp:docPr id="62" name="Caixa de texto 62"/>
-                <wp:cNvGraphicFramePr/>
-                <a:graphic xmlns:a="http://schemas.openxmlformats.org/drawingml/2006/main">
-                  <a:graphicData uri="http://schemas.microsoft.com/office/word/2010/wordprocessingShape">
-                    <wps:wsp>
-                      <wps:cNvSpPr txBox="1"/>
-                      <wps:spPr>
-                        <a:xfrm>
-                          <a:off x="0" y="0"/>
-                          <a:ext cx="3664528" cy="175260"/>
-                        </a:xfrm>
-                        <a:prstGeom prst="rect">
-                          <a:avLst/>
-                        </a:prstGeom>
-                        <a:solidFill>
-                          <a:prstClr val="white"/>
-                        </a:solidFill>
-                        <a:ln>
-                          <a:noFill/>
-                        </a:ln>
-                      </wps:spPr>
-                      <wps:txbx>
-                        <w:txbxContent>
-                          <w:p>
-                            <w:pPr>
-                              <w:pStyle w:val="Legenda"/>
-                              <w:jc w:val="center"/>
-                              <w:rPr>
-                                <w:noProof/>
-                                <w:sz w:val="20"/>
-                                <w:szCs w:val="20"/>
-                              </w:rPr>
-                            </w:pPr>
-                            <w:bookmarkStart w:id="45" w:name="_Toc101995513"/>
-                            <w:bookmarkStart w:id="46" w:name="_Toc104848633"/>
-                            <w:r>
-                              <w:rPr>
-                                <w:sz w:val="20"/>
-                                <w:szCs w:val="20"/>
-                              </w:rPr>
-                              <w:t xml:space="preserve">Figura </w:t>
-                            </w:r>
-                            <w:r>
-                              <w:rPr>
-                                <w:sz w:val="20"/>
-                                <w:szCs w:val="20"/>
-                              </w:rPr>
-                              <w:fldChar w:fldCharType="begin"/>
-                            </w:r>
-                            <w:r>
-                              <w:rPr>
-                                <w:sz w:val="20"/>
-                                <w:szCs w:val="20"/>
-                              </w:rPr>
-                              <w:instrText xml:space="preserve"> SEQ Figura \* ARABIC </w:instrText>
-                            </w:r>
-                            <w:r>
-                              <w:rPr>
-                                <w:sz w:val="20"/>
-                                <w:szCs w:val="20"/>
-                              </w:rPr>
-                              <w:fldChar w:fldCharType="separate"/>
-                            </w:r>
-                            <w:r>
-                              <w:rPr>
-                                <w:noProof/>
-                                <w:sz w:val="20"/>
-                                <w:szCs w:val="20"/>
-                              </w:rPr>
-                              <w:t>13</w:t>
-                            </w:r>
-                            <w:r>
-                              <w:rPr>
-                                <w:sz w:val="20"/>
-                                <w:szCs w:val="20"/>
-                              </w:rPr>
-                              <w:fldChar w:fldCharType="end"/>
-                            </w:r>
-                            <w:r>
-                              <w:rPr>
-                                <w:sz w:val="20"/>
-                                <w:szCs w:val="20"/>
-                              </w:rPr>
-                              <w:t xml:space="preserve"> - Declaração da característica temporal no servidor.</w:t>
-                            </w:r>
-                            <w:bookmarkEnd w:id="45"/>
-                            <w:bookmarkEnd w:id="46"/>
-                          </w:p>
-                        </w:txbxContent>
-                      </wps:txbx>
-                      <wps:bodyPr rot="0" spcFirstLastPara="0" vertOverflow="overflow" horzOverflow="overflow" vert="horz" wrap="square" lIns="0" tIns="0" rIns="0" bIns="0" numCol="1" spcCol="0" rtlCol="0" fromWordArt="0" anchor="t" anchorCtr="0" forceAA="0" compatLnSpc="1">
-                        <a:prstTxWarp prst="textNoShape">
-                          <a:avLst/>
-                        </a:prstTxWarp>
-                        <a:noAutofit/>
-                      </wps:bodyPr>
-                    </wps:wsp>
-                  </a:graphicData>
-                </a:graphic>
-                <wp14:sizeRelH relativeFrom="margin">
-                  <wp14:pctWidth>0</wp14:pctWidth>
-                </wp14:sizeRelH>
-                <wp14:sizeRelV relativeFrom="margin">
-                  <wp14:pctHeight>0</wp14:pctHeight>
-                </wp14:sizeRelV>
-              </wp:anchor>
-            </w:drawing>
-          </mc:Choice>
-          <mc:Fallback>
-            <w:pict>
-              <v:shape w14:anchorId="4A917FD2" id="Caixa de texto 62" o:spid="_x0000_s1043" type="#_x0000_t202" style="position:absolute;margin-left:0;margin-top:.35pt;width:288.55pt;height:13.8pt;z-index:251658283;visibility:visible;mso-wrap-style:square;mso-width-percent:0;mso-height-percent:0;mso-wrap-distance-left:9pt;mso-wrap-distance-top:0;mso-wrap-distance-right:9pt;mso-wrap-distance-bottom:0;mso-position-horizontal:center;mso-position-horizontal-relative:margin;mso-position-vertical:absolute;mso-position-vertical-relative:text;mso-width-percent:0;mso-height-percent:0;mso-width-relative:margin;mso-height-relative:margin;v-text-anchor:top" o:gfxdata="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" stroked="f">
-                <v:textbox inset="0,0,0,0">
-                  <w:txbxContent>
-                    <w:p>
-                      <w:pPr>
-                        <w:pStyle w:val="Legenda"/>
-                        <w:jc w:val="center"/>
-                        <w:rPr>
-                          <w:noProof/>
-                          <w:sz w:val="20"/>
-                          <w:szCs w:val="20"/>
-                        </w:rPr>
-                      </w:pPr>
-                      <w:bookmarkStart w:id="47" w:name="_Toc101995513"/>
-                      <w:bookmarkStart w:id="48" w:name="_Toc104848633"/>
-                      <w:r>
-                        <w:rPr>
-                          <w:sz w:val="20"/>
-                          <w:szCs w:val="20"/>
-                        </w:rPr>
-                        <w:t xml:space="preserve">Figura </w:t>
-                      </w:r>
-                      <w:r>
-                        <w:rPr>
-                          <w:sz w:val="20"/>
-                          <w:szCs w:val="20"/>
-                        </w:rPr>
-                        <w:fldChar w:fldCharType="begin"/>
-                      </w:r>
-                      <w:r>
-                        <w:rPr>
-                          <w:sz w:val="20"/>
-                          <w:szCs w:val="20"/>
-                        </w:rPr>
-                        <w:instrText xml:space="preserve"> SEQ Figura \* ARABIC </w:instrText>
-                      </w:r>
-                      <w:r>
-                        <w:rPr>
-                          <w:sz w:val="20"/>
-                          <w:szCs w:val="20"/>
-                        </w:rPr>
-                        <w:fldChar w:fldCharType="separate"/>
-                      </w:r>
-                      <w:r>
-                        <w:rPr>
-                          <w:noProof/>
-                          <w:sz w:val="20"/>
-                          <w:szCs w:val="20"/>
-                        </w:rPr>
-                        <w:t>13</w:t>
-                      </w:r>
-                      <w:r>
-                        <w:rPr>
-                          <w:sz w:val="20"/>
-                          <w:szCs w:val="20"/>
-                        </w:rPr>
-                        <w:fldChar w:fldCharType="end"/>
-                      </w:r>
-                      <w:r>
-                        <w:rPr>
-                          <w:sz w:val="20"/>
-                          <w:szCs w:val="20"/>
-                        </w:rPr>
-                        <w:t xml:space="preserve"> - Declaração da característica temporal no servidor.</w:t>
-                      </w:r>
-                      <w:bookmarkEnd w:id="47"/>
-                      <w:bookmarkEnd w:id="48"/>
-                    </w:p>
-                  </w:txbxContent>
-                </v:textbox>
-                <w10:wrap anchorx="margin"/>
-              </v:shape>
-            </w:pict>
-          </mc:Fallback>
-        </mc:AlternateContent>
-      </w:r>
-    </w:p>
-    <w:p>
-      <w:pPr>
-        <w:widowControl/>
-        <w:spacing w:after="160" w:line="259" w:lineRule="auto"/>
-      </w:pPr>
-      <w:r>
-        <w:t>De seguida, este valor é escrito</w:t>
-      </w:r>
-      <w:r>
-        <w:t xml:space="preserve"> na referida característica</w:t>
-      </w:r>
-      <w:r>
-        <w:t xml:space="preserve">, </w:t>
-      </w:r>
-      <w:r>
-        <w:t>como demonstra a figura 21.</w:t>
-      </w:r>
     </w:p>
     <w:p>
       <w:pPr>
@@ -12892,71 +12789,6 @@
         <w:spacing w:after="160" w:line="259" w:lineRule="auto"/>
         <w:jc w:val="left"/>
       </w:pPr>
-      <w:r>
-        <w:rPr>
-          <w:noProof/>
-        </w:rPr>
-        <w:drawing>
-          <wp:anchor distT="0" distB="0" distL="114300" distR="114300" simplePos="0" relativeHeight="251658273" behindDoc="0" locked="0" layoutInCell="1" allowOverlap="1" wp14:anchorId="16F0274C" wp14:editId="346FB277">
-            <wp:simplePos x="0" y="0"/>
-            <wp:positionH relativeFrom="margin">
-              <wp:align>center</wp:align>
-            </wp:positionH>
-            <wp:positionV relativeFrom="paragraph">
-              <wp:posOffset>29210</wp:posOffset>
-            </wp:positionV>
-            <wp:extent cx="3938270" cy="1559829"/>
-            <wp:effectExtent l="19050" t="19050" r="24130" b="21590"/>
-            <wp:wrapNone/>
-            <wp:docPr id="29" name="Imagem 29"/>
-            <wp:cNvGraphicFramePr>
-              <a:graphicFrameLocks xmlns:a="http://schemas.openxmlformats.org/drawingml/2006/main" noChangeAspect="1"/>
-            </wp:cNvGraphicFramePr>
-            <a:graphic xmlns:a="http://schemas.openxmlformats.org/drawingml/2006/main">
-              <a:graphicData uri="http://schemas.openxmlformats.org/drawingml/2006/picture">
-                <pic:pic xmlns:pic="http://schemas.openxmlformats.org/drawingml/2006/picture">
-                  <pic:nvPicPr>
-                    <pic:cNvPr id="1" name=""/>
-                    <pic:cNvPicPr/>
-                  </pic:nvPicPr>
-                  <pic:blipFill>
-                    <a:blip r:embed="rId25">
-                      <a:extLst>
-                        <a:ext uri="{28A0092B-C50C-407E-A947-70E740481C1C}">
-                          <a14:useLocalDpi xmlns:a14="http://schemas.microsoft.com/office/drawing/2010/main" val="0"/>
-                        </a:ext>
-                      </a:extLst>
-                    </a:blip>
-                    <a:stretch>
-                      <a:fillRect/>
-                    </a:stretch>
-                  </pic:blipFill>
-                  <pic:spPr>
-                    <a:xfrm>
-                      <a:off x="0" y="0"/>
-                      <a:ext cx="3938270" cy="1559829"/>
-                    </a:xfrm>
-                    <a:prstGeom prst="rect">
-                      <a:avLst/>
-                    </a:prstGeom>
-                    <a:ln>
-                      <a:solidFill>
-                        <a:schemeClr val="accent1"/>
-                      </a:solidFill>
-                    </a:ln>
-                  </pic:spPr>
-                </pic:pic>
-              </a:graphicData>
-            </a:graphic>
-            <wp14:sizeRelH relativeFrom="page">
-              <wp14:pctWidth>0</wp14:pctWidth>
-            </wp14:sizeRelH>
-            <wp14:sizeRelV relativeFrom="page">
-              <wp14:pctHeight>0</wp14:pctHeight>
-            </wp14:sizeRelV>
-          </wp:anchor>
-        </w:drawing>
-      </w:r>
     </w:p>
     <w:p>
       <w:pPr>
@@ -12976,232 +12808,24 @@
       <w:pPr>
         <w:widowControl/>
         <w:spacing w:after="160" w:line="259" w:lineRule="auto"/>
-        <w:jc w:val="left"/>
       </w:pPr>
     </w:p>
     <w:p>
       <w:pPr>
         <w:widowControl/>
         <w:spacing w:after="160" w:line="259" w:lineRule="auto"/>
-        <w:jc w:val="left"/>
       </w:pPr>
     </w:p>
     <w:p>
       <w:pPr>
         <w:widowControl/>
         <w:spacing w:after="160" w:line="259" w:lineRule="auto"/>
-        <w:jc w:val="left"/>
-      </w:pPr>
-      <w:r>
-        <w:rPr>
-          <w:noProof/>
-        </w:rPr>
-        <mc:AlternateContent>
-          <mc:Choice Requires="wps">
-            <w:drawing>
-              <wp:anchor distT="0" distB="0" distL="114300" distR="114300" simplePos="0" relativeHeight="251658275" behindDoc="0" locked="0" layoutInCell="1" allowOverlap="1" wp14:anchorId="747391FB" wp14:editId="4D622B71">
-                <wp:simplePos x="0" y="0"/>
-                <wp:positionH relativeFrom="margin">
-                  <wp:align>center</wp:align>
-                </wp:positionH>
-                <wp:positionV relativeFrom="paragraph">
-                  <wp:posOffset>235585</wp:posOffset>
-                </wp:positionV>
-                <wp:extent cx="3816350" cy="167640"/>
-                <wp:effectExtent l="0" t="0" r="0" b="3810"/>
-                <wp:wrapSquare wrapText="bothSides"/>
-                <wp:docPr id="50" name="Caixa de texto 50"/>
-                <wp:cNvGraphicFramePr/>
-                <a:graphic xmlns:a="http://schemas.openxmlformats.org/drawingml/2006/main">
-                  <a:graphicData uri="http://schemas.microsoft.com/office/word/2010/wordprocessingShape">
-                    <wps:wsp>
-                      <wps:cNvSpPr txBox="1"/>
-                      <wps:spPr>
-                        <a:xfrm>
-                          <a:off x="0" y="0"/>
-                          <a:ext cx="3816350" cy="167640"/>
-                        </a:xfrm>
-                        <a:prstGeom prst="rect">
-                          <a:avLst/>
-                        </a:prstGeom>
-                        <a:solidFill>
-                          <a:prstClr val="white"/>
-                        </a:solidFill>
-                        <a:ln>
-                          <a:noFill/>
-                        </a:ln>
-                      </wps:spPr>
-                      <wps:txbx>
-                        <w:txbxContent>
-                          <w:p>
-                            <w:pPr>
-                              <w:pStyle w:val="Legenda"/>
-                              <w:jc w:val="center"/>
-                              <w:rPr>
-                                <w:sz w:val="20"/>
-                                <w:szCs w:val="20"/>
-                              </w:rPr>
-                            </w:pPr>
-                            <w:bookmarkStart w:id="49" w:name="_Toc101995514"/>
-                            <w:bookmarkStart w:id="50" w:name="_Toc104848634"/>
-                            <w:r>
-                              <w:rPr>
-                                <w:sz w:val="20"/>
-                                <w:szCs w:val="20"/>
-                              </w:rPr>
-                              <w:t xml:space="preserve">Figura </w:t>
-                            </w:r>
-                            <w:r>
-                              <w:rPr>
-                                <w:sz w:val="20"/>
-                                <w:szCs w:val="20"/>
-                              </w:rPr>
-                              <w:fldChar w:fldCharType="begin"/>
-                            </w:r>
-                            <w:r>
-                              <w:rPr>
-                                <w:sz w:val="20"/>
-                                <w:szCs w:val="20"/>
-                              </w:rPr>
-                              <w:instrText xml:space="preserve"> SEQ Figura \* ARABIC </w:instrText>
-                            </w:r>
-                            <w:r>
-                              <w:rPr>
-                                <w:sz w:val="20"/>
-                                <w:szCs w:val="20"/>
-                              </w:rPr>
-                              <w:fldChar w:fldCharType="separate"/>
-                            </w:r>
-                            <w:r>
-                              <w:rPr>
-                                <w:noProof/>
-                                <w:sz w:val="20"/>
-                                <w:szCs w:val="20"/>
-                              </w:rPr>
-                              <w:t>14</w:t>
-                            </w:r>
-                            <w:r>
-                              <w:rPr>
-                                <w:noProof/>
-                                <w:sz w:val="20"/>
-                                <w:szCs w:val="20"/>
-                              </w:rPr>
-                              <w:fldChar w:fldCharType="end"/>
-                            </w:r>
-                            <w:r>
-                              <w:rPr>
-                                <w:sz w:val="20"/>
-                                <w:szCs w:val="20"/>
-                              </w:rPr>
-                              <w:t>- População do array a ser enviado pela característica.</w:t>
-                            </w:r>
-                            <w:bookmarkEnd w:id="49"/>
-                            <w:bookmarkEnd w:id="50"/>
-                          </w:p>
-                        </w:txbxContent>
-                      </wps:txbx>
-                      <wps:bodyPr rot="0" spcFirstLastPara="0" vertOverflow="overflow" horzOverflow="overflow" vert="horz" wrap="square" lIns="0" tIns="0" rIns="0" bIns="0" numCol="1" spcCol="0" rtlCol="0" fromWordArt="0" anchor="t" anchorCtr="0" forceAA="0" compatLnSpc="1">
-                        <a:prstTxWarp prst="textNoShape">
-                          <a:avLst/>
-                        </a:prstTxWarp>
-                        <a:noAutofit/>
-                      </wps:bodyPr>
-                    </wps:wsp>
-                  </a:graphicData>
-                </a:graphic>
-                <wp14:sizeRelH relativeFrom="margin">
-                  <wp14:pctWidth>0</wp14:pctWidth>
-                </wp14:sizeRelH>
-                <wp14:sizeRelV relativeFrom="margin">
-                  <wp14:pctHeight>0</wp14:pctHeight>
-                </wp14:sizeRelV>
-              </wp:anchor>
-            </w:drawing>
-          </mc:Choice>
-          <mc:Fallback>
-            <w:pict>
-              <v:shape w14:anchorId="747391FB" id="Caixa de texto 50" o:spid="_x0000_s1044" type="#_x0000_t202" style="position:absolute;margin-left:0;margin-top:18.55pt;width:300.5pt;height:13.2pt;z-index:251658275;visibility:visible;mso-wrap-style:square;mso-width-percent:0;mso-height-percent:0;mso-wrap-distance-left:9pt;mso-wrap-distance-top:0;mso-wrap-distance-right:9pt;mso-wrap-distance-bottom:0;mso-position-horizontal:center;mso-position-horizontal-relative:margin;mso-position-vertical:absolute;mso-position-vertical-relative:text;mso-width-percent:0;mso-height-percent:0;mso-width-relative:margin;mso-height-relative:margin;v-text-anchor:top" o:gfxdata="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" stroked="f">
-                <v:textbox inset="0,0,0,0">
-                  <w:txbxContent>
-                    <w:p>
-                      <w:pPr>
-                        <w:pStyle w:val="Legenda"/>
-                        <w:jc w:val="center"/>
-                        <w:rPr>
-                          <w:sz w:val="20"/>
-                          <w:szCs w:val="20"/>
-                        </w:rPr>
-                      </w:pPr>
-                      <w:bookmarkStart w:id="51" w:name="_Toc101995514"/>
-                      <w:bookmarkStart w:id="52" w:name="_Toc104848634"/>
-                      <w:r>
-                        <w:rPr>
-                          <w:sz w:val="20"/>
-                          <w:szCs w:val="20"/>
-                        </w:rPr>
-                        <w:t xml:space="preserve">Figura </w:t>
-                      </w:r>
-                      <w:r>
-                        <w:rPr>
-                          <w:sz w:val="20"/>
-                          <w:szCs w:val="20"/>
-                        </w:rPr>
-                        <w:fldChar w:fldCharType="begin"/>
-                      </w:r>
-                      <w:r>
-                        <w:rPr>
-                          <w:sz w:val="20"/>
-                          <w:szCs w:val="20"/>
-                        </w:rPr>
-                        <w:instrText xml:space="preserve"> SEQ Figura \* ARABIC </w:instrText>
-                      </w:r>
-                      <w:r>
-                        <w:rPr>
-                          <w:sz w:val="20"/>
-                          <w:szCs w:val="20"/>
-                        </w:rPr>
-                        <w:fldChar w:fldCharType="separate"/>
-                      </w:r>
-                      <w:r>
-                        <w:rPr>
-                          <w:noProof/>
-                          <w:sz w:val="20"/>
-                          <w:szCs w:val="20"/>
-                        </w:rPr>
-                        <w:t>14</w:t>
-                      </w:r>
-                      <w:r>
-                        <w:rPr>
-                          <w:noProof/>
-                          <w:sz w:val="20"/>
-                          <w:szCs w:val="20"/>
-                        </w:rPr>
-                        <w:fldChar w:fldCharType="end"/>
-                      </w:r>
-                      <w:r>
-                        <w:rPr>
-                          <w:sz w:val="20"/>
-                          <w:szCs w:val="20"/>
-                        </w:rPr>
-                        <w:t>- População do array a ser enviado pela característica.</w:t>
-                      </w:r>
-                      <w:bookmarkEnd w:id="51"/>
-                      <w:bookmarkEnd w:id="52"/>
-                    </w:p>
-                  </w:txbxContent>
-                </v:textbox>
-                <w10:wrap type="square" anchorx="margin"/>
-              </v:shape>
-            </w:pict>
-          </mc:Fallback>
-        </mc:AlternateContent>
-      </w:r>
+      </w:pPr>
     </w:p>
     <w:p>
       <w:pPr>
         <w:widowControl/>
         <w:spacing w:after="160" w:line="259" w:lineRule="auto"/>
-        <w:jc w:val="left"/>
       </w:pPr>
     </w:p>
     <w:p>
@@ -13209,306 +12833,24 @@
         <w:widowControl/>
         <w:spacing w:after="160" w:line="259" w:lineRule="auto"/>
       </w:pPr>
-      <w:r>
-        <w:t xml:space="preserve">Assim sendo, o servidor lê os valores </w:t>
-      </w:r>
-      <w:r>
-        <w:t>nestes impressos</w:t>
-      </w:r>
-      <w:r>
-        <w:t>, evidenciada na figura 22.</w:t>
-      </w:r>
     </w:p>
     <w:p>
       <w:pPr>
         <w:widowControl/>
         <w:spacing w:after="160" w:line="259" w:lineRule="auto"/>
-        <w:jc w:val="left"/>
-      </w:pPr>
-      <w:r>
-        <w:rPr>
-          <w:noProof/>
-        </w:rPr>
-        <w:drawing>
-          <wp:anchor distT="0" distB="0" distL="114300" distR="114300" simplePos="0" relativeHeight="251658274" behindDoc="0" locked="0" layoutInCell="1" allowOverlap="1" wp14:anchorId="4F41C3EE" wp14:editId="24B4E080">
-            <wp:simplePos x="0" y="0"/>
-            <wp:positionH relativeFrom="margin">
-              <wp:align>center</wp:align>
-            </wp:positionH>
-            <wp:positionV relativeFrom="paragraph">
-              <wp:posOffset>24765</wp:posOffset>
-            </wp:positionV>
-            <wp:extent cx="4291330" cy="659130"/>
-            <wp:effectExtent l="19050" t="19050" r="13970" b="26670"/>
-            <wp:wrapSquare wrapText="bothSides"/>
-            <wp:docPr id="48" name="Imagem 48"/>
-            <wp:cNvGraphicFramePr>
-              <a:graphicFrameLocks xmlns:a="http://schemas.openxmlformats.org/drawingml/2006/main" noChangeAspect="1"/>
-            </wp:cNvGraphicFramePr>
-            <a:graphic xmlns:a="http://schemas.openxmlformats.org/drawingml/2006/main">
-              <a:graphicData uri="http://schemas.openxmlformats.org/drawingml/2006/picture">
-                <pic:pic xmlns:pic="http://schemas.openxmlformats.org/drawingml/2006/picture">
-                  <pic:nvPicPr>
-                    <pic:cNvPr id="1" name=""/>
-                    <pic:cNvPicPr/>
-                  </pic:nvPicPr>
-                  <pic:blipFill rotWithShape="1">
-                    <a:blip r:embed="rId26">
-                      <a:extLst>
-                        <a:ext uri="{28A0092B-C50C-407E-A947-70E740481C1C}">
-                          <a14:useLocalDpi xmlns:a14="http://schemas.microsoft.com/office/drawing/2010/main" val="0"/>
-                        </a:ext>
-                      </a:extLst>
-                    </a:blip>
-                    <a:srcRect t="68591"/>
-                    <a:stretch/>
-                  </pic:blipFill>
-                  <pic:spPr bwMode="auto">
-                    <a:xfrm>
-                      <a:off x="0" y="0"/>
-                      <a:ext cx="4291330" cy="659130"/>
-                    </a:xfrm>
-                    <a:prstGeom prst="rect">
-                      <a:avLst/>
-                    </a:prstGeom>
-                    <a:ln>
-                      <a:solidFill>
-                        <a:schemeClr val="accent1"/>
-                      </a:solidFill>
-                    </a:ln>
-                    <a:extLst>
-                      <a:ext uri="{53640926-AAD7-44D8-BBD7-CCE9431645EC}">
-                        <a14:shadowObscured xmlns:a14="http://schemas.microsoft.com/office/drawing/2010/main"/>
-                      </a:ext>
-                    </a:extLst>
-                  </pic:spPr>
-                </pic:pic>
-              </a:graphicData>
-            </a:graphic>
-            <wp14:sizeRelH relativeFrom="page">
-              <wp14:pctWidth>0</wp14:pctWidth>
-            </wp14:sizeRelH>
-            <wp14:sizeRelV relativeFrom="page">
-              <wp14:pctHeight>0</wp14:pctHeight>
-            </wp14:sizeRelV>
-          </wp:anchor>
-        </w:drawing>
-      </w:r>
+      </w:pPr>
     </w:p>
     <w:p>
       <w:pPr>
         <w:widowControl/>
         <w:spacing w:after="160" w:line="259" w:lineRule="auto"/>
-        <w:jc w:val="left"/>
       </w:pPr>
     </w:p>
     <w:p>
       <w:pPr>
         <w:widowControl/>
         <w:spacing w:after="160" w:line="259" w:lineRule="auto"/>
-        <w:jc w:val="left"/>
-      </w:pPr>
-      <w:r>
-        <w:rPr>
-          <w:noProof/>
-        </w:rPr>
-        <mc:AlternateContent>
-          <mc:Choice Requires="wps">
-            <w:drawing>
-              <wp:anchor distT="0" distB="0" distL="114300" distR="114300" simplePos="0" relativeHeight="251658276" behindDoc="0" locked="0" layoutInCell="1" allowOverlap="1" wp14:anchorId="573D28F5" wp14:editId="37FC42F7">
-                <wp:simplePos x="0" y="0"/>
-                <wp:positionH relativeFrom="margin">
-                  <wp:align>center</wp:align>
-                </wp:positionH>
-                <wp:positionV relativeFrom="paragraph">
-                  <wp:posOffset>169545</wp:posOffset>
-                </wp:positionV>
-                <wp:extent cx="4291330" cy="160020"/>
-                <wp:effectExtent l="0" t="0" r="0" b="0"/>
-                <wp:wrapSquare wrapText="bothSides"/>
-                <wp:docPr id="54" name="Caixa de texto 54"/>
-                <wp:cNvGraphicFramePr/>
-                <a:graphic xmlns:a="http://schemas.openxmlformats.org/drawingml/2006/main">
-                  <a:graphicData uri="http://schemas.microsoft.com/office/word/2010/wordprocessingShape">
-                    <wps:wsp>
-                      <wps:cNvSpPr txBox="1"/>
-                      <wps:spPr>
-                        <a:xfrm>
-                          <a:off x="0" y="0"/>
-                          <a:ext cx="4291330" cy="160020"/>
-                        </a:xfrm>
-                        <a:prstGeom prst="rect">
-                          <a:avLst/>
-                        </a:prstGeom>
-                        <a:solidFill>
-                          <a:prstClr val="white"/>
-                        </a:solidFill>
-                        <a:ln>
-                          <a:noFill/>
-                        </a:ln>
-                      </wps:spPr>
-                      <wps:txbx>
-                        <w:txbxContent>
-                          <w:p>
-                            <w:pPr>
-                              <w:pStyle w:val="Legenda"/>
-                              <w:jc w:val="center"/>
-                              <w:rPr>
-                                <w:sz w:val="20"/>
-                                <w:szCs w:val="20"/>
-                              </w:rPr>
-                            </w:pPr>
-                            <w:bookmarkStart w:id="53" w:name="_Toc101995515"/>
-                            <w:bookmarkStart w:id="54" w:name="_Toc104848635"/>
-                            <w:r>
-                              <w:rPr>
-                                <w:sz w:val="20"/>
-                                <w:szCs w:val="20"/>
-                              </w:rPr>
-                              <w:t xml:space="preserve">Figura </w:t>
-                            </w:r>
-                            <w:r>
-                              <w:rPr>
-                                <w:sz w:val="20"/>
-                                <w:szCs w:val="20"/>
-                              </w:rPr>
-                              <w:fldChar w:fldCharType="begin"/>
-                            </w:r>
-                            <w:r>
-                              <w:rPr>
-                                <w:sz w:val="20"/>
-                                <w:szCs w:val="20"/>
-                              </w:rPr>
-                              <w:instrText xml:space="preserve"> SEQ Figura \* ARABIC </w:instrText>
-                            </w:r>
-                            <w:r>
-                              <w:rPr>
-                                <w:sz w:val="20"/>
-                                <w:szCs w:val="20"/>
-                              </w:rPr>
-                              <w:fldChar w:fldCharType="separate"/>
-                            </w:r>
-                            <w:r>
-                              <w:rPr>
-                                <w:noProof/>
-                                <w:sz w:val="20"/>
-                                <w:szCs w:val="20"/>
-                              </w:rPr>
-                              <w:t>15</w:t>
-                            </w:r>
-                            <w:r>
-                              <w:rPr>
-                                <w:noProof/>
-                                <w:sz w:val="20"/>
-                                <w:szCs w:val="20"/>
-                              </w:rPr>
-                              <w:fldChar w:fldCharType="end"/>
-                            </w:r>
-                            <w:r>
-                              <w:rPr>
-                                <w:sz w:val="20"/>
-                                <w:szCs w:val="20"/>
-                              </w:rPr>
-                              <w:t xml:space="preserve"> - Leitura do valor temporal.</w:t>
-                            </w:r>
-                            <w:bookmarkEnd w:id="53"/>
-                            <w:bookmarkEnd w:id="54"/>
-                          </w:p>
-                        </w:txbxContent>
-                      </wps:txbx>
-                      <wps:bodyPr rot="0" spcFirstLastPara="0" vertOverflow="overflow" horzOverflow="overflow" vert="horz" wrap="square" lIns="0" tIns="0" rIns="0" bIns="0" numCol="1" spcCol="0" rtlCol="0" fromWordArt="0" anchor="t" anchorCtr="0" forceAA="0" compatLnSpc="1">
-                        <a:prstTxWarp prst="textNoShape">
-                          <a:avLst/>
-                        </a:prstTxWarp>
-                        <a:noAutofit/>
-                      </wps:bodyPr>
-                    </wps:wsp>
-                  </a:graphicData>
-                </a:graphic>
-                <wp14:sizeRelV relativeFrom="margin">
-                  <wp14:pctHeight>0</wp14:pctHeight>
-                </wp14:sizeRelV>
-              </wp:anchor>
-            </w:drawing>
-          </mc:Choice>
-          <mc:Fallback>
-            <w:pict>
-              <v:shape w14:anchorId="573D28F5" id="Caixa de texto 54" o:spid="_x0000_s1045" type="#_x0000_t202" style="position:absolute;margin-left:0;margin-top:13.35pt;width:337.9pt;height:12.6pt;z-index:251658276;visibility:visible;mso-wrap-style:square;mso-height-percent:0;mso-wrap-distance-left:9pt;mso-wrap-distance-top:0;mso-wrap-distance-right:9pt;mso-wrap-distance-bottom:0;mso-position-horizontal:center;mso-position-horizontal-relative:margin;mso-position-vertical:absolute;mso-position-vertical-relative:text;mso-height-percent:0;mso-height-relative:margin;v-text-anchor:top" o:gfxdata="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" stroked="f">
-                <v:textbox inset="0,0,0,0">
-                  <w:txbxContent>
-                    <w:p>
-                      <w:pPr>
-                        <w:pStyle w:val="Legenda"/>
-                        <w:jc w:val="center"/>
-                        <w:rPr>
-                          <w:sz w:val="20"/>
-                          <w:szCs w:val="20"/>
-                        </w:rPr>
-                      </w:pPr>
-                      <w:bookmarkStart w:id="55" w:name="_Toc101995515"/>
-                      <w:bookmarkStart w:id="56" w:name="_Toc104848635"/>
-                      <w:r>
-                        <w:rPr>
-                          <w:sz w:val="20"/>
-                          <w:szCs w:val="20"/>
-                        </w:rPr>
-                        <w:t xml:space="preserve">Figura </w:t>
-                      </w:r>
-                      <w:r>
-                        <w:rPr>
-                          <w:sz w:val="20"/>
-                          <w:szCs w:val="20"/>
-                        </w:rPr>
-                        <w:fldChar w:fldCharType="begin"/>
-                      </w:r>
-                      <w:r>
-                        <w:rPr>
-                          <w:sz w:val="20"/>
-                          <w:szCs w:val="20"/>
-                        </w:rPr>
-                        <w:instrText xml:space="preserve"> SEQ Figura \* ARABIC </w:instrText>
-                      </w:r>
-                      <w:r>
-                        <w:rPr>
-                          <w:sz w:val="20"/>
-                          <w:szCs w:val="20"/>
-                        </w:rPr>
-                        <w:fldChar w:fldCharType="separate"/>
-                      </w:r>
-                      <w:r>
-                        <w:rPr>
-                          <w:noProof/>
-                          <w:sz w:val="20"/>
-                          <w:szCs w:val="20"/>
-                        </w:rPr>
-                        <w:t>15</w:t>
-                      </w:r>
-                      <w:r>
-                        <w:rPr>
-                          <w:noProof/>
-                          <w:sz w:val="20"/>
-                          <w:szCs w:val="20"/>
-                        </w:rPr>
-                        <w:fldChar w:fldCharType="end"/>
-                      </w:r>
-                      <w:r>
-                        <w:rPr>
-                          <w:sz w:val="20"/>
-                          <w:szCs w:val="20"/>
-                        </w:rPr>
-                        <w:t xml:space="preserve"> - Leitura do valor temporal.</w:t>
-                      </w:r>
-                      <w:bookmarkEnd w:id="55"/>
-                      <w:bookmarkEnd w:id="56"/>
-                    </w:p>
-                  </w:txbxContent>
-                </v:textbox>
-                <w10:wrap type="square" anchorx="margin"/>
-              </v:shape>
-            </w:pict>
-          </mc:Fallback>
-        </mc:AlternateContent>
-      </w:r>
+      </w:pPr>
     </w:p>
     <w:p>
       <w:pPr>
@@ -13521,182 +12863,35 @@
         <w:widowControl/>
         <w:spacing w:after="160" w:line="259" w:lineRule="auto"/>
       </w:pPr>
-      <w:r>
-        <w:t xml:space="preserve">Tendo obtido o mencionado valor são realizadas um conjunto de operações de modo a converter o tempo em segundos numa </w:t>
-      </w:r>
-      <w:r>
-        <w:rPr>
-          <w:i/>
-          <w:iCs/>
-        </w:rPr>
-        <w:t xml:space="preserve">timestamp </w:t>
-      </w:r>
-      <w:r>
-        <w:t>com o formato: dia</w:t>
-      </w:r>
-      <w:r>
-        <w:t xml:space="preserve"> da semana</w:t>
-      </w:r>
-      <w:r>
-        <w:t xml:space="preserve">, </w:t>
-      </w:r>
-      <w:r>
-        <w:t>ano</w:t>
-      </w:r>
-      <w:r>
-        <w:t xml:space="preserve">, </w:t>
-      </w:r>
-      <w:r>
-        <w:t>mês, dia e</w:t>
-      </w:r>
-      <w:r>
-        <w:t xml:space="preserve"> </w:t>
-      </w:r>
-      <w:proofErr w:type="spellStart"/>
-      <w:r>
-        <w:t>hh</w:t>
-      </w:r>
-      <w:proofErr w:type="spellEnd"/>
-      <w:r>
-        <w:t>(horas</w:t>
-      </w:r>
-      <w:r>
-        <w:t>):</w:t>
-      </w:r>
-      <w:r>
-        <w:t xml:space="preserve"> </w:t>
-      </w:r>
-      <w:r>
-        <w:t>mm</w:t>
-      </w:r>
-      <w:r>
-        <w:t>(minutos)</w:t>
-      </w:r>
-      <w:r>
-        <w:t>:</w:t>
-      </w:r>
-      <w:r>
-        <w:t xml:space="preserve"> </w:t>
-      </w:r>
-      <w:proofErr w:type="spellStart"/>
-      <w:r>
-        <w:t>ss</w:t>
-      </w:r>
-      <w:proofErr w:type="spellEnd"/>
-      <w:r>
-        <w:t>(segundos)</w:t>
-      </w:r>
-      <w:r>
-        <w:t xml:space="preserve">, como </w:t>
-      </w:r>
-      <w:r>
-        <w:t xml:space="preserve">mostra </w:t>
-      </w:r>
-      <w:r>
-        <w:t>a</w:t>
-      </w:r>
-      <w:r>
-        <w:t xml:space="preserve"> figura 23.</w:t>
-      </w:r>
     </w:p>
     <w:p>
       <w:pPr>
         <w:widowControl/>
         <w:spacing w:after="160" w:line="259" w:lineRule="auto"/>
-        <w:jc w:val="left"/>
-      </w:pPr>
-      <w:r>
-        <w:rPr>
-          <w:noProof/>
-        </w:rPr>
-        <w:drawing>
-          <wp:anchor distT="0" distB="0" distL="114300" distR="114300" simplePos="0" relativeHeight="251658277" behindDoc="0" locked="0" layoutInCell="1" allowOverlap="1" wp14:anchorId="38DCE031" wp14:editId="26F9AB42">
-            <wp:simplePos x="0" y="0"/>
-            <wp:positionH relativeFrom="margin">
-              <wp:align>center</wp:align>
-            </wp:positionH>
-            <wp:positionV relativeFrom="paragraph">
-              <wp:posOffset>20955</wp:posOffset>
-            </wp:positionV>
-            <wp:extent cx="2396490" cy="1666215"/>
-            <wp:effectExtent l="19050" t="19050" r="22860" b="10795"/>
-            <wp:wrapNone/>
-            <wp:docPr id="55" name="Imagem 55"/>
-            <wp:cNvGraphicFramePr>
-              <a:graphicFrameLocks xmlns:a="http://schemas.openxmlformats.org/drawingml/2006/main" noChangeAspect="1"/>
-            </wp:cNvGraphicFramePr>
-            <a:graphic xmlns:a="http://schemas.openxmlformats.org/drawingml/2006/main">
-              <a:graphicData uri="http://schemas.openxmlformats.org/drawingml/2006/picture">
-                <pic:pic xmlns:pic="http://schemas.openxmlformats.org/drawingml/2006/picture">
-                  <pic:nvPicPr>
-                    <pic:cNvPr id="1" name=""/>
-                    <pic:cNvPicPr/>
-                  </pic:nvPicPr>
-                  <pic:blipFill>
-                    <a:blip r:embed="rId27">
-                      <a:extLst>
-                        <a:ext uri="{28A0092B-C50C-407E-A947-70E740481C1C}">
-                          <a14:useLocalDpi xmlns:a14="http://schemas.microsoft.com/office/drawing/2010/main" val="0"/>
-                        </a:ext>
-                      </a:extLst>
-                    </a:blip>
-                    <a:stretch>
-                      <a:fillRect/>
-                    </a:stretch>
-                  </pic:blipFill>
-                  <pic:spPr>
-                    <a:xfrm>
-                      <a:off x="0" y="0"/>
-                      <a:ext cx="2396490" cy="1666215"/>
-                    </a:xfrm>
-                    <a:prstGeom prst="rect">
-                      <a:avLst/>
-                    </a:prstGeom>
-                    <a:ln>
-                      <a:solidFill>
-                        <a:schemeClr val="accent1"/>
-                      </a:solidFill>
-                    </a:ln>
-                  </pic:spPr>
-                </pic:pic>
-              </a:graphicData>
-            </a:graphic>
-            <wp14:sizeRelH relativeFrom="margin">
-              <wp14:pctWidth>0</wp14:pctWidth>
-            </wp14:sizeRelH>
-            <wp14:sizeRelV relativeFrom="margin">
-              <wp14:pctHeight>0</wp14:pctHeight>
-            </wp14:sizeRelV>
-          </wp:anchor>
-        </w:drawing>
-      </w:r>
+      </w:pPr>
     </w:p>
     <w:p>
       <w:pPr>
         <w:widowControl/>
         <w:spacing w:after="160" w:line="259" w:lineRule="auto"/>
-        <w:jc w:val="center"/>
       </w:pPr>
     </w:p>
     <w:p>
       <w:pPr>
         <w:widowControl/>
         <w:spacing w:after="160" w:line="259" w:lineRule="auto"/>
-        <w:jc w:val="center"/>
       </w:pPr>
     </w:p>
     <w:p>
       <w:pPr>
         <w:widowControl/>
         <w:spacing w:after="160" w:line="259" w:lineRule="auto"/>
-        <w:jc w:val="center"/>
       </w:pPr>
     </w:p>
     <w:p>
       <w:pPr>
         <w:widowControl/>
         <w:spacing w:after="160" w:line="259" w:lineRule="auto"/>
-        <w:jc w:val="center"/>
       </w:pPr>
     </w:p>
     <w:p>
@@ -13704,217 +12899,6 @@
         <w:widowControl/>
         <w:spacing w:after="160" w:line="259" w:lineRule="auto"/>
       </w:pPr>
-    </w:p>
-    <w:p>
-      <w:pPr>
-        <w:widowControl/>
-        <w:spacing w:after="160" w:line="259" w:lineRule="auto"/>
-        <w:jc w:val="left"/>
-      </w:pPr>
-      <w:r>
-        <w:rPr>
-          <w:noProof/>
-        </w:rPr>
-        <mc:AlternateContent>
-          <mc:Choice Requires="wps">
-            <w:drawing>
-              <wp:anchor distT="0" distB="0" distL="114300" distR="114300" simplePos="0" relativeHeight="251658278" behindDoc="0" locked="0" layoutInCell="1" allowOverlap="1" wp14:anchorId="0B0FB7D0" wp14:editId="689CB1A1">
-                <wp:simplePos x="0" y="0"/>
-                <wp:positionH relativeFrom="margin">
-                  <wp:align>center</wp:align>
-                </wp:positionH>
-                <wp:positionV relativeFrom="paragraph">
-                  <wp:posOffset>53975</wp:posOffset>
-                </wp:positionV>
-                <wp:extent cx="4003675" cy="190500"/>
-                <wp:effectExtent l="0" t="0" r="0" b="0"/>
-                <wp:wrapSquare wrapText="bothSides"/>
-                <wp:docPr id="56" name="Caixa de texto 56"/>
-                <wp:cNvGraphicFramePr/>
-                <a:graphic xmlns:a="http://schemas.openxmlformats.org/drawingml/2006/main">
-                  <a:graphicData uri="http://schemas.microsoft.com/office/word/2010/wordprocessingShape">
-                    <wps:wsp>
-                      <wps:cNvSpPr txBox="1"/>
-                      <wps:spPr>
-                        <a:xfrm>
-                          <a:off x="0" y="0"/>
-                          <a:ext cx="4003675" cy="190500"/>
-                        </a:xfrm>
-                        <a:prstGeom prst="rect">
-                          <a:avLst/>
-                        </a:prstGeom>
-                        <a:solidFill>
-                          <a:prstClr val="white"/>
-                        </a:solidFill>
-                        <a:ln>
-                          <a:noFill/>
-                        </a:ln>
-                      </wps:spPr>
-                      <wps:txbx>
-                        <w:txbxContent>
-                          <w:p>
-                            <w:pPr>
-                              <w:pStyle w:val="Legenda"/>
-                              <w:jc w:val="center"/>
-                              <w:rPr>
-                                <w:sz w:val="20"/>
-                                <w:szCs w:val="20"/>
-                              </w:rPr>
-                            </w:pPr>
-                            <w:bookmarkStart w:id="57" w:name="_Toc101995516"/>
-                            <w:bookmarkStart w:id="58" w:name="_Toc104848636"/>
-                            <w:r>
-                              <w:rPr>
-                                <w:sz w:val="20"/>
-                                <w:szCs w:val="20"/>
-                              </w:rPr>
-                              <w:t xml:space="preserve">Figura </w:t>
-                            </w:r>
-                            <w:r>
-                              <w:rPr>
-                                <w:sz w:val="20"/>
-                                <w:szCs w:val="20"/>
-                              </w:rPr>
-                              <w:fldChar w:fldCharType="begin"/>
-                            </w:r>
-                            <w:r>
-                              <w:rPr>
-                                <w:sz w:val="20"/>
-                                <w:szCs w:val="20"/>
-                              </w:rPr>
-                              <w:instrText xml:space="preserve"> SEQ Figura \* ARABIC </w:instrText>
-                            </w:r>
-                            <w:r>
-                              <w:rPr>
-                                <w:sz w:val="20"/>
-                                <w:szCs w:val="20"/>
-                              </w:rPr>
-                              <w:fldChar w:fldCharType="separate"/>
-                            </w:r>
-                            <w:r>
-                              <w:rPr>
-                                <w:noProof/>
-                                <w:sz w:val="20"/>
-                                <w:szCs w:val="20"/>
-                              </w:rPr>
-                              <w:t>16</w:t>
-                            </w:r>
-                            <w:r>
-                              <w:rPr>
-                                <w:noProof/>
-                                <w:sz w:val="20"/>
-                                <w:szCs w:val="20"/>
-                              </w:rPr>
-                              <w:fldChar w:fldCharType="end"/>
-                            </w:r>
-                            <w:r>
-                              <w:rPr>
-                                <w:sz w:val="20"/>
-                                <w:szCs w:val="20"/>
-                              </w:rPr>
-                              <w:t xml:space="preserve"> - Funções de conversão da data para o formato necessário.</w:t>
-                            </w:r>
-                            <w:bookmarkEnd w:id="57"/>
-                            <w:bookmarkEnd w:id="58"/>
-                          </w:p>
-                        </w:txbxContent>
-                      </wps:txbx>
-                      <wps:bodyPr rot="0" spcFirstLastPara="0" vertOverflow="overflow" horzOverflow="overflow" vert="horz" wrap="square" lIns="0" tIns="0" rIns="0" bIns="0" numCol="1" spcCol="0" rtlCol="0" fromWordArt="0" anchor="t" anchorCtr="0" forceAA="0" compatLnSpc="1">
-                        <a:prstTxWarp prst="textNoShape">
-                          <a:avLst/>
-                        </a:prstTxWarp>
-                        <a:noAutofit/>
-                      </wps:bodyPr>
-                    </wps:wsp>
-                  </a:graphicData>
-                </a:graphic>
-                <wp14:sizeRelH relativeFrom="margin">
-                  <wp14:pctWidth>0</wp14:pctWidth>
-                </wp14:sizeRelH>
-                <wp14:sizeRelV relativeFrom="margin">
-                  <wp14:pctHeight>0</wp14:pctHeight>
-                </wp14:sizeRelV>
-              </wp:anchor>
-            </w:drawing>
-          </mc:Choice>
-          <mc:Fallback>
-            <w:pict>
-              <v:shape w14:anchorId="0B0FB7D0" id="Caixa de texto 56" o:spid="_x0000_s1046" type="#_x0000_t202" style="position:absolute;margin-left:0;margin-top:4.25pt;width:315.25pt;height:15pt;z-index:251658278;visibility:visible;mso-wrap-style:square;mso-width-percent:0;mso-height-percent:0;mso-wrap-distance-left:9pt;mso-wrap-distance-top:0;mso-wrap-distance-right:9pt;mso-wrap-distance-bottom:0;mso-position-horizontal:center;mso-position-horizontal-relative:margin;mso-position-vertical:absolute;mso-position-vertical-relative:text;mso-width-percent:0;mso-height-percent:0;mso-width-relative:margin;mso-height-relative:margin;v-text-anchor:top" o:gfxdata="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" stroked="f">
-                <v:textbox inset="0,0,0,0">
-                  <w:txbxContent>
-                    <w:p>
-                      <w:pPr>
-                        <w:pStyle w:val="Legenda"/>
-                        <w:jc w:val="center"/>
-                        <w:rPr>
-                          <w:sz w:val="20"/>
-                          <w:szCs w:val="20"/>
-                        </w:rPr>
-                      </w:pPr>
-                      <w:bookmarkStart w:id="59" w:name="_Toc101995516"/>
-                      <w:bookmarkStart w:id="60" w:name="_Toc104848636"/>
-                      <w:r>
-                        <w:rPr>
-                          <w:sz w:val="20"/>
-                          <w:szCs w:val="20"/>
-                        </w:rPr>
-                        <w:t xml:space="preserve">Figura </w:t>
-                      </w:r>
-                      <w:r>
-                        <w:rPr>
-                          <w:sz w:val="20"/>
-                          <w:szCs w:val="20"/>
-                        </w:rPr>
-                        <w:fldChar w:fldCharType="begin"/>
-                      </w:r>
-                      <w:r>
-                        <w:rPr>
-                          <w:sz w:val="20"/>
-                          <w:szCs w:val="20"/>
-                        </w:rPr>
-                        <w:instrText xml:space="preserve"> SEQ Figura \* ARABIC </w:instrText>
-                      </w:r>
-                      <w:r>
-                        <w:rPr>
-                          <w:sz w:val="20"/>
-                          <w:szCs w:val="20"/>
-                        </w:rPr>
-                        <w:fldChar w:fldCharType="separate"/>
-                      </w:r>
-                      <w:r>
-                        <w:rPr>
-                          <w:noProof/>
-                          <w:sz w:val="20"/>
-                          <w:szCs w:val="20"/>
-                        </w:rPr>
-                        <w:t>16</w:t>
-                      </w:r>
-                      <w:r>
-                        <w:rPr>
-                          <w:noProof/>
-                          <w:sz w:val="20"/>
-                          <w:szCs w:val="20"/>
-                        </w:rPr>
-                        <w:fldChar w:fldCharType="end"/>
-                      </w:r>
-                      <w:r>
-                        <w:rPr>
-                          <w:sz w:val="20"/>
-                          <w:szCs w:val="20"/>
-                        </w:rPr>
-                        <w:t xml:space="preserve"> - Funções de conversão da data para o formato necessário.</w:t>
-                      </w:r>
-                      <w:bookmarkEnd w:id="59"/>
-                      <w:bookmarkEnd w:id="60"/>
-                    </w:p>
-                  </w:txbxContent>
-                </v:textbox>
-                <w10:wrap type="square" anchorx="margin"/>
-              </v:shape>
-            </w:pict>
-          </mc:Fallback>
-        </mc:AlternateContent>
-      </w:r>
     </w:p>
     <w:p>
       <w:pPr>
@@ -13927,68 +12911,40 @@
         </w:rPr>
       </w:pPr>
       <w:r>
-        <w:t xml:space="preserve">É de notar que optamos por </w:t>
-      </w:r>
-      <w:r>
-        <w:t xml:space="preserve">calcular o tempo atual adicionando o tempo em segundos desde a inicialização do Arduíno, visto nos termos deparado com faltas de fiabilidade relativamente a obtermos um valor temporal novo, do cliente, a cada segundo (tempos de execução e paragens </w:t>
-      </w:r>
-      <w:r>
-        <w:t>no momento</w:t>
+        <w:br w:type="page"/>
+      </w:r>
+    </w:p>
+    <w:p>
+      <w:pPr>
+        <w:pStyle w:val="Ttulo2"/>
+      </w:pPr>
+      <w:bookmarkStart w:id="44" w:name="_Toc101819689"/>
+      <w:bookmarkStart w:id="45" w:name="_Toc104888081"/>
+      <w:r>
+        <w:lastRenderedPageBreak/>
+        <w:t>3.</w:t>
+      </w:r>
+      <w:r>
+        <w:t>4</w:t>
+      </w:r>
+      <w:r>
+        <w:t>.</w:t>
       </w:r>
       <w:r>
         <w:t xml:space="preserve"> </w:t>
       </w:r>
       <w:r>
-        <w:t>d</w:t>
-      </w:r>
-      <w:r>
-        <w:t xml:space="preserve">a abertura de </w:t>
+        <w:t xml:space="preserve">Servidor </w:t>
       </w:r>
       <w:r>
         <w:rPr>
           <w:i/>
           <w:iCs/>
         </w:rPr>
-        <w:t>sockets</w:t>
-      </w:r>
-      <w:r>
-        <w:t>, podiam levar ao aumento do tempo de forma não ideal).</w:t>
-      </w:r>
-      <w:r>
-        <w:br w:type="page"/>
-      </w:r>
-    </w:p>
-    <w:p>
-      <w:pPr>
-        <w:pStyle w:val="Ttulo2"/>
-      </w:pPr>
-      <w:bookmarkStart w:id="61" w:name="_Toc101819689"/>
-      <w:bookmarkStart w:id="62" w:name="_Toc104848616"/>
-      <w:r>
-        <w:lastRenderedPageBreak/>
-        <w:t>3.</w:t>
-      </w:r>
-      <w:r>
-        <w:t>4</w:t>
-      </w:r>
-      <w:r>
-        <w:t>.</w:t>
-      </w:r>
-      <w:r>
-        <w:t xml:space="preserve"> </w:t>
-      </w:r>
-      <w:r>
-        <w:t xml:space="preserve">Servidor </w:t>
-      </w:r>
-      <w:r>
-        <w:rPr>
-          <w:i/>
-          <w:iCs/>
-        </w:rPr>
         <w:t>Web</w:t>
       </w:r>
-      <w:bookmarkEnd w:id="61"/>
-      <w:bookmarkEnd w:id="62"/>
+      <w:bookmarkEnd w:id="44"/>
+      <w:bookmarkEnd w:id="45"/>
       <w:r>
         <w:rPr>
           <w:i/>
@@ -14342,7 +13298,7 @@
                     <pic:cNvPicPr/>
                   </pic:nvPicPr>
                   <pic:blipFill>
-                    <a:blip r:embed="rId28">
+                    <a:blip r:embed="rId24">
                       <a:extLst>
                         <a:ext uri="{28A0092B-C50C-407E-A947-70E740481C1C}">
                           <a14:useLocalDpi xmlns:a14="http://schemas.microsoft.com/office/drawing/2010/main" val="0"/>
@@ -14440,7 +13396,7 @@
                                 <w:szCs w:val="20"/>
                               </w:rPr>
                             </w:pPr>
-                            <w:bookmarkStart w:id="63" w:name="_Toc104848637"/>
+                            <w:bookmarkStart w:id="46" w:name="_Toc104848637"/>
                             <w:r>
                               <w:rPr>
                                 <w:color w:val="FF0000"/>
@@ -14506,7 +13462,7 @@
                               </w:rPr>
                               <w:t>.</w:t>
                             </w:r>
-                            <w:bookmarkEnd w:id="63"/>
+                            <w:bookmarkEnd w:id="46"/>
                           </w:p>
                         </w:txbxContent>
                       </wps:txbx>
@@ -14527,7 +13483,7 @@
           </mc:Choice>
           <mc:Fallback>
             <w:pict>
-              <v:shape w14:anchorId="6DD47E71" id="Caixa de texto 41" o:spid="_x0000_s1047" type="#_x0000_t202" style="position:absolute;margin-left:0;margin-top:3.6pt;width:425.2pt;height:12.5pt;z-index:251658269;visibility:visible;mso-wrap-style:square;mso-height-percent:0;mso-wrap-distance-left:9pt;mso-wrap-distance-top:0;mso-wrap-distance-right:9pt;mso-wrap-distance-bottom:0;mso-position-horizontal:left;mso-position-horizontal-relative:margin;mso-position-vertical:absolute;mso-position-vertical-relative:text;mso-height-percent:0;mso-height-relative:margin;v-text-anchor:top" o:gfxdata="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" stroked="f">
+              <v:shape w14:anchorId="6DD47E71" id="Caixa de texto 41" o:spid="_x0000_s1043" type="#_x0000_t202" style="position:absolute;margin-left:0;margin-top:3.6pt;width:425.2pt;height:12.5pt;z-index:251658269;visibility:visible;mso-wrap-style:square;mso-height-percent:0;mso-wrap-distance-left:9pt;mso-wrap-distance-top:0;mso-wrap-distance-right:9pt;mso-wrap-distance-bottom:0;mso-position-horizontal:left;mso-position-horizontal-relative:margin;mso-position-vertical:absolute;mso-position-vertical-relative:text;mso-height-percent:0;mso-height-relative:margin;v-text-anchor:top" o:gfxdata="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" stroked="f">
                 <v:textbox inset="0,0,0,0">
                   <w:txbxContent>
                     <w:p>
@@ -14541,7 +13497,7 @@
                           <w:szCs w:val="20"/>
                         </w:rPr>
                       </w:pPr>
-                      <w:bookmarkStart w:id="64" w:name="_Toc104848637"/>
+                      <w:bookmarkStart w:id="47" w:name="_Toc104848637"/>
                       <w:r>
                         <w:rPr>
                           <w:color w:val="FF0000"/>
@@ -14607,7 +13563,7 @@
                         </w:rPr>
                         <w:t>.</w:t>
                       </w:r>
-                      <w:bookmarkEnd w:id="64"/>
+                      <w:bookmarkEnd w:id="47"/>
                     </w:p>
                   </w:txbxContent>
                 </v:textbox>
@@ -14652,7 +13608,7 @@
                     <pic:cNvPicPr/>
                   </pic:nvPicPr>
                   <pic:blipFill>
-                    <a:blip r:embed="rId29" cstate="print">
+                    <a:blip r:embed="rId25" cstate="print">
                       <a:extLst>
                         <a:ext uri="{28A0092B-C50C-407E-A947-70E740481C1C}">
                           <a14:useLocalDpi xmlns:a14="http://schemas.microsoft.com/office/drawing/2010/main" val="0"/>
@@ -14790,8 +13746,8 @@
                                 <w:szCs w:val="20"/>
                               </w:rPr>
                             </w:pPr>
-                            <w:bookmarkStart w:id="65" w:name="_Toc101995517"/>
-                            <w:bookmarkStart w:id="66" w:name="_Toc104848638"/>
+                            <w:bookmarkStart w:id="48" w:name="_Toc101995517"/>
+                            <w:bookmarkStart w:id="49" w:name="_Toc104848638"/>
                             <w:r>
                               <w:rPr>
                                 <w:color w:val="FF0000"/>
@@ -14873,8 +13829,8 @@
                               </w:rPr>
                               <w:t>.</w:t>
                             </w:r>
-                            <w:bookmarkEnd w:id="65"/>
-                            <w:bookmarkEnd w:id="66"/>
+                            <w:bookmarkEnd w:id="48"/>
+                            <w:bookmarkEnd w:id="49"/>
                           </w:p>
                         </w:txbxContent>
                       </wps:txbx>
@@ -14895,7 +13851,7 @@
           </mc:Choice>
           <mc:Fallback>
             <w:pict>
-              <v:shape w14:anchorId="405B1881" id="Caixa de texto 40" o:spid="_x0000_s1048" type="#_x0000_t202" style="position:absolute;margin-left:0;margin-top:4.85pt;width:425.2pt;height:15pt;z-index:251658267;visibility:visible;mso-wrap-style:square;mso-height-percent:0;mso-wrap-distance-left:9pt;mso-wrap-distance-top:0;mso-wrap-distance-right:9pt;mso-wrap-distance-bottom:0;mso-position-horizontal:left;mso-position-horizontal-relative:margin;mso-position-vertical:absolute;mso-position-vertical-relative:text;mso-height-percent:0;mso-height-relative:margin;v-text-anchor:top" o:gfxdata="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" stroked="f">
+              <v:shape w14:anchorId="405B1881" id="Caixa de texto 40" o:spid="_x0000_s1044" type="#_x0000_t202" style="position:absolute;margin-left:0;margin-top:4.85pt;width:425.2pt;height:15pt;z-index:251658267;visibility:visible;mso-wrap-style:square;mso-height-percent:0;mso-wrap-distance-left:9pt;mso-wrap-distance-top:0;mso-wrap-distance-right:9pt;mso-wrap-distance-bottom:0;mso-position-horizontal:left;mso-position-horizontal-relative:margin;mso-position-vertical:absolute;mso-position-vertical-relative:text;mso-height-percent:0;mso-height-relative:margin;v-text-anchor:top" o:gfxdata="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" stroked="f">
                 <v:textbox inset="0,0,0,0">
                   <w:txbxContent>
                     <w:p>
@@ -14908,8 +13864,8 @@
                           <w:szCs w:val="20"/>
                         </w:rPr>
                       </w:pPr>
-                      <w:bookmarkStart w:id="67" w:name="_Toc101995517"/>
-                      <w:bookmarkStart w:id="68" w:name="_Toc104848638"/>
+                      <w:bookmarkStart w:id="50" w:name="_Toc101995517"/>
+                      <w:bookmarkStart w:id="51" w:name="_Toc104848638"/>
                       <w:r>
                         <w:rPr>
                           <w:color w:val="FF0000"/>
@@ -14991,8 +13947,8 @@
                         </w:rPr>
                         <w:t>.</w:t>
                       </w:r>
-                      <w:bookmarkEnd w:id="67"/>
-                      <w:bookmarkEnd w:id="68"/>
+                      <w:bookmarkEnd w:id="50"/>
+                      <w:bookmarkEnd w:id="51"/>
                     </w:p>
                   </w:txbxContent>
                 </v:textbox>
@@ -15095,14 +14051,14 @@
           <w:numId w:val="2"/>
         </w:numPr>
       </w:pPr>
-      <w:bookmarkStart w:id="69" w:name="_Toc101819690"/>
-      <w:bookmarkStart w:id="70" w:name="_Toc104848617"/>
+      <w:bookmarkStart w:id="52" w:name="_Toc101819690"/>
+      <w:bookmarkStart w:id="53" w:name="_Toc104888082"/>
       <w:r>
         <w:lastRenderedPageBreak/>
         <w:t>Análise de resultados e testes efetuados</w:t>
       </w:r>
-      <w:bookmarkEnd w:id="69"/>
-      <w:bookmarkEnd w:id="70"/>
+      <w:bookmarkEnd w:id="52"/>
+      <w:bookmarkEnd w:id="53"/>
     </w:p>
     <w:p>
       <w:pPr>
@@ -15216,7 +14172,7 @@
                     <pic:cNvPicPr/>
                   </pic:nvPicPr>
                   <pic:blipFill>
-                    <a:blip r:embed="rId30">
+                    <a:blip r:embed="rId26">
                       <a:extLst>
                         <a:ext uri="{28A0092B-C50C-407E-A947-70E740481C1C}">
                           <a14:useLocalDpi xmlns:a14="http://schemas.microsoft.com/office/drawing/2010/main" val="0"/>
@@ -15364,8 +14320,8 @@
                                 <w:szCs w:val="20"/>
                               </w:rPr>
                             </w:pPr>
-                            <w:bookmarkStart w:id="71" w:name="_Toc101995520"/>
-                            <w:bookmarkStart w:id="72" w:name="_Toc104848639"/>
+                            <w:bookmarkStart w:id="54" w:name="_Toc101995520"/>
+                            <w:bookmarkStart w:id="55" w:name="_Toc104848639"/>
                             <w:r>
                               <w:rPr>
                                 <w:sz w:val="20"/>
@@ -15416,8 +14372,8 @@
                               </w:rPr>
                               <w:t xml:space="preserve"> - Amostras armazenadas na base de dados.</w:t>
                             </w:r>
-                            <w:bookmarkEnd w:id="71"/>
-                            <w:bookmarkEnd w:id="72"/>
+                            <w:bookmarkEnd w:id="54"/>
+                            <w:bookmarkEnd w:id="55"/>
                           </w:p>
                         </w:txbxContent>
                       </wps:txbx>
@@ -15438,7 +14394,7 @@
           </mc:Choice>
           <mc:Fallback>
             <w:pict>
-              <v:shape w14:anchorId="4C68D7BC" id="Caixa de texto 63" o:spid="_x0000_s1049" type="#_x0000_t202" style="position:absolute;margin-left:0;margin-top:.85pt;width:337.8pt;height:13.2pt;z-index:251658284;visibility:visible;mso-wrap-style:square;mso-height-percent:0;mso-wrap-distance-left:9pt;mso-wrap-distance-top:0;mso-wrap-distance-right:9pt;mso-wrap-distance-bottom:0;mso-position-horizontal:center;mso-position-horizontal-relative:margin;mso-position-vertical:absolute;mso-position-vertical-relative:text;mso-height-percent:0;mso-height-relative:margin;v-text-anchor:top" o:gfxdata="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" stroked="f">
+              <v:shape w14:anchorId="4C68D7BC" id="Caixa de texto 63" o:spid="_x0000_s1045" type="#_x0000_t202" style="position:absolute;margin-left:0;margin-top:.85pt;width:337.8pt;height:13.2pt;z-index:251658284;visibility:visible;mso-wrap-style:square;mso-height-percent:0;mso-wrap-distance-left:9pt;mso-wrap-distance-top:0;mso-wrap-distance-right:9pt;mso-wrap-distance-bottom:0;mso-position-horizontal:center;mso-position-horizontal-relative:margin;mso-position-vertical:absolute;mso-position-vertical-relative:text;mso-height-percent:0;mso-height-relative:margin;v-text-anchor:top" o:gfxdata="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" stroked="f">
                 <v:textbox inset="0,0,0,0">
                   <w:txbxContent>
                     <w:p>
@@ -15451,8 +14407,8 @@
                           <w:szCs w:val="20"/>
                         </w:rPr>
                       </w:pPr>
-                      <w:bookmarkStart w:id="73" w:name="_Toc101995520"/>
-                      <w:bookmarkStart w:id="74" w:name="_Toc104848639"/>
+                      <w:bookmarkStart w:id="56" w:name="_Toc101995520"/>
+                      <w:bookmarkStart w:id="57" w:name="_Toc104848639"/>
                       <w:r>
                         <w:rPr>
                           <w:sz w:val="20"/>
@@ -15503,8 +14459,8 @@
                         </w:rPr>
                         <w:t xml:space="preserve"> - Amostras armazenadas na base de dados.</w:t>
                       </w:r>
-                      <w:bookmarkEnd w:id="73"/>
-                      <w:bookmarkEnd w:id="74"/>
+                      <w:bookmarkEnd w:id="56"/>
+                      <w:bookmarkEnd w:id="57"/>
                     </w:p>
                   </w:txbxContent>
                 </v:textbox>
@@ -15579,7 +14535,7 @@
                     <pic:cNvPicPr/>
                   </pic:nvPicPr>
                   <pic:blipFill rotWithShape="1">
-                    <a:blip r:embed="rId31" cstate="print">
+                    <a:blip r:embed="rId27" cstate="print">
                       <a:extLst>
                         <a:ext uri="{28A0092B-C50C-407E-A947-70E740481C1C}">
                           <a14:useLocalDpi xmlns:a14="http://schemas.microsoft.com/office/drawing/2010/main" val="0"/>
@@ -15719,8 +14675,8 @@
                                 <w:szCs w:val="20"/>
                               </w:rPr>
                             </w:pPr>
-                            <w:bookmarkStart w:id="75" w:name="_Toc101995521"/>
-                            <w:bookmarkStart w:id="76" w:name="_Toc104848640"/>
+                            <w:bookmarkStart w:id="58" w:name="_Toc101995521"/>
+                            <w:bookmarkStart w:id="59" w:name="_Toc104848640"/>
                             <w:r>
                               <w:rPr>
                                 <w:sz w:val="20"/>
@@ -15771,8 +14727,8 @@
                               </w:rPr>
                               <w:t xml:space="preserve"> - Amostras impressas no serviço web.</w:t>
                             </w:r>
-                            <w:bookmarkEnd w:id="75"/>
-                            <w:bookmarkEnd w:id="76"/>
+                            <w:bookmarkEnd w:id="58"/>
+                            <w:bookmarkEnd w:id="59"/>
                           </w:p>
                         </w:txbxContent>
                       </wps:txbx>
@@ -15793,7 +14749,7 @@
           </mc:Choice>
           <mc:Fallback>
             <w:pict>
-              <v:shape w14:anchorId="458AF3EC" id="Caixa de texto 64" o:spid="_x0000_s1050" type="#_x0000_t202" style="position:absolute;margin-left:0;margin-top:3.6pt;width:380.25pt;height:15.75pt;z-index:251658285;visibility:visible;mso-wrap-style:square;mso-height-percent:0;mso-wrap-distance-left:9pt;mso-wrap-distance-top:0;mso-wrap-distance-right:9pt;mso-wrap-distance-bottom:0;mso-position-horizontal:center;mso-position-horizontal-relative:margin;mso-position-vertical:absolute;mso-position-vertical-relative:text;mso-height-percent:0;mso-height-relative:margin;v-text-anchor:top" o:gfxdata="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" stroked="f">
+              <v:shape w14:anchorId="458AF3EC" id="Caixa de texto 64" o:spid="_x0000_s1046" type="#_x0000_t202" style="position:absolute;margin-left:0;margin-top:3.6pt;width:380.25pt;height:15.75pt;z-index:251658285;visibility:visible;mso-wrap-style:square;mso-height-percent:0;mso-wrap-distance-left:9pt;mso-wrap-distance-top:0;mso-wrap-distance-right:9pt;mso-wrap-distance-bottom:0;mso-position-horizontal:center;mso-position-horizontal-relative:margin;mso-position-vertical:absolute;mso-position-vertical-relative:text;mso-height-percent:0;mso-height-relative:margin;v-text-anchor:top" o:gfxdata="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" stroked="f">
                 <v:textbox inset="0,0,0,0">
                   <w:txbxContent>
                     <w:p>
@@ -15806,8 +14762,8 @@
                           <w:szCs w:val="20"/>
                         </w:rPr>
                       </w:pPr>
-                      <w:bookmarkStart w:id="77" w:name="_Toc101995521"/>
-                      <w:bookmarkStart w:id="78" w:name="_Toc104848640"/>
+                      <w:bookmarkStart w:id="60" w:name="_Toc101995521"/>
+                      <w:bookmarkStart w:id="61" w:name="_Toc104848640"/>
                       <w:r>
                         <w:rPr>
                           <w:sz w:val="20"/>
@@ -15858,8 +14814,8 @@
                         </w:rPr>
                         <w:t xml:space="preserve"> - Amostras impressas no serviço web.</w:t>
                       </w:r>
-                      <w:bookmarkEnd w:id="77"/>
-                      <w:bookmarkEnd w:id="78"/>
+                      <w:bookmarkEnd w:id="60"/>
+                      <w:bookmarkEnd w:id="61"/>
                     </w:p>
                   </w:txbxContent>
                 </v:textbox>
@@ -15956,7 +14912,7 @@
                     <pic:cNvPicPr/>
                   </pic:nvPicPr>
                   <pic:blipFill>
-                    <a:blip r:embed="rId32" cstate="print">
+                    <a:blip r:embed="rId28" cstate="print">
                       <a:extLst>
                         <a:ext uri="{28A0092B-C50C-407E-A947-70E740481C1C}">
                           <a14:useLocalDpi xmlns:a14="http://schemas.microsoft.com/office/drawing/2010/main" val="0"/>
@@ -16108,8 +15064,8 @@
                                 <w:szCs w:val="20"/>
                               </w:rPr>
                             </w:pPr>
-                            <w:bookmarkStart w:id="79" w:name="_Toc101995522"/>
-                            <w:bookmarkStart w:id="80" w:name="_Toc104848641"/>
+                            <w:bookmarkStart w:id="62" w:name="_Toc101995522"/>
+                            <w:bookmarkStart w:id="63" w:name="_Toc104848641"/>
                             <w:r>
                               <w:rPr>
                                 <w:sz w:val="20"/>
@@ -16174,8 +15130,8 @@
                               </w:rPr>
                               <w:t>.</w:t>
                             </w:r>
-                            <w:bookmarkEnd w:id="79"/>
-                            <w:bookmarkEnd w:id="80"/>
+                            <w:bookmarkEnd w:id="62"/>
+                            <w:bookmarkEnd w:id="63"/>
                           </w:p>
                         </w:txbxContent>
                       </wps:txbx>
@@ -16196,7 +15152,7 @@
           </mc:Choice>
           <mc:Fallback>
             <w:pict>
-              <v:shape w14:anchorId="2FA42344" id="Caixa de texto 71" o:spid="_x0000_s1051" type="#_x0000_t202" style="position:absolute;margin-left:78.35pt;margin-top:15.05pt;width:268.4pt;height:13.5pt;z-index:251658287;visibility:visible;mso-wrap-style:square;mso-height-percent:0;mso-wrap-distance-left:9pt;mso-wrap-distance-top:0;mso-wrap-distance-right:9pt;mso-wrap-distance-bottom:0;mso-position-horizontal:absolute;mso-position-horizontal-relative:margin;mso-position-vertical:absolute;mso-position-vertical-relative:text;mso-height-percent:0;mso-height-relative:margin;v-text-anchor:top" o:gfxdata="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" stroked="f">
+              <v:shape w14:anchorId="2FA42344" id="Caixa de texto 71" o:spid="_x0000_s1047" type="#_x0000_t202" style="position:absolute;margin-left:78.35pt;margin-top:15.05pt;width:268.4pt;height:13.5pt;z-index:251658287;visibility:visible;mso-wrap-style:square;mso-height-percent:0;mso-wrap-distance-left:9pt;mso-wrap-distance-top:0;mso-wrap-distance-right:9pt;mso-wrap-distance-bottom:0;mso-position-horizontal:absolute;mso-position-horizontal-relative:margin;mso-position-vertical:absolute;mso-position-vertical-relative:text;mso-height-percent:0;mso-height-relative:margin;v-text-anchor:top" o:gfxdata="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" stroked="f">
                 <v:textbox inset="0,0,0,0">
                   <w:txbxContent>
                     <w:p>
@@ -16208,8 +15164,8 @@
                           <w:szCs w:val="20"/>
                         </w:rPr>
                       </w:pPr>
-                      <w:bookmarkStart w:id="81" w:name="_Toc101995522"/>
-                      <w:bookmarkStart w:id="82" w:name="_Toc104848641"/>
+                      <w:bookmarkStart w:id="64" w:name="_Toc101995522"/>
+                      <w:bookmarkStart w:id="65" w:name="_Toc104848641"/>
                       <w:r>
                         <w:rPr>
                           <w:sz w:val="20"/>
@@ -16274,8 +15230,8 @@
                         </w:rPr>
                         <w:t>.</w:t>
                       </w:r>
-                      <w:bookmarkEnd w:id="81"/>
-                      <w:bookmarkEnd w:id="82"/>
+                      <w:bookmarkEnd w:id="64"/>
+                      <w:bookmarkEnd w:id="65"/>
                     </w:p>
                   </w:txbxContent>
                 </v:textbox>
@@ -16414,7 +15370,7 @@
                     <pic:cNvPicPr/>
                   </pic:nvPicPr>
                   <pic:blipFill>
-                    <a:blip r:embed="rId33">
+                    <a:blip r:embed="rId29">
                       <a:extLst>
                         <a:ext uri="{28A0092B-C50C-407E-A947-70E740481C1C}">
                           <a14:useLocalDpi xmlns:a14="http://schemas.microsoft.com/office/drawing/2010/main" val="0"/>
@@ -16591,8 +15547,8 @@
                                 <w:szCs w:val="20"/>
                               </w:rPr>
                             </w:pPr>
-                            <w:bookmarkStart w:id="83" w:name="_Toc101995523"/>
-                            <w:bookmarkStart w:id="84" w:name="_Toc104848642"/>
+                            <w:bookmarkStart w:id="66" w:name="_Toc101995523"/>
+                            <w:bookmarkStart w:id="67" w:name="_Toc104848642"/>
                             <w:r>
                               <w:rPr>
                                 <w:sz w:val="20"/>
@@ -16643,8 +15599,8 @@
                               </w:rPr>
                               <w:t xml:space="preserve"> - Definição das amostras hardcoded.</w:t>
                             </w:r>
-                            <w:bookmarkEnd w:id="83"/>
-                            <w:bookmarkEnd w:id="84"/>
+                            <w:bookmarkEnd w:id="66"/>
+                            <w:bookmarkEnd w:id="67"/>
                           </w:p>
                         </w:txbxContent>
                       </wps:txbx>
@@ -16665,7 +15621,7 @@
           </mc:Choice>
           <mc:Fallback>
             <w:pict>
-              <v:shape w14:anchorId="30B967E0" id="Caixa de texto 74" o:spid="_x0000_s1052" type="#_x0000_t202" style="position:absolute;margin-left:0;margin-top:.85pt;width:285.75pt;height:13.55pt;z-index:251658291;visibility:visible;mso-wrap-style:square;mso-height-percent:0;mso-wrap-distance-left:9pt;mso-wrap-distance-top:0;mso-wrap-distance-right:9pt;mso-wrap-distance-bottom:0;mso-position-horizontal:center;mso-position-horizontal-relative:margin;mso-position-vertical:absolute;mso-position-vertical-relative:text;mso-height-percent:0;mso-height-relative:margin;v-text-anchor:top" o:gfxdata="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" stroked="f">
+              <v:shape w14:anchorId="30B967E0" id="Caixa de texto 74" o:spid="_x0000_s1048" type="#_x0000_t202" style="position:absolute;margin-left:0;margin-top:.85pt;width:285.75pt;height:13.55pt;z-index:251658291;visibility:visible;mso-wrap-style:square;mso-height-percent:0;mso-wrap-distance-left:9pt;mso-wrap-distance-top:0;mso-wrap-distance-right:9pt;mso-wrap-distance-bottom:0;mso-position-horizontal:center;mso-position-horizontal-relative:margin;mso-position-vertical:absolute;mso-position-vertical-relative:text;mso-height-percent:0;mso-height-relative:margin;v-text-anchor:top" o:gfxdata="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" stroked="f">
                 <v:textbox inset="0,0,0,0">
                   <w:txbxContent>
                     <w:p>
@@ -16677,8 +15633,8 @@
                           <w:szCs w:val="20"/>
                         </w:rPr>
                       </w:pPr>
-                      <w:bookmarkStart w:id="85" w:name="_Toc101995523"/>
-                      <w:bookmarkStart w:id="86" w:name="_Toc104848642"/>
+                      <w:bookmarkStart w:id="68" w:name="_Toc101995523"/>
+                      <w:bookmarkStart w:id="69" w:name="_Toc104848642"/>
                       <w:r>
                         <w:rPr>
                           <w:sz w:val="20"/>
@@ -16729,8 +15685,8 @@
                         </w:rPr>
                         <w:t xml:space="preserve"> - Definição das amostras hardcoded.</w:t>
                       </w:r>
-                      <w:bookmarkEnd w:id="85"/>
-                      <w:bookmarkEnd w:id="86"/>
+                      <w:bookmarkEnd w:id="68"/>
+                      <w:bookmarkEnd w:id="69"/>
                     </w:p>
                   </w:txbxContent>
                 </v:textbox>
@@ -16804,7 +15760,7 @@
                     <pic:cNvPicPr/>
                   </pic:nvPicPr>
                   <pic:blipFill>
-                    <a:blip r:embed="rId34">
+                    <a:blip r:embed="rId30">
                       <a:extLst>
                         <a:ext uri="{28A0092B-C50C-407E-A947-70E740481C1C}">
                           <a14:useLocalDpi xmlns:a14="http://schemas.microsoft.com/office/drawing/2010/main" val="0"/>
@@ -16894,7 +15850,7 @@
                     <pic:cNvPicPr/>
                   </pic:nvPicPr>
                   <pic:blipFill>
-                    <a:blip r:embed="rId35" cstate="print">
+                    <a:blip r:embed="rId31" cstate="print">
                       <a:extLst>
                         <a:ext uri="{28A0092B-C50C-407E-A947-70E740481C1C}">
                           <a14:useLocalDpi xmlns:a14="http://schemas.microsoft.com/office/drawing/2010/main" val="0"/>
@@ -16996,8 +15952,8 @@
                                 <w:szCs w:val="20"/>
                               </w:rPr>
                             </w:pPr>
-                            <w:bookmarkStart w:id="87" w:name="_Toc101995524"/>
-                            <w:bookmarkStart w:id="88" w:name="_Toc104848643"/>
+                            <w:bookmarkStart w:id="70" w:name="_Toc101995524"/>
+                            <w:bookmarkStart w:id="71" w:name="_Toc104848643"/>
                             <w:r>
                               <w:rPr>
                                 <w:sz w:val="20"/>
@@ -17055,8 +16011,8 @@
                               </w:rPr>
                               <w:t>.</w:t>
                             </w:r>
-                            <w:bookmarkEnd w:id="87"/>
-                            <w:bookmarkEnd w:id="88"/>
+                            <w:bookmarkEnd w:id="70"/>
+                            <w:bookmarkEnd w:id="71"/>
                           </w:p>
                         </w:txbxContent>
                       </wps:txbx>
@@ -17077,7 +16033,7 @@
           </mc:Choice>
           <mc:Fallback>
             <w:pict>
-              <v:shape w14:anchorId="173CA2D3" id="Caixa de texto 78" o:spid="_x0000_s1053" type="#_x0000_t202" style="position:absolute;margin-left:0;margin-top:12.8pt;width:362pt;height:12.2pt;z-index:251658296;visibility:visible;mso-wrap-style:square;mso-height-percent:0;mso-wrap-distance-left:9pt;mso-wrap-distance-top:0;mso-wrap-distance-right:9pt;mso-wrap-distance-bottom:0;mso-position-horizontal:center;mso-position-horizontal-relative:margin;mso-position-vertical:absolute;mso-position-vertical-relative:text;mso-height-percent:0;mso-height-relative:margin;v-text-anchor:top" o:gfxdata="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" stroked="f">
+              <v:shape w14:anchorId="173CA2D3" id="Caixa de texto 78" o:spid="_x0000_s1049" type="#_x0000_t202" style="position:absolute;margin-left:0;margin-top:12.8pt;width:362pt;height:12.2pt;z-index:251658296;visibility:visible;mso-wrap-style:square;mso-height-percent:0;mso-wrap-distance-left:9pt;mso-wrap-distance-top:0;mso-wrap-distance-right:9pt;mso-wrap-distance-bottom:0;mso-position-horizontal:center;mso-position-horizontal-relative:margin;mso-position-vertical:absolute;mso-position-vertical-relative:text;mso-height-percent:0;mso-height-relative:margin;v-text-anchor:top" o:gfxdata="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" stroked="f">
                 <v:textbox inset="0,0,0,0">
                   <w:txbxContent>
                     <w:p>
@@ -17089,8 +16045,8 @@
                           <w:szCs w:val="20"/>
                         </w:rPr>
                       </w:pPr>
-                      <w:bookmarkStart w:id="89" w:name="_Toc101995524"/>
-                      <w:bookmarkStart w:id="90" w:name="_Toc104848643"/>
+                      <w:bookmarkStart w:id="72" w:name="_Toc101995524"/>
+                      <w:bookmarkStart w:id="73" w:name="_Toc104848643"/>
                       <w:r>
                         <w:rPr>
                           <w:sz w:val="20"/>
@@ -17148,8 +16104,8 @@
                         </w:rPr>
                         <w:t>.</w:t>
                       </w:r>
-                      <w:bookmarkEnd w:id="89"/>
-                      <w:bookmarkEnd w:id="90"/>
+                      <w:bookmarkEnd w:id="72"/>
+                      <w:bookmarkEnd w:id="73"/>
                     </w:p>
                   </w:txbxContent>
                 </v:textbox>
@@ -17196,14 +16152,14 @@
           <w:numId w:val="2"/>
         </w:numPr>
       </w:pPr>
-      <w:bookmarkStart w:id="91" w:name="_Toc101819691"/>
-      <w:bookmarkStart w:id="92" w:name="_Toc104848618"/>
+      <w:bookmarkStart w:id="74" w:name="_Toc101819691"/>
+      <w:bookmarkStart w:id="75" w:name="_Toc104888083"/>
       <w:r>
         <w:lastRenderedPageBreak/>
         <w:t>Conclusão</w:t>
       </w:r>
-      <w:bookmarkEnd w:id="91"/>
-      <w:bookmarkEnd w:id="92"/>
+      <w:bookmarkEnd w:id="74"/>
+      <w:bookmarkEnd w:id="75"/>
     </w:p>
     <w:p/>
     <w:p>
@@ -17368,16 +16324,16 @@
       <w:pPr>
         <w:pStyle w:val="Ttulo2"/>
       </w:pPr>
-      <w:bookmarkStart w:id="93" w:name="_Toc101819692"/>
-      <w:bookmarkStart w:id="94" w:name="_Toc104848619"/>
+      <w:bookmarkStart w:id="76" w:name="_Toc101819692"/>
+      <w:bookmarkStart w:id="77" w:name="_Toc104888084"/>
       <w:r>
         <w:t>5</w:t>
       </w:r>
       <w:r>
         <w:t>.1. Contribuição de cada aluno</w:t>
       </w:r>
-      <w:bookmarkEnd w:id="93"/>
-      <w:bookmarkEnd w:id="94"/>
+      <w:bookmarkEnd w:id="76"/>
+      <w:bookmarkEnd w:id="77"/>
     </w:p>
     <w:p/>
     <w:p>
@@ -17903,14 +16859,14 @@
           <w:numId w:val="2"/>
         </w:numPr>
       </w:pPr>
-      <w:bookmarkStart w:id="95" w:name="_Toc101819693"/>
-      <w:bookmarkStart w:id="96" w:name="_Toc104848620"/>
+      <w:bookmarkStart w:id="78" w:name="_Toc101819693"/>
+      <w:bookmarkStart w:id="79" w:name="_Toc104888085"/>
       <w:r>
         <w:lastRenderedPageBreak/>
         <w:t>Lista de referências</w:t>
       </w:r>
-      <w:bookmarkEnd w:id="95"/>
-      <w:bookmarkEnd w:id="96"/>
+      <w:bookmarkEnd w:id="78"/>
+      <w:bookmarkEnd w:id="79"/>
     </w:p>
     <w:p>
       <w:pPr>
@@ -17951,7 +16907,7 @@
       </w:tblGrid>
       <w:tr>
         <w:trPr>
-          <w:divId w:val="180164583"/>
+          <w:divId w:val="1575967095"/>
           <w:tblCellSpacing w:w="15" w:type="dxa"/>
         </w:trPr>
         <w:tc>
@@ -17999,7 +16955,7 @@
       </w:tr>
       <w:tr>
         <w:trPr>
-          <w:divId w:val="180164583"/>
+          <w:divId w:val="1575967095"/>
           <w:tblCellSpacing w:w="15" w:type="dxa"/>
         </w:trPr>
         <w:tc>
@@ -18045,7 +17001,7 @@
       </w:tr>
       <w:tr>
         <w:trPr>
-          <w:divId w:val="180164583"/>
+          <w:divId w:val="1575967095"/>
           <w:tblCellSpacing w:w="15" w:type="dxa"/>
         </w:trPr>
         <w:tc>
@@ -18091,7 +17047,7 @@
       </w:tr>
       <w:tr>
         <w:trPr>
-          <w:divId w:val="180164583"/>
+          <w:divId w:val="1575967095"/>
           <w:tblCellSpacing w:w="15" w:type="dxa"/>
         </w:trPr>
         <w:tc>
@@ -18130,14 +17086,14 @@
               <w:rPr>
                 <w:noProof/>
               </w:rPr>
-              <w:t>NTP Pool Project, “Europe — europe.pool.ntp.org,” [Online]. Available: https://www.pool.ntp.org/zone/europe.</w:t>
+              <w:t>R. Santos, “Random Nerd Tutorials,” 10 2020. [Online]. Available: https://randomnerdtutorials.com/esp32-websocket-server-arduino/.</w:t>
             </w:r>
           </w:p>
         </w:tc>
       </w:tr>
       <w:tr>
         <w:trPr>
-          <w:divId w:val="180164583"/>
+          <w:divId w:val="1575967095"/>
           <w:tblCellSpacing w:w="15" w:type="dxa"/>
         </w:trPr>
         <w:tc>
@@ -18176,14 +17132,14 @@
               <w:rPr>
                 <w:noProof/>
               </w:rPr>
-              <w:t>R. Santos, “Random Nerd Tutorials,” 10 2020. [Online]. Available: https://randomnerdtutorials.com/esp32-websocket-server-arduino/.</w:t>
+              <w:t>W3Schools, “W3Schools W3.CSS,” [Online]. Available: https://www.w3schools.com/w3css/.</w:t>
             </w:r>
           </w:p>
         </w:tc>
       </w:tr>
       <w:tr>
         <w:trPr>
-          <w:divId w:val="180164583"/>
+          <w:divId w:val="1575967095"/>
           <w:tblCellSpacing w:w="15" w:type="dxa"/>
         </w:trPr>
         <w:tc>
@@ -18222,7 +17178,7 @@
               <w:rPr>
                 <w:noProof/>
               </w:rPr>
-              <w:t>W3Schools, “W3Schools W3.CSS,” [Online]. Available: https://www.w3schools.com/w3css/.</w:t>
+              <w:t>MySQL, “MYSQL,” 2022. [Online]. Available: https://www.mysql.com/.</w:t>
             </w:r>
           </w:p>
         </w:tc>
@@ -18230,7 +17186,7 @@
     </w:tbl>
     <w:p>
       <w:pPr>
-        <w:divId w:val="180164583"/>
+        <w:divId w:val="1575967095"/>
         <w:rPr>
           <w:rFonts w:eastAsia="Times New Roman"/>
           <w:noProof/>
@@ -18252,8 +17208,8 @@
       </w:r>
     </w:p>
     <w:sectPr>
-      <w:headerReference w:type="default" r:id="rId36"/>
-      <w:footerReference w:type="default" r:id="rId37"/>
+      <w:headerReference w:type="default" r:id="rId32"/>
+      <w:footerReference w:type="default" r:id="rId33"/>
       <w:pgSz w:w="11906" w:h="16838"/>
       <w:pgMar w:top="1417" w:right="1701" w:bottom="1417" w:left="1701" w:header="708" w:footer="708" w:gutter="0"/>
       <w:cols w:space="708"/>
@@ -19614,9 +18570,9 @@
   </w:abstractNum>
   <w:abstractNum w:abstractNumId="11" w15:restartNumberingAfterBreak="0">
     <w:nsid w:val="65B81D47"/>
-    <w:multiLevelType w:val="hybridMultilevel"/>
-    <w:tmpl w:val="AD7604C4"/>
-    <w:lvl w:ilvl="0" w:tplc="0816000F">
+    <w:multiLevelType w:val="multilevel"/>
+    <w:tmpl w:val="600871D0"/>
+    <w:lvl w:ilvl="0">
       <w:start w:val="1"/>
       <w:numFmt w:val="decimal"/>
       <w:lvlText w:val="%1."/>
@@ -19625,83 +18581,228 @@
         <w:ind w:left="720" w:hanging="360"/>
       </w:pPr>
     </w:lvl>
-    <w:lvl w:ilvl="1" w:tplc="08160019" w:tentative="1">
-      <w:start w:val="1"/>
-      <w:numFmt w:val="lowerLetter"/>
-      <w:lvlText w:val="%2."/>
+    <w:lvl w:ilvl="1">
+      <w:start w:val="2"/>
+      <w:numFmt w:val="decimal"/>
+      <w:isLgl/>
+      <w:lvlText w:val="%1.%2"/>
       <w:lvlJc w:val="left"/>
       <w:pPr>
-        <w:ind w:left="1440" w:hanging="360"/>
-      </w:pPr>
+        <w:ind w:left="936" w:hanging="576"/>
+      </w:pPr>
+      <w:rPr>
+        <w:rFonts w:hint="default"/>
+      </w:rPr>
     </w:lvl>
-    <w:lvl w:ilvl="2" w:tplc="0816001B" w:tentative="1">
-      <w:start w:val="1"/>
-      <w:numFmt w:val="lowerRoman"/>
-      <w:lvlText w:val="%3."/>
-      <w:lvlJc w:val="right"/>
-      <w:pPr>
-        <w:ind w:left="2160" w:hanging="180"/>
-      </w:pPr>
+    <w:lvl w:ilvl="2">
+      <w:start w:val="2"/>
+      <w:numFmt w:val="decimal"/>
+      <w:isLgl/>
+      <w:lvlText w:val="%1.%2.%3"/>
+      <w:lvlJc w:val="left"/>
+      <w:pPr>
+        <w:ind w:left="1080" w:hanging="720"/>
+      </w:pPr>
+      <w:rPr>
+        <w:rFonts w:hint="default"/>
+      </w:rPr>
     </w:lvl>
-    <w:lvl w:ilvl="3" w:tplc="0816000F" w:tentative="1">
+    <w:lvl w:ilvl="3">
       <w:start w:val="1"/>
       <w:numFmt w:val="decimal"/>
-      <w:lvlText w:val="%4."/>
+      <w:isLgl/>
+      <w:lvlText w:val="%1.%2.%3.%4"/>
       <w:lvlJc w:val="left"/>
       <w:pPr>
-        <w:ind w:left="2880" w:hanging="360"/>
-      </w:pPr>
+        <w:ind w:left="1080" w:hanging="720"/>
+      </w:pPr>
+      <w:rPr>
+        <w:rFonts w:hint="default"/>
+      </w:rPr>
     </w:lvl>
-    <w:lvl w:ilvl="4" w:tplc="08160019" w:tentative="1">
-      <w:start w:val="1"/>
-      <w:numFmt w:val="lowerLetter"/>
-      <w:lvlText w:val="%5."/>
-      <w:lvlJc w:val="left"/>
-      <w:pPr>
-        <w:ind w:left="3600" w:hanging="360"/>
-      </w:pPr>
-    </w:lvl>
-    <w:lvl w:ilvl="5" w:tplc="0816001B" w:tentative="1">
-      <w:start w:val="1"/>
-      <w:numFmt w:val="lowerRoman"/>
-      <w:lvlText w:val="%6."/>
-      <w:lvlJc w:val="right"/>
-      <w:pPr>
-        <w:ind w:left="4320" w:hanging="180"/>
-      </w:pPr>
-    </w:lvl>
-    <w:lvl w:ilvl="6" w:tplc="0816000F" w:tentative="1">
+    <w:lvl w:ilvl="4">
       <w:start w:val="1"/>
       <w:numFmt w:val="decimal"/>
-      <w:lvlText w:val="%7."/>
+      <w:isLgl/>
+      <w:lvlText w:val="%1.%2.%3.%4.%5"/>
       <w:lvlJc w:val="left"/>
       <w:pPr>
-        <w:ind w:left="5040" w:hanging="360"/>
-      </w:pPr>
+        <w:ind w:left="1440" w:hanging="1080"/>
+      </w:pPr>
+      <w:rPr>
+        <w:rFonts w:hint="default"/>
+      </w:rPr>
     </w:lvl>
-    <w:lvl w:ilvl="7" w:tplc="08160019" w:tentative="1">
+    <w:lvl w:ilvl="5">
       <w:start w:val="1"/>
-      <w:numFmt w:val="lowerLetter"/>
-      <w:lvlText w:val="%8."/>
+      <w:numFmt w:val="decimal"/>
+      <w:isLgl/>
+      <w:lvlText w:val="%1.%2.%3.%4.%5.%6"/>
       <w:lvlJc w:val="left"/>
       <w:pPr>
-        <w:ind w:left="5760" w:hanging="360"/>
-      </w:pPr>
+        <w:ind w:left="1440" w:hanging="1080"/>
+      </w:pPr>
+      <w:rPr>
+        <w:rFonts w:hint="default"/>
+      </w:rPr>
     </w:lvl>
-    <w:lvl w:ilvl="8" w:tplc="0816001B" w:tentative="1">
+    <w:lvl w:ilvl="6">
       <w:start w:val="1"/>
-      <w:numFmt w:val="lowerRoman"/>
-      <w:lvlText w:val="%9."/>
-      <w:lvlJc w:val="right"/>
-      <w:pPr>
-        <w:ind w:left="6480" w:hanging="180"/>
-      </w:pPr>
+      <w:numFmt w:val="decimal"/>
+      <w:isLgl/>
+      <w:lvlText w:val="%1.%2.%3.%4.%5.%6.%7"/>
+      <w:lvlJc w:val="left"/>
+      <w:pPr>
+        <w:ind w:left="1800" w:hanging="1440"/>
+      </w:pPr>
+      <w:rPr>
+        <w:rFonts w:hint="default"/>
+      </w:rPr>
+    </w:lvl>
+    <w:lvl w:ilvl="7">
+      <w:start w:val="1"/>
+      <w:numFmt w:val="decimal"/>
+      <w:isLgl/>
+      <w:lvlText w:val="%1.%2.%3.%4.%5.%6.%7.%8"/>
+      <w:lvlJc w:val="left"/>
+      <w:pPr>
+        <w:ind w:left="1800" w:hanging="1440"/>
+      </w:pPr>
+      <w:rPr>
+        <w:rFonts w:hint="default"/>
+      </w:rPr>
+    </w:lvl>
+    <w:lvl w:ilvl="8">
+      <w:start w:val="1"/>
+      <w:numFmt w:val="decimal"/>
+      <w:isLgl/>
+      <w:lvlText w:val="%1.%2.%3.%4.%5.%6.%7.%8.%9"/>
+      <w:lvlJc w:val="left"/>
+      <w:pPr>
+        <w:ind w:left="2160" w:hanging="1800"/>
+      </w:pPr>
+      <w:rPr>
+        <w:rFonts w:hint="default"/>
+      </w:rPr>
     </w:lvl>
   </w:abstractNum>
   <w:abstractNum w:abstractNumId="12" w15:restartNumberingAfterBreak="0">
     <w:nsid w:val="68C771AA"/>
     <w:multiLevelType w:val="hybridMultilevel"/>
     <w:tmpl w:val="B76C31E4"/>
+    <w:lvl w:ilvl="0" w:tplc="08160001">
+      <w:start w:val="1"/>
+      <w:numFmt w:val="bullet"/>
+      <w:lvlText w:val=""/>
+      <w:lvlJc w:val="left"/>
+      <w:pPr>
+        <w:ind w:left="720" w:hanging="360"/>
+      </w:pPr>
+      <w:rPr>
+        <w:rFonts w:ascii="Symbol" w:hAnsi="Symbol" w:hint="default"/>
+      </w:rPr>
+    </w:lvl>
+    <w:lvl w:ilvl="1" w:tplc="08160003" w:tentative="1">
+      <w:start w:val="1"/>
+      <w:numFmt w:val="bullet"/>
+      <w:lvlText w:val="o"/>
+      <w:lvlJc w:val="left"/>
+      <w:pPr>
+        <w:ind w:left="1440" w:hanging="360"/>
+      </w:pPr>
+      <w:rPr>
+        <w:rFonts w:ascii="Courier New" w:hAnsi="Courier New" w:cs="Courier New" w:hint="default"/>
+      </w:rPr>
+    </w:lvl>
+    <w:lvl w:ilvl="2" w:tplc="08160005" w:tentative="1">
+      <w:start w:val="1"/>
+      <w:numFmt w:val="bullet"/>
+      <w:lvlText w:val=""/>
+      <w:lvlJc w:val="left"/>
+      <w:pPr>
+        <w:ind w:left="2160" w:hanging="360"/>
+      </w:pPr>
+      <w:rPr>
+        <w:rFonts w:ascii="Wingdings" w:hAnsi="Wingdings" w:hint="default"/>
+      </w:rPr>
+    </w:lvl>
+    <w:lvl w:ilvl="3" w:tplc="08160001" w:tentative="1">
+      <w:start w:val="1"/>
+      <w:numFmt w:val="bullet"/>
+      <w:lvlText w:val=""/>
+      <w:lvlJc w:val="left"/>
+      <w:pPr>
+        <w:ind w:left="2880" w:hanging="360"/>
+      </w:pPr>
+      <w:rPr>
+        <w:rFonts w:ascii="Symbol" w:hAnsi="Symbol" w:hint="default"/>
+      </w:rPr>
+    </w:lvl>
+    <w:lvl w:ilvl="4" w:tplc="08160003" w:tentative="1">
+      <w:start w:val="1"/>
+      <w:numFmt w:val="bullet"/>
+      <w:lvlText w:val="o"/>
+      <w:lvlJc w:val="left"/>
+      <w:pPr>
+        <w:ind w:left="3600" w:hanging="360"/>
+      </w:pPr>
+      <w:rPr>
+        <w:rFonts w:ascii="Courier New" w:hAnsi="Courier New" w:cs="Courier New" w:hint="default"/>
+      </w:rPr>
+    </w:lvl>
+    <w:lvl w:ilvl="5" w:tplc="08160005" w:tentative="1">
+      <w:start w:val="1"/>
+      <w:numFmt w:val="bullet"/>
+      <w:lvlText w:val=""/>
+      <w:lvlJc w:val="left"/>
+      <w:pPr>
+        <w:ind w:left="4320" w:hanging="360"/>
+      </w:pPr>
+      <w:rPr>
+        <w:rFonts w:ascii="Wingdings" w:hAnsi="Wingdings" w:hint="default"/>
+      </w:rPr>
+    </w:lvl>
+    <w:lvl w:ilvl="6" w:tplc="08160001" w:tentative="1">
+      <w:start w:val="1"/>
+      <w:numFmt w:val="bullet"/>
+      <w:lvlText w:val=""/>
+      <w:lvlJc w:val="left"/>
+      <w:pPr>
+        <w:ind w:left="5040" w:hanging="360"/>
+      </w:pPr>
+      <w:rPr>
+        <w:rFonts w:ascii="Symbol" w:hAnsi="Symbol" w:hint="default"/>
+      </w:rPr>
+    </w:lvl>
+    <w:lvl w:ilvl="7" w:tplc="08160003" w:tentative="1">
+      <w:start w:val="1"/>
+      <w:numFmt w:val="bullet"/>
+      <w:lvlText w:val="o"/>
+      <w:lvlJc w:val="left"/>
+      <w:pPr>
+        <w:ind w:left="5760" w:hanging="360"/>
+      </w:pPr>
+      <w:rPr>
+        <w:rFonts w:ascii="Courier New" w:hAnsi="Courier New" w:cs="Courier New" w:hint="default"/>
+      </w:rPr>
+    </w:lvl>
+    <w:lvl w:ilvl="8" w:tplc="08160005" w:tentative="1">
+      <w:start w:val="1"/>
+      <w:numFmt w:val="bullet"/>
+      <w:lvlText w:val=""/>
+      <w:lvlJc w:val="left"/>
+      <w:pPr>
+        <w:ind w:left="6480" w:hanging="360"/>
+      </w:pPr>
+      <w:rPr>
+        <w:rFonts w:ascii="Wingdings" w:hAnsi="Wingdings" w:hint="default"/>
+      </w:rPr>
+    </w:lvl>
+  </w:abstractNum>
+  <w:abstractNum w:abstractNumId="13" w15:restartNumberingAfterBreak="0">
+    <w:nsid w:val="7E001D2C"/>
+    <w:multiLevelType w:val="hybridMultilevel"/>
+    <w:tmpl w:val="A81232FA"/>
     <w:lvl w:ilvl="0" w:tplc="08160001">
       <w:start w:val="1"/>
       <w:numFmt w:val="bullet"/>
@@ -19849,6 +18950,9 @@
   </w:num>
   <w:num w:numId="13" w16cid:durableId="1815365213">
     <w:abstractNumId w:val="5"/>
+  </w:num>
+  <w:num w:numId="14" w16cid:durableId="1994723231">
+    <w:abstractNumId w:val="13"/>
   </w:num>
   <w:numIdMacAtCleanup w:val="8"/>
 </w:numbering>
@@ -20374,6 +19478,7 @@
   <w:style w:type="character" w:default="1" w:styleId="Tipodeletrapredefinidodopargrafo">
     <w:name w:val="Default Paragraph Font"/>
     <w:uiPriority w:val="1"/>
+    <w:semiHidden/>
     <w:unhideWhenUsed/>
   </w:style>
   <w:style w:type="table" w:default="1" w:styleId="Tabelanormal">
@@ -21309,6 +20414,12 @@
 </file>
 
 <file path=customXml/item2.xml><?xml version="1.0" encoding="utf-8"?>
+<p:properties xmlns:p="http://schemas.microsoft.com/office/2006/metadata/properties" xmlns:xsi="http://www.w3.org/2001/XMLSchema-instance" xmlns:pc="http://schemas.microsoft.com/office/infopath/2007/PartnerControls">
+  <documentManagement/>
+</p:properties>
+</file>
+
+<file path=customXml/item3.xml><?xml version="1.0" encoding="utf-8"?>
 <?mso-contentType ?>
 <FormTemplates xmlns="http://schemas.microsoft.com/sharepoint/v3/contenttype/forms">
   <Display>DocumentLibraryForm</Display>
@@ -21317,27 +20428,8 @@
 </FormTemplates>
 </file>
 
-<file path=customXml/item3.xml><?xml version="1.0" encoding="utf-8"?>
-<p:properties xmlns:p="http://schemas.microsoft.com/office/2006/metadata/properties" xmlns:xsi="http://www.w3.org/2001/XMLSchema-instance" xmlns:pc="http://schemas.microsoft.com/office/infopath/2007/PartnerControls">
-  <documentManagement/>
-</p:properties>
-</file>
-
 <file path=customXml/item4.xml><?xml version="1.0" encoding="utf-8"?>
 <b:Sources xmlns:b="http://schemas.openxmlformats.org/officeDocument/2006/bibliography" xmlns="http://schemas.openxmlformats.org/officeDocument/2006/bibliography" SelectedStyle="\IEEE2006OfficeOnline.xsl" StyleName="IEEE" Version="2006">
-  <b:Source>
-    <b:Tag>NTP</b:Tag>
-    <b:SourceType>DocumentFromInternetSite</b:SourceType>
-    <b:Guid>{08339763-B2C0-431B-8B92-EF3054AC3020}</b:Guid>
-    <b:Title>Europe — europe.pool.ntp.org</b:Title>
-    <b:URL>https://www.pool.ntp.org/zone/europe</b:URL>
-    <b:Author>
-      <b:Author>
-        <b:Corporate>NTP Pool Project</b:Corporate>
-      </b:Author>
-    </b:Author>
-    <b:RefOrder>4</b:RefOrder>
-  </b:Source>
   <b:Source>
     <b:Tag>rui_santos_toggle</b:Tag>
     <b:SourceType>DocumentFromInternetSite</b:SourceType>
@@ -21419,6 +20511,20 @@
     <b:Month>julho</b:Month>
     <b:RefOrder>2</b:RefOrder>
   </b:Source>
+  <b:Source>
+    <b:Tag>MYSQL</b:Tag>
+    <b:SourceType>InternetSite</b:SourceType>
+    <b:Guid>{C47F4676-46DD-4F10-8C83-9081534A769B}</b:Guid>
+    <b:Title>MYSQL</b:Title>
+    <b:URL>https://www.mysql.com/</b:URL>
+    <b:Author>
+      <b:Author>
+        <b:Corporate>MySQL</b:Corporate>
+      </b:Author>
+    </b:Author>
+    <b:Year>2022</b:Year>
+    <b:RefOrder>4</b:RefOrder>
+  </b:Source>
 </b:Sources>
 </file>
 
@@ -21442,14 +20548,6 @@
 </file>
 
 <file path=customXml/itemProps2.xml><?xml version="1.0" encoding="utf-8"?>
-<ds:datastoreItem xmlns:ds="http://schemas.openxmlformats.org/officeDocument/2006/customXml" ds:itemID="{D489736B-0B14-4818-8EA2-BF423C82E074}">
-  <ds:schemaRefs>
-    <ds:schemaRef ds:uri="http://schemas.microsoft.com/sharepoint/v3/contenttype/forms"/>
-  </ds:schemaRefs>
-</ds:datastoreItem>
-</file>
-
-<file path=customXml/itemProps3.xml><?xml version="1.0" encoding="utf-8"?>
 <ds:datastoreItem xmlns:ds="http://schemas.openxmlformats.org/officeDocument/2006/customXml" ds:itemID="{EDDF48CE-ECE9-4A80-A45A-46701FB2A9B8}">
   <ds:schemaRefs>
     <ds:schemaRef ds:uri="http://schemas.microsoft.com/office/2006/metadata/properties"/>
@@ -21458,8 +20556,16 @@
 </ds:datastoreItem>
 </file>
 
+<file path=customXml/itemProps3.xml><?xml version="1.0" encoding="utf-8"?>
+<ds:datastoreItem xmlns:ds="http://schemas.openxmlformats.org/officeDocument/2006/customXml" ds:itemID="{D489736B-0B14-4818-8EA2-BF423C82E074}">
+  <ds:schemaRefs>
+    <ds:schemaRef ds:uri="http://schemas.microsoft.com/sharepoint/v3/contenttype/forms"/>
+  </ds:schemaRefs>
+</ds:datastoreItem>
+</file>
+
 <file path=customXml/itemProps4.xml><?xml version="1.0" encoding="utf-8"?>
-<ds:datastoreItem xmlns:ds="http://schemas.openxmlformats.org/officeDocument/2006/customXml" ds:itemID="{85B3FAEC-6BB8-4C8C-B8B3-688AE3973907}">
+<ds:datastoreItem xmlns:ds="http://schemas.openxmlformats.org/officeDocument/2006/customXml" ds:itemID="{167FD7E9-CB1B-4A83-8F7B-A9BD0A888646}">
   <ds:schemaRefs>
     <ds:schemaRef ds:uri="http://schemas.openxmlformats.org/officeDocument/2006/bibliography"/>
   </ds:schemaRefs>

</xml_diff>